<commit_message>
update documentation/projman/Communication Management Plan.docx
</commit_message>
<xml_diff>
--- a/documentation/projman/Communication Management Plan.docx
+++ b/documentation/projman/Communication Management Plan.docx
@@ -3,7 +3,17 @@
 <w:document xmlns:wpc="http://schemas.microsoft.com/office/word/2010/wordprocessingCanvas" xmlns:cx="http://schemas.microsoft.com/office/drawing/2014/chartex" xmlns:cx1="http://schemas.microsoft.com/office/drawing/2015/9/8/chartex" xmlns:cx2="http://schemas.microsoft.com/office/drawing/2015/10/21/chartex" xmlns:cx3="http://schemas.microsoft.com/office/drawing/2016/5/9/chartex" xmlns:cx4="http://schemas.microsoft.com/office/drawing/2016/5/10/chartex" xmlns:cx5="http://schemas.microsoft.com/office/drawing/2016/5/11/chartex" xmlns:cx6="http://schemas.microsoft.com/office/drawing/2016/5/12/chartex" xmlns:cx7="http://schemas.microsoft.com/office/drawing/2016/5/13/chartex" xmlns:cx8="http://schemas.microsoft.com/office/drawing/2016/5/14/chartex" xmlns:mc="http://schemas.openxmlformats.org/markup-compatibility/2006" xmlns:aink="http://schemas.microsoft.com/office/drawing/2016/ink" xmlns:am3d="http://schemas.microsoft.com/office/drawing/2017/model3d" xmlns:o="urn:schemas-microsoft-com:office:office" xmlns:oel="http://schemas.microsoft.com/office/2019/extlst" xmlns:r="http://schemas.openxmlformats.org/officeDocument/2006/relationships" xmlns:m="http://schemas.openxmlformats.org/officeDocument/2006/math" xmlns:v="urn:schemas-microsoft-com:vml" xmlns:wp14="http://schemas.microsoft.com/office/word/2010/wordprocessingDrawing" xmlns:wp="http://schemas.openxmlformats.org/drawingml/2006/wordprocessingDrawing" xmlns:w10="urn:schemas-microsoft-com:office:word" xmlns:w="http://schemas.openxmlformats.org/wordprocessingml/2006/main" xmlns:w14="http://schemas.microsoft.com/office/word/2010/wordml" xmlns:w15="http://schemas.microsoft.com/office/word/2012/wordml" xmlns:w16cex="http://schemas.microsoft.com/office/word/2018/wordml/cex" xmlns:w16cid="http://schemas.microsoft.com/office/word/2016/wordml/cid" xmlns:w16="http://schemas.microsoft.com/office/word/2018/wordml" xmlns:w16du="http://schemas.microsoft.com/office/word/2023/wordml/word16du" xmlns:w16sdtdh="http://schemas.microsoft.com/office/word/2020/wordml/sdtdatahash" xmlns:w16se="http://schemas.microsoft.com/office/word/2015/wordml/symex" xmlns:wpg="http://schemas.microsoft.com/office/word/2010/wordprocessingGroup" xmlns:wpi="http://schemas.microsoft.com/office/word/2010/wordprocessingInk" xmlns:wne="http://schemas.microsoft.com/office/word/2006/wordml" xmlns:wps="http://schemas.microsoft.com/office/word/2010/wordprocessingShape" mc:Ignorable="w14 w15 w16se w16cid w16 w16cex w16sdtdh wp14">
   <w:body>
     <w:p>
-      <w:r>
+      <w:pPr>
+        <w:rPr>
+          <w:b/>
+          <w:bCs/>
+        </w:rPr>
+      </w:pPr>
+      <w:r>
+        <w:rPr>
+          <w:b/>
+          <w:bCs/>
+        </w:rPr>
         <w:t xml:space="preserve">6.7. Communications Management Plan </w:t>
       </w:r>
     </w:p>
@@ -22,15 +32,7 @@
         <w:t xml:space="preserve">The plan will discuss the type of information which will be communicated throughout the development which includes project updates, discussing progress report, risks, and issues with the project. </w:t>
       </w:r>
       <w:r>
-        <w:t xml:space="preserve"> The plan also specifies the communication needs of all parties involved and what the approach will be </w:t>
-      </w:r>
-      <w:proofErr w:type="gramStart"/>
-      <w:r>
-        <w:t>in order for</w:t>
-      </w:r>
-      <w:proofErr w:type="gramEnd"/>
-      <w:r>
-        <w:t xml:space="preserve"> the communication process to go accordingly.</w:t>
+        <w:t xml:space="preserve"> The plan also specifies the communication needs of all parties involved and what the approach will be in order for the communication process to go accordingly.</w:t>
       </w:r>
     </w:p>
     <w:p/>
@@ -58,15 +60,7 @@
     </w:p>
     <w:p>
       <w:r>
-        <w:t xml:space="preserve">The Communications Management Constraints for the project are crucial to the overall project management plan because these constraints help in defining the limitations which may impact the communication processes and strategies created for the project. The team will look to develop solutions with the help of identifying the constraints </w:t>
-      </w:r>
-      <w:proofErr w:type="gramStart"/>
-      <w:r>
-        <w:t>in order to</w:t>
-      </w:r>
-      <w:proofErr w:type="gramEnd"/>
-      <w:r>
-        <w:t xml:space="preserve"> mitigate potential challenges. This section will provide an overview of the constraints that may impact the project’s communication strategies and processes. These constraints are the following:</w:t>
+        <w:t>The Communications Management Constraints for the project are crucial to the overall project management plan because these constraints help in defining the limitations which may impact the communication processes and strategies created for the project. The team will look to develop solutions with the help of identifying the constraints in order to mitigate potential challenges. This section will provide an overview of the constraints that may impact the project’s communication strategies and processes. These constraints are the following:</w:t>
       </w:r>
     </w:p>
     <w:p>
@@ -78,15 +72,7 @@
         </w:numPr>
       </w:pPr>
       <w:r>
-        <w:t xml:space="preserve">Availability of team members: Some team members may have other work or responsibilities </w:t>
-      </w:r>
-      <w:proofErr w:type="gramStart"/>
-      <w:r>
-        <w:t>at the moment</w:t>
-      </w:r>
-      <w:proofErr w:type="gramEnd"/>
-      <w:r>
-        <w:t xml:space="preserve"> making them unavailable to communicate.</w:t>
+        <w:t>Availability of team members: Some team members may have other work or responsibilities at the moment making them unavailable to communicate.</w:t>
       </w:r>
     </w:p>
     <w:p>
@@ -110,15 +96,7 @@
         </w:numPr>
       </w:pPr>
       <w:r>
-        <w:t xml:space="preserve">Time conflicts:  The provided deadlines may </w:t>
-      </w:r>
-      <w:proofErr w:type="gramStart"/>
-      <w:r>
-        <w:t>provided</w:t>
-      </w:r>
-      <w:proofErr w:type="gramEnd"/>
-      <w:r>
-        <w:t xml:space="preserve"> challenges in completing requirements and could result in conflicts with conducting regular meetings.</w:t>
+        <w:t>Time conflicts:  The provided deadlines may provided challenges in completing requirements and could result in conflicts with conducting regular meetings.</w:t>
       </w:r>
     </w:p>
     <w:p>
@@ -147,23 +125,7 @@
     </w:p>
     <w:p>
       <w:r>
-        <w:t xml:space="preserve">The </w:t>
-      </w:r>
-      <w:proofErr w:type="spellStart"/>
-      <w:r>
-        <w:t>Villamin</w:t>
-      </w:r>
-      <w:proofErr w:type="spellEnd"/>
-      <w:r>
-        <w:t xml:space="preserve"> Wood and Ironworks System requires understanding from the team of the communication methods and technologies </w:t>
-      </w:r>
-      <w:proofErr w:type="gramStart"/>
-      <w:r>
-        <w:t>in order to</w:t>
-      </w:r>
-      <w:proofErr w:type="gramEnd"/>
-      <w:r>
-        <w:t xml:space="preserve"> effectively communicate with the stakeholders. It is essential to consider different factors and limitations in ensuring that the stakeholders will receive the information </w:t>
+        <w:t xml:space="preserve">The Villamin Wood and Ironworks System requires understanding from the team of the communication methods and technologies in order to effectively communicate with the stakeholders. It is essential to consider different factors and limitations in ensuring that the stakeholders will receive the information </w:t>
       </w:r>
       <w:r>
         <w:lastRenderedPageBreak/>
@@ -175,15 +137,7 @@
     </w:p>
     <w:p>
       <w:r>
-        <w:t xml:space="preserve">Based on the stated factors, it is important for the team to utilize the use of technologies such as a project management software, email, </w:t>
-      </w:r>
-      <w:proofErr w:type="gramStart"/>
-      <w:r>
-        <w:t>telephone</w:t>
-      </w:r>
-      <w:proofErr w:type="gramEnd"/>
-      <w:r>
-        <w:t xml:space="preserve"> and video conferencing for meetings.</w:t>
+        <w:t>Based on the stated factors, it is important for the team to utilize the use of technologies such as a project management software, email, telephone and video conferencing for meetings.</w:t>
       </w:r>
     </w:p>
     <w:p/>

</xml_diff>

<commit_message>
updated documentation/projman/Communication Management Plan.docx
</commit_message>
<xml_diff>
--- a/documentation/projman/Communication Management Plan.docx
+++ b/documentation/projman/Communication Management Plan.docx
@@ -3,69 +3,236 @@
 <w:document xmlns:wpc="http://schemas.microsoft.com/office/word/2010/wordprocessingCanvas" xmlns:cx="http://schemas.microsoft.com/office/drawing/2014/chartex" xmlns:cx1="http://schemas.microsoft.com/office/drawing/2015/9/8/chartex" xmlns:cx2="http://schemas.microsoft.com/office/drawing/2015/10/21/chartex" xmlns:cx3="http://schemas.microsoft.com/office/drawing/2016/5/9/chartex" xmlns:cx4="http://schemas.microsoft.com/office/drawing/2016/5/10/chartex" xmlns:cx5="http://schemas.microsoft.com/office/drawing/2016/5/11/chartex" xmlns:cx6="http://schemas.microsoft.com/office/drawing/2016/5/12/chartex" xmlns:cx7="http://schemas.microsoft.com/office/drawing/2016/5/13/chartex" xmlns:cx8="http://schemas.microsoft.com/office/drawing/2016/5/14/chartex" xmlns:mc="http://schemas.openxmlformats.org/markup-compatibility/2006" xmlns:aink="http://schemas.microsoft.com/office/drawing/2016/ink" xmlns:am3d="http://schemas.microsoft.com/office/drawing/2017/model3d" xmlns:o="urn:schemas-microsoft-com:office:office" xmlns:oel="http://schemas.microsoft.com/office/2019/extlst" xmlns:r="http://schemas.openxmlformats.org/officeDocument/2006/relationships" xmlns:m="http://schemas.openxmlformats.org/officeDocument/2006/math" xmlns:v="urn:schemas-microsoft-com:vml" xmlns:wp14="http://schemas.microsoft.com/office/word/2010/wordprocessingDrawing" xmlns:wp="http://schemas.openxmlformats.org/drawingml/2006/wordprocessingDrawing" xmlns:w10="urn:schemas-microsoft-com:office:word" xmlns:w="http://schemas.openxmlformats.org/wordprocessingml/2006/main" xmlns:w14="http://schemas.microsoft.com/office/word/2010/wordml" xmlns:w15="http://schemas.microsoft.com/office/word/2012/wordml" xmlns:w16cex="http://schemas.microsoft.com/office/word/2018/wordml/cex" xmlns:w16cid="http://schemas.microsoft.com/office/word/2016/wordml/cid" xmlns:w16="http://schemas.microsoft.com/office/word/2018/wordml" xmlns:w16du="http://schemas.microsoft.com/office/word/2023/wordml/word16du" xmlns:w16sdtdh="http://schemas.microsoft.com/office/word/2020/wordml/sdtdatahash" xmlns:w16se="http://schemas.microsoft.com/office/word/2015/wordml/symex" xmlns:wpg="http://schemas.microsoft.com/office/word/2010/wordprocessingGroup" xmlns:wpi="http://schemas.microsoft.com/office/word/2010/wordprocessingInk" xmlns:wne="http://schemas.microsoft.com/office/word/2006/wordml" xmlns:wps="http://schemas.microsoft.com/office/word/2010/wordprocessingShape" mc:Ignorable="w14 w15 w16se w16cid w16 w16cex w16sdtdh wp14">
   <w:body>
     <w:p>
-      <w:r>
+      <w:pPr>
+        <w:rPr>
+          <w:rFonts w:ascii="Times New Roman" w:hAnsi="Times New Roman" w:cs="Times New Roman"/>
+          <w:b/>
+          <w:bCs/>
+          <w:sz w:val="24"/>
+          <w:szCs w:val="24"/>
+        </w:rPr>
+      </w:pPr>
+      <w:r>
+        <w:rPr>
+          <w:rFonts w:ascii="Times New Roman" w:hAnsi="Times New Roman" w:cs="Times New Roman"/>
+          <w:b/>
+          <w:bCs/>
+          <w:sz w:val="24"/>
+          <w:szCs w:val="24"/>
+        </w:rPr>
         <w:t xml:space="preserve">6.7. Communications Management Plan </w:t>
       </w:r>
     </w:p>
     <w:p>
-      <w:r>
+      <w:pPr>
+        <w:rPr>
+          <w:rFonts w:ascii="Times New Roman" w:hAnsi="Times New Roman" w:cs="Times New Roman"/>
+          <w:b/>
+          <w:bCs/>
+          <w:sz w:val="24"/>
+          <w:szCs w:val="24"/>
+        </w:rPr>
+      </w:pPr>
+      <w:r>
+        <w:rPr>
+          <w:rFonts w:ascii="Times New Roman" w:hAnsi="Times New Roman" w:cs="Times New Roman"/>
+          <w:b/>
+          <w:bCs/>
+          <w:sz w:val="24"/>
+          <w:szCs w:val="24"/>
+        </w:rPr>
         <w:t xml:space="preserve">6.7.1. Introduction </w:t>
       </w:r>
     </w:p>
     <w:p>
-      <w:r>
+      <w:pPr>
+        <w:jc w:val="both"/>
+        <w:rPr>
+          <w:rFonts w:ascii="Times New Roman" w:hAnsi="Times New Roman" w:cs="Times New Roman"/>
+          <w:sz w:val="24"/>
+          <w:szCs w:val="24"/>
+        </w:rPr>
+      </w:pPr>
+      <w:r>
+        <w:rPr>
+          <w:rFonts w:ascii="Times New Roman" w:hAnsi="Times New Roman" w:cs="Times New Roman"/>
+          <w:sz w:val="24"/>
+          <w:szCs w:val="24"/>
+        </w:rPr>
         <w:t>This is an important component of the project as the communications management plan outlines how the team will operate to fulfill the system, it outlines the strategy of the communication for the team and stakeholders.</w:t>
       </w:r>
     </w:p>
     <w:p>
-      <w:r>
+      <w:pPr>
+        <w:jc w:val="both"/>
+        <w:rPr>
+          <w:rFonts w:ascii="Times New Roman" w:hAnsi="Times New Roman" w:cs="Times New Roman"/>
+          <w:sz w:val="24"/>
+          <w:szCs w:val="24"/>
+        </w:rPr>
+      </w:pPr>
+      <w:r>
+        <w:rPr>
+          <w:rFonts w:ascii="Times New Roman" w:hAnsi="Times New Roman" w:cs="Times New Roman"/>
+          <w:sz w:val="24"/>
+          <w:szCs w:val="24"/>
+        </w:rPr>
         <w:t xml:space="preserve">The plan will discuss the type of information which will be communicated throughout the development which includes project updates, discussing progress report, risks, and issues with the project. </w:t>
       </w:r>
       <w:r>
+        <w:rPr>
+          <w:rFonts w:ascii="Times New Roman" w:hAnsi="Times New Roman" w:cs="Times New Roman"/>
+          <w:sz w:val="24"/>
+          <w:szCs w:val="24"/>
+        </w:rPr>
         <w:t xml:space="preserve"> The plan also specifies the communication needs of all parties involved and what the approach will be </w:t>
       </w:r>
       <w:proofErr w:type="gramStart"/>
       <w:r>
+        <w:rPr>
+          <w:rFonts w:ascii="Times New Roman" w:hAnsi="Times New Roman" w:cs="Times New Roman"/>
+          <w:sz w:val="24"/>
+          <w:szCs w:val="24"/>
+        </w:rPr>
         <w:t>in order for</w:t>
       </w:r>
       <w:proofErr w:type="gramEnd"/>
       <w:r>
+        <w:rPr>
+          <w:rFonts w:ascii="Times New Roman" w:hAnsi="Times New Roman" w:cs="Times New Roman"/>
+          <w:sz w:val="24"/>
+          <w:szCs w:val="24"/>
+        </w:rPr>
         <w:t xml:space="preserve"> the communication process to go accordingly.</w:t>
-      </w:r>
-    </w:p>
-    <w:p/>
-    <w:p>
-      <w:r>
-        <w:t xml:space="preserve">6.7.2. Communications Management Approach </w:t>
       </w:r>
     </w:p>
     <w:p>
-      <w:r>
-        <w:t>The project manager is the one responsible for holding regular meetings with the project team and discuss the updates being made. These meetings will be held to ensure that everyone is aware of the progress of the project.</w:t>
-      </w:r>
-      <w:r>
-        <w:t xml:space="preserve"> </w:t>
-      </w:r>
-      <w:r>
-        <w:t>The team should also establish a way to address any conflicts or issues that arise by communicating clearly.</w:t>
-      </w:r>
-    </w:p>
-    <w:p/>
-    <w:p>
-      <w:r>
-        <w:t xml:space="preserve">6.7.3. Communications Management Constraints </w:t>
-      </w:r>
+      <w:pPr>
+        <w:rPr>
+          <w:rFonts w:ascii="Times New Roman" w:hAnsi="Times New Roman" w:cs="Times New Roman"/>
+          <w:sz w:val="24"/>
+          <w:szCs w:val="24"/>
+        </w:rPr>
+      </w:pPr>
     </w:p>
     <w:p>
-      <w:r>
+      <w:pPr>
+        <w:rPr>
+          <w:rFonts w:ascii="Times New Roman" w:hAnsi="Times New Roman" w:cs="Times New Roman"/>
+          <w:b/>
+          <w:bCs/>
+          <w:sz w:val="24"/>
+          <w:szCs w:val="24"/>
+        </w:rPr>
+      </w:pPr>
+      <w:r>
+        <w:rPr>
+          <w:rFonts w:ascii="Times New Roman" w:hAnsi="Times New Roman" w:cs="Times New Roman"/>
+          <w:b/>
+          <w:bCs/>
+          <w:sz w:val="24"/>
+          <w:szCs w:val="24"/>
+        </w:rPr>
+        <w:t xml:space="preserve">6.7.2. Communications Management Approach </w:t>
+      </w:r>
+    </w:p>
+    <w:p>
+      <w:pPr>
+        <w:jc w:val="both"/>
+        <w:rPr>
+          <w:rFonts w:ascii="Times New Roman" w:hAnsi="Times New Roman" w:cs="Times New Roman"/>
+          <w:sz w:val="24"/>
+          <w:szCs w:val="24"/>
+        </w:rPr>
+      </w:pPr>
+      <w:r>
+        <w:rPr>
+          <w:rFonts w:ascii="Times New Roman" w:hAnsi="Times New Roman" w:cs="Times New Roman"/>
+          <w:sz w:val="24"/>
+          <w:szCs w:val="24"/>
+        </w:rPr>
+        <w:t>The project manager is the one responsible for holding regular meetings with the project team and discuss the updates being made. These meetings will be held to ensure that everyone is aware of the progress of the project.</w:t>
+      </w:r>
+      <w:r>
+        <w:rPr>
+          <w:rFonts w:ascii="Times New Roman" w:hAnsi="Times New Roman" w:cs="Times New Roman"/>
+          <w:sz w:val="24"/>
+          <w:szCs w:val="24"/>
+        </w:rPr>
+        <w:t xml:space="preserve"> </w:t>
+      </w:r>
+      <w:r>
+        <w:rPr>
+          <w:rFonts w:ascii="Times New Roman" w:hAnsi="Times New Roman" w:cs="Times New Roman"/>
+          <w:sz w:val="24"/>
+          <w:szCs w:val="24"/>
+        </w:rPr>
+        <w:t>The team should also establish a way to address any conflicts or issues that arise by communicating clearly.</w:t>
+      </w:r>
+    </w:p>
+    <w:p>
+      <w:pPr>
+        <w:rPr>
+          <w:rFonts w:ascii="Times New Roman" w:hAnsi="Times New Roman" w:cs="Times New Roman"/>
+          <w:sz w:val="24"/>
+          <w:szCs w:val="24"/>
+        </w:rPr>
+      </w:pPr>
+    </w:p>
+    <w:p>
+      <w:pPr>
+        <w:rPr>
+          <w:rFonts w:ascii="Times New Roman" w:hAnsi="Times New Roman" w:cs="Times New Roman"/>
+          <w:b/>
+          <w:bCs/>
+          <w:sz w:val="24"/>
+          <w:szCs w:val="24"/>
+        </w:rPr>
+      </w:pPr>
+      <w:r>
+        <w:rPr>
+          <w:rFonts w:ascii="Times New Roman" w:hAnsi="Times New Roman" w:cs="Times New Roman"/>
+          <w:b/>
+          <w:bCs/>
+          <w:sz w:val="24"/>
+          <w:szCs w:val="24"/>
+        </w:rPr>
+        <w:t xml:space="preserve">6.7.3. Communications Management Constraints </w:t>
+      </w:r>
+    </w:p>
+    <w:p>
+      <w:pPr>
+        <w:jc w:val="both"/>
+        <w:rPr>
+          <w:rFonts w:ascii="Times New Roman" w:hAnsi="Times New Roman" w:cs="Times New Roman"/>
+          <w:sz w:val="24"/>
+          <w:szCs w:val="24"/>
+        </w:rPr>
+      </w:pPr>
+      <w:r>
+        <w:rPr>
+          <w:rFonts w:ascii="Times New Roman" w:hAnsi="Times New Roman" w:cs="Times New Roman"/>
+          <w:sz w:val="24"/>
+          <w:szCs w:val="24"/>
+        </w:rPr>
         <w:t xml:space="preserve">The Communications Management Constraints for the project are crucial to the overall project management plan because these constraints help in defining the limitations which may impact the communication processes and strategies created for the project. The team will look to develop solutions with the help of identifying the constraints </w:t>
       </w:r>
       <w:proofErr w:type="gramStart"/>
       <w:r>
+        <w:rPr>
+          <w:rFonts w:ascii="Times New Roman" w:hAnsi="Times New Roman" w:cs="Times New Roman"/>
+          <w:sz w:val="24"/>
+          <w:szCs w:val="24"/>
+        </w:rPr>
         <w:t>in order to</w:t>
       </w:r>
       <w:proofErr w:type="gramEnd"/>
       <w:r>
+        <w:rPr>
+          <w:rFonts w:ascii="Times New Roman" w:hAnsi="Times New Roman" w:cs="Times New Roman"/>
+          <w:sz w:val="24"/>
+          <w:szCs w:val="24"/>
+        </w:rPr>
         <w:t xml:space="preserve"> mitigate potential challenges. This section will provide an overview of the constraints that may impact the project’s communication strategies and processes. These constraints are the following:</w:t>
       </w:r>
     </w:p>
@@ -76,16 +243,35 @@
           <w:ilvl w:val="0"/>
           <w:numId w:val="1"/>
         </w:numPr>
-      </w:pPr>
-      <w:r>
+        <w:jc w:val="both"/>
+        <w:rPr>
+          <w:rFonts w:ascii="Times New Roman" w:hAnsi="Times New Roman" w:cs="Times New Roman"/>
+          <w:sz w:val="24"/>
+          <w:szCs w:val="24"/>
+        </w:rPr>
+      </w:pPr>
+      <w:r>
+        <w:rPr>
+          <w:rFonts w:ascii="Times New Roman" w:hAnsi="Times New Roman" w:cs="Times New Roman"/>
+          <w:sz w:val="24"/>
+          <w:szCs w:val="24"/>
+        </w:rPr>
         <w:t xml:space="preserve">Availability of team members: Some team members may have other work or responsibilities </w:t>
       </w:r>
-      <w:proofErr w:type="gramStart"/>
-      <w:r>
-        <w:t>at the moment</w:t>
-      </w:r>
-      <w:proofErr w:type="gramEnd"/>
-      <w:r>
+      <w:r>
+        <w:rPr>
+          <w:rFonts w:ascii="Times New Roman" w:hAnsi="Times New Roman" w:cs="Times New Roman"/>
+          <w:sz w:val="24"/>
+          <w:szCs w:val="24"/>
+        </w:rPr>
+        <w:t>now</w:t>
+      </w:r>
+      <w:r>
+        <w:rPr>
+          <w:rFonts w:ascii="Times New Roman" w:hAnsi="Times New Roman" w:cs="Times New Roman"/>
+          <w:sz w:val="24"/>
+          <w:szCs w:val="24"/>
+        </w:rPr>
         <w:t xml:space="preserve"> making them unavailable to communicate.</w:t>
       </w:r>
     </w:p>
@@ -96,8 +282,19 @@
           <w:ilvl w:val="0"/>
           <w:numId w:val="1"/>
         </w:numPr>
-      </w:pPr>
-      <w:r>
+        <w:jc w:val="both"/>
+        <w:rPr>
+          <w:rFonts w:ascii="Times New Roman" w:hAnsi="Times New Roman" w:cs="Times New Roman"/>
+          <w:sz w:val="24"/>
+          <w:szCs w:val="24"/>
+        </w:rPr>
+      </w:pPr>
+      <w:r>
+        <w:rPr>
+          <w:rFonts w:ascii="Times New Roman" w:hAnsi="Times New Roman" w:cs="Times New Roman"/>
+          <w:sz w:val="24"/>
+          <w:szCs w:val="24"/>
+        </w:rPr>
         <w:t>Limited budget for resources and tools used for communication: The budget may not be sufficient to fund communication tools which can be used to improve the communication management plan.</w:t>
       </w:r>
     </w:p>
@@ -108,18 +305,35 @@
           <w:ilvl w:val="0"/>
           <w:numId w:val="1"/>
         </w:numPr>
-      </w:pPr>
-      <w:r>
+        <w:jc w:val="both"/>
+        <w:rPr>
+          <w:rFonts w:ascii="Times New Roman" w:hAnsi="Times New Roman" w:cs="Times New Roman"/>
+          <w:sz w:val="24"/>
+          <w:szCs w:val="24"/>
+        </w:rPr>
+      </w:pPr>
+      <w:r>
+        <w:rPr>
+          <w:rFonts w:ascii="Times New Roman" w:hAnsi="Times New Roman" w:cs="Times New Roman"/>
+          <w:sz w:val="24"/>
+          <w:szCs w:val="24"/>
+        </w:rPr>
         <w:t xml:space="preserve">Time conflicts:  The provided deadlines may </w:t>
       </w:r>
-      <w:proofErr w:type="spellStart"/>
-      <w:proofErr w:type="gramStart"/>
-      <w:r>
-        <w:t>provided</w:t>
-      </w:r>
-      <w:proofErr w:type="spellEnd"/>
-      <w:proofErr w:type="gramEnd"/>
-      <w:r>
+      <w:r>
+        <w:rPr>
+          <w:rFonts w:ascii="Times New Roman" w:hAnsi="Times New Roman" w:cs="Times New Roman"/>
+          <w:sz w:val="24"/>
+          <w:szCs w:val="24"/>
+        </w:rPr>
+        <w:t>provide</w:t>
+      </w:r>
+      <w:r>
+        <w:rPr>
+          <w:rFonts w:ascii="Times New Roman" w:hAnsi="Times New Roman" w:cs="Times New Roman"/>
+          <w:sz w:val="24"/>
+          <w:szCs w:val="24"/>
+        </w:rPr>
         <w:t xml:space="preserve"> challenges in completing requirements and could result in conflicts with conducting regular meetings.</w:t>
       </w:r>
     </w:p>
@@ -130,59 +344,188 @@
           <w:ilvl w:val="0"/>
           <w:numId w:val="1"/>
         </w:numPr>
-      </w:pPr>
-      <w:r>
+        <w:jc w:val="both"/>
+        <w:rPr>
+          <w:rFonts w:ascii="Times New Roman" w:hAnsi="Times New Roman" w:cs="Times New Roman"/>
+          <w:sz w:val="24"/>
+          <w:szCs w:val="24"/>
+        </w:rPr>
+      </w:pPr>
+      <w:r>
+        <w:rPr>
+          <w:rFonts w:ascii="Times New Roman" w:hAnsi="Times New Roman" w:cs="Times New Roman"/>
+          <w:sz w:val="24"/>
+          <w:szCs w:val="24"/>
+        </w:rPr>
         <w:t xml:space="preserve">Technical difficulties: This may include internet problems and other technicalities that may be a constraint to communication processes. </w:t>
-      </w:r>
-    </w:p>
-    <w:p/>
-    <w:p>
-      <w:r>
-        <w:t>6.7.</w:t>
-      </w:r>
-      <w:r>
-        <w:t>4</w:t>
-      </w:r>
-      <w:r>
-        <w:t xml:space="preserve"> Communication Methods and Technologies</w:t>
       </w:r>
     </w:p>
     <w:p>
-      <w:r>
-        <w:t xml:space="preserve">The Villamin Wood and Ironworks System requires understanding from the team of the communication methods and technologies </w:t>
-      </w:r>
-      <w:proofErr w:type="gramStart"/>
-      <w:r>
-        <w:t>in order to</w:t>
-      </w:r>
-      <w:proofErr w:type="gramEnd"/>
-      <w:r>
-        <w:t xml:space="preserve"> effectively communicate with the stakeholders. It is essential to consider different factors and limitations in ensuring that the stakeholders will receive the information </w:t>
-      </w:r>
-      <w:r>
-        <w:lastRenderedPageBreak/>
-        <w:t>they need at the right time and in an efficient manner. This includes delivering project updates, progress reports, and other relevant information. Some factors to consider are the location of the stakeholders, level of technical expertise of the stakeholders which should be considered to factor how the team should communicate.</w:t>
-      </w:r>
-      <w:r>
-        <w:t xml:space="preserve"> Also, the budget and resources available.</w:t>
-      </w:r>
+      <w:pPr>
+        <w:rPr>
+          <w:rFonts w:ascii="Times New Roman" w:hAnsi="Times New Roman" w:cs="Times New Roman"/>
+          <w:sz w:val="24"/>
+          <w:szCs w:val="24"/>
+        </w:rPr>
+      </w:pPr>
     </w:p>
     <w:p>
-      <w:r>
+      <w:pPr>
+        <w:rPr>
+          <w:rFonts w:ascii="Times New Roman" w:hAnsi="Times New Roman" w:cs="Times New Roman"/>
+          <w:b/>
+          <w:bCs/>
+          <w:sz w:val="24"/>
+          <w:szCs w:val="24"/>
+        </w:rPr>
+      </w:pPr>
+      <w:r>
+        <w:rPr>
+          <w:rFonts w:ascii="Times New Roman" w:hAnsi="Times New Roman" w:cs="Times New Roman"/>
+          <w:b/>
+          <w:bCs/>
+          <w:sz w:val="24"/>
+          <w:szCs w:val="24"/>
+        </w:rPr>
+        <w:t>6.7.</w:t>
+      </w:r>
+      <w:r>
+        <w:rPr>
+          <w:rFonts w:ascii="Times New Roman" w:hAnsi="Times New Roman" w:cs="Times New Roman"/>
+          <w:b/>
+          <w:bCs/>
+          <w:sz w:val="24"/>
+          <w:szCs w:val="24"/>
+        </w:rPr>
+        <w:t>4</w:t>
+      </w:r>
+      <w:r>
+        <w:rPr>
+          <w:rFonts w:ascii="Times New Roman" w:hAnsi="Times New Roman" w:cs="Times New Roman"/>
+          <w:b/>
+          <w:bCs/>
+          <w:sz w:val="24"/>
+          <w:szCs w:val="24"/>
+        </w:rPr>
+        <w:t xml:space="preserve"> Communication Methods and Technologies</w:t>
+      </w:r>
+    </w:p>
+    <w:p>
+      <w:pPr>
+        <w:jc w:val="both"/>
+        <w:rPr>
+          <w:rFonts w:ascii="Times New Roman" w:hAnsi="Times New Roman" w:cs="Times New Roman"/>
+          <w:sz w:val="24"/>
+          <w:szCs w:val="24"/>
+        </w:rPr>
+      </w:pPr>
+      <w:r>
+        <w:rPr>
+          <w:rFonts w:ascii="Times New Roman" w:hAnsi="Times New Roman" w:cs="Times New Roman"/>
+          <w:sz w:val="24"/>
+          <w:szCs w:val="24"/>
+        </w:rPr>
+        <w:t xml:space="preserve">The Villamin Wood and Ironworks System requires understanding from the team of the communication methods and technologies </w:t>
+      </w:r>
+      <w:proofErr w:type="gramStart"/>
+      <w:r>
+        <w:rPr>
+          <w:rFonts w:ascii="Times New Roman" w:hAnsi="Times New Roman" w:cs="Times New Roman"/>
+          <w:sz w:val="24"/>
+          <w:szCs w:val="24"/>
+        </w:rPr>
+        <w:t>in order to</w:t>
+      </w:r>
+      <w:proofErr w:type="gramEnd"/>
+      <w:r>
+        <w:rPr>
+          <w:rFonts w:ascii="Times New Roman" w:hAnsi="Times New Roman" w:cs="Times New Roman"/>
+          <w:sz w:val="24"/>
+          <w:szCs w:val="24"/>
+        </w:rPr>
+        <w:t xml:space="preserve"> effectively communicate with the </w:t>
+      </w:r>
+      <w:r>
+        <w:rPr>
+          <w:rFonts w:ascii="Times New Roman" w:hAnsi="Times New Roman" w:cs="Times New Roman"/>
+          <w:sz w:val="24"/>
+          <w:szCs w:val="24"/>
+        </w:rPr>
+        <w:lastRenderedPageBreak/>
+        <w:t>stakeholders. It is essential to consider different factors and limitations in ensuring that the stakeholders will receive the information they need at the right time and in an efficient manner. This includes delivering project updates, progress reports, and other relevant information. Some factors to consider are the location of the stakeholders, level of technical expertise of the stakeholders which should be considered to factor how the team should communicate.</w:t>
+      </w:r>
+      <w:r>
+        <w:rPr>
+          <w:rFonts w:ascii="Times New Roman" w:hAnsi="Times New Roman" w:cs="Times New Roman"/>
+          <w:sz w:val="24"/>
+          <w:szCs w:val="24"/>
+        </w:rPr>
+        <w:t xml:space="preserve"> Also, the budget and resources available.</w:t>
+      </w:r>
+    </w:p>
+    <w:p>
+      <w:pPr>
+        <w:jc w:val="both"/>
+        <w:rPr>
+          <w:rFonts w:ascii="Times New Roman" w:hAnsi="Times New Roman" w:cs="Times New Roman"/>
+          <w:sz w:val="24"/>
+          <w:szCs w:val="24"/>
+        </w:rPr>
+      </w:pPr>
+      <w:r>
+        <w:rPr>
+          <w:rFonts w:ascii="Times New Roman" w:hAnsi="Times New Roman" w:cs="Times New Roman"/>
+          <w:sz w:val="24"/>
+          <w:szCs w:val="24"/>
+        </w:rPr>
         <w:t xml:space="preserve">Based on the stated factors, it is important for the team to utilize the use of technologies such as a project management software, email, </w:t>
       </w:r>
       <w:proofErr w:type="gramStart"/>
       <w:r>
+        <w:rPr>
+          <w:rFonts w:ascii="Times New Roman" w:hAnsi="Times New Roman" w:cs="Times New Roman"/>
+          <w:sz w:val="24"/>
+          <w:szCs w:val="24"/>
+        </w:rPr>
         <w:t>telephone</w:t>
       </w:r>
       <w:proofErr w:type="gramEnd"/>
       <w:r>
+        <w:rPr>
+          <w:rFonts w:ascii="Times New Roman" w:hAnsi="Times New Roman" w:cs="Times New Roman"/>
+          <w:sz w:val="24"/>
+          <w:szCs w:val="24"/>
+        </w:rPr>
         <w:t xml:space="preserve"> and video conferencing for meetings.</w:t>
       </w:r>
     </w:p>
-    <w:p/>
     <w:p>
-      <w:r>
+      <w:pPr>
+        <w:rPr>
+          <w:rFonts w:ascii="Times New Roman" w:hAnsi="Times New Roman" w:cs="Times New Roman"/>
+          <w:sz w:val="24"/>
+          <w:szCs w:val="24"/>
+        </w:rPr>
+      </w:pPr>
+    </w:p>
+    <w:p>
+      <w:pPr>
+        <w:rPr>
+          <w:rFonts w:ascii="Times New Roman" w:hAnsi="Times New Roman" w:cs="Times New Roman"/>
+          <w:b/>
+          <w:bCs/>
+          <w:sz w:val="24"/>
+          <w:szCs w:val="24"/>
+        </w:rPr>
+      </w:pPr>
+      <w:r>
+        <w:rPr>
+          <w:rFonts w:ascii="Times New Roman" w:hAnsi="Times New Roman" w:cs="Times New Roman"/>
+          <w:b/>
+          <w:bCs/>
+          <w:sz w:val="24"/>
+          <w:szCs w:val="24"/>
+        </w:rPr>
         <w:t>6.7.4 Communication Matrix</w:t>
       </w:r>
     </w:p>
@@ -211,11 +554,26 @@
           <w:p>
             <w:pPr>
               <w:jc w:val="center"/>
-            </w:pPr>
-            <w:r>
+              <w:rPr>
+                <w:rFonts w:ascii="Times New Roman" w:hAnsi="Times New Roman" w:cs="Times New Roman"/>
+                <w:sz w:val="24"/>
+                <w:szCs w:val="24"/>
+              </w:rPr>
+            </w:pPr>
+            <w:r>
+              <w:rPr>
+                <w:rFonts w:ascii="Times New Roman" w:hAnsi="Times New Roman" w:cs="Times New Roman"/>
+                <w:sz w:val="24"/>
+                <w:szCs w:val="24"/>
+              </w:rPr>
               <w:t>Communication</w:t>
             </w:r>
             <w:r>
+              <w:rPr>
+                <w:rFonts w:ascii="Times New Roman" w:hAnsi="Times New Roman" w:cs="Times New Roman"/>
+                <w:sz w:val="24"/>
+                <w:szCs w:val="24"/>
+              </w:rPr>
               <w:t xml:space="preserve"> Type</w:t>
             </w:r>
           </w:p>
@@ -228,8 +586,18 @@
             <w:pPr>
               <w:jc w:val="center"/>
               <w:cnfStyle w:val="100000000000" w:firstRow="1" w:lastRow="0" w:firstColumn="0" w:lastColumn="0" w:oddVBand="0" w:evenVBand="0" w:oddHBand="0" w:evenHBand="0" w:firstRowFirstColumn="0" w:firstRowLastColumn="0" w:lastRowFirstColumn="0" w:lastRowLastColumn="0"/>
-            </w:pPr>
-            <w:r>
+              <w:rPr>
+                <w:rFonts w:ascii="Times New Roman" w:hAnsi="Times New Roman" w:cs="Times New Roman"/>
+                <w:sz w:val="24"/>
+                <w:szCs w:val="24"/>
+              </w:rPr>
+            </w:pPr>
+            <w:r>
+              <w:rPr>
+                <w:rFonts w:ascii="Times New Roman" w:hAnsi="Times New Roman" w:cs="Times New Roman"/>
+                <w:sz w:val="24"/>
+                <w:szCs w:val="24"/>
+              </w:rPr>
               <w:t>Purpose</w:t>
             </w:r>
           </w:p>
@@ -242,8 +610,18 @@
             <w:pPr>
               <w:jc w:val="center"/>
               <w:cnfStyle w:val="100000000000" w:firstRow="1" w:lastRow="0" w:firstColumn="0" w:lastColumn="0" w:oddVBand="0" w:evenVBand="0" w:oddHBand="0" w:evenHBand="0" w:firstRowFirstColumn="0" w:firstRowLastColumn="0" w:lastRowFirstColumn="0" w:lastRowLastColumn="0"/>
-            </w:pPr>
-            <w:r>
+              <w:rPr>
+                <w:rFonts w:ascii="Times New Roman" w:hAnsi="Times New Roman" w:cs="Times New Roman"/>
+                <w:sz w:val="24"/>
+                <w:szCs w:val="24"/>
+              </w:rPr>
+            </w:pPr>
+            <w:r>
+              <w:rPr>
+                <w:rFonts w:ascii="Times New Roman" w:hAnsi="Times New Roman" w:cs="Times New Roman"/>
+                <w:sz w:val="24"/>
+                <w:szCs w:val="24"/>
+              </w:rPr>
               <w:t>Medium</w:t>
             </w:r>
           </w:p>
@@ -256,8 +634,18 @@
             <w:pPr>
               <w:jc w:val="center"/>
               <w:cnfStyle w:val="100000000000" w:firstRow="1" w:lastRow="0" w:firstColumn="0" w:lastColumn="0" w:oddVBand="0" w:evenVBand="0" w:oddHBand="0" w:evenHBand="0" w:firstRowFirstColumn="0" w:firstRowLastColumn="0" w:lastRowFirstColumn="0" w:lastRowLastColumn="0"/>
-            </w:pPr>
-            <w:r>
+              <w:rPr>
+                <w:rFonts w:ascii="Times New Roman" w:hAnsi="Times New Roman" w:cs="Times New Roman"/>
+                <w:sz w:val="24"/>
+                <w:szCs w:val="24"/>
+              </w:rPr>
+            </w:pPr>
+            <w:r>
+              <w:rPr>
+                <w:rFonts w:ascii="Times New Roman" w:hAnsi="Times New Roman" w:cs="Times New Roman"/>
+                <w:sz w:val="24"/>
+                <w:szCs w:val="24"/>
+              </w:rPr>
               <w:t>Frequency</w:t>
             </w:r>
           </w:p>
@@ -270,8 +658,18 @@
             <w:pPr>
               <w:jc w:val="center"/>
               <w:cnfStyle w:val="100000000000" w:firstRow="1" w:lastRow="0" w:firstColumn="0" w:lastColumn="0" w:oddVBand="0" w:evenVBand="0" w:oddHBand="0" w:evenHBand="0" w:firstRowFirstColumn="0" w:firstRowLastColumn="0" w:lastRowFirstColumn="0" w:lastRowLastColumn="0"/>
-            </w:pPr>
-            <w:r>
+              <w:rPr>
+                <w:rFonts w:ascii="Times New Roman" w:hAnsi="Times New Roman" w:cs="Times New Roman"/>
+                <w:sz w:val="24"/>
+                <w:szCs w:val="24"/>
+              </w:rPr>
+            </w:pPr>
+            <w:r>
+              <w:rPr>
+                <w:rFonts w:ascii="Times New Roman" w:hAnsi="Times New Roman" w:cs="Times New Roman"/>
+                <w:sz w:val="24"/>
+                <w:szCs w:val="24"/>
+              </w:rPr>
               <w:t>Audience</w:t>
             </w:r>
           </w:p>
@@ -290,14 +688,20 @@
             <w:pPr>
               <w:jc w:val="center"/>
               <w:rPr>
+                <w:rFonts w:ascii="Times New Roman" w:hAnsi="Times New Roman" w:cs="Times New Roman"/>
                 <w:b w:val="0"/>
                 <w:bCs w:val="0"/>
-              </w:rPr>
-            </w:pPr>
-            <w:r>
-              <w:rPr>
+                <w:sz w:val="24"/>
+                <w:szCs w:val="24"/>
+              </w:rPr>
+            </w:pPr>
+            <w:r>
+              <w:rPr>
+                <w:rFonts w:ascii="Times New Roman" w:hAnsi="Times New Roman" w:cs="Times New Roman"/>
                 <w:b w:val="0"/>
                 <w:bCs w:val="0"/>
+                <w:sz w:val="24"/>
+                <w:szCs w:val="24"/>
               </w:rPr>
               <w:t>Initial Meeting</w:t>
             </w:r>
@@ -310,8 +714,18 @@
           <w:p>
             <w:pPr>
               <w:cnfStyle w:val="000000100000" w:firstRow="0" w:lastRow="0" w:firstColumn="0" w:lastColumn="0" w:oddVBand="0" w:evenVBand="0" w:oddHBand="1" w:evenHBand="0" w:firstRowFirstColumn="0" w:firstRowLastColumn="0" w:lastRowFirstColumn="0" w:lastRowLastColumn="0"/>
-            </w:pPr>
-            <w:r>
+              <w:rPr>
+                <w:rFonts w:ascii="Times New Roman" w:hAnsi="Times New Roman" w:cs="Times New Roman"/>
+                <w:sz w:val="24"/>
+                <w:szCs w:val="24"/>
+              </w:rPr>
+            </w:pPr>
+            <w:r>
+              <w:rPr>
+                <w:rFonts w:ascii="Times New Roman" w:hAnsi="Times New Roman" w:cs="Times New Roman"/>
+                <w:sz w:val="24"/>
+                <w:szCs w:val="24"/>
+              </w:rPr>
               <w:t>Introduction of the project team and the proposed project, presenting the objectives and the entire project plan.</w:t>
             </w:r>
           </w:p>
@@ -324,14 +738,29 @@
             <w:pPr>
               <w:jc w:val="center"/>
               <w:cnfStyle w:val="000000100000" w:firstRow="0" w:lastRow="0" w:firstColumn="0" w:lastColumn="0" w:oddVBand="0" w:evenVBand="0" w:oddHBand="1" w:evenHBand="0" w:firstRowFirstColumn="0" w:firstRowLastColumn="0" w:lastRowFirstColumn="0" w:lastRowLastColumn="0"/>
-            </w:pPr>
-            <w:r>
+              <w:rPr>
+                <w:rFonts w:ascii="Times New Roman" w:hAnsi="Times New Roman" w:cs="Times New Roman"/>
+                <w:sz w:val="24"/>
+                <w:szCs w:val="24"/>
+              </w:rPr>
+            </w:pPr>
+            <w:r>
+              <w:rPr>
+                <w:rFonts w:ascii="Times New Roman" w:hAnsi="Times New Roman" w:cs="Times New Roman"/>
+                <w:sz w:val="24"/>
+                <w:szCs w:val="24"/>
+              </w:rPr>
               <w:t>Microsoft Teams</w:t>
             </w:r>
           </w:p>
           <w:p>
             <w:pPr>
               <w:cnfStyle w:val="000000100000" w:firstRow="0" w:lastRow="0" w:firstColumn="0" w:lastColumn="0" w:oddVBand="0" w:evenVBand="0" w:oddHBand="1" w:evenHBand="0" w:firstRowFirstColumn="0" w:firstRowLastColumn="0" w:lastRowFirstColumn="0" w:lastRowLastColumn="0"/>
+              <w:rPr>
+                <w:rFonts w:ascii="Times New Roman" w:hAnsi="Times New Roman" w:cs="Times New Roman"/>
+                <w:sz w:val="24"/>
+                <w:szCs w:val="24"/>
+              </w:rPr>
             </w:pPr>
           </w:p>
         </w:tc>
@@ -343,8 +772,18 @@
             <w:pPr>
               <w:jc w:val="center"/>
               <w:cnfStyle w:val="000000100000" w:firstRow="0" w:lastRow="0" w:firstColumn="0" w:lastColumn="0" w:oddVBand="0" w:evenVBand="0" w:oddHBand="1" w:evenHBand="0" w:firstRowFirstColumn="0" w:firstRowLastColumn="0" w:lastRowFirstColumn="0" w:lastRowLastColumn="0"/>
-            </w:pPr>
-            <w:r>
+              <w:rPr>
+                <w:rFonts w:ascii="Times New Roman" w:hAnsi="Times New Roman" w:cs="Times New Roman"/>
+                <w:sz w:val="24"/>
+                <w:szCs w:val="24"/>
+              </w:rPr>
+            </w:pPr>
+            <w:r>
+              <w:rPr>
+                <w:rFonts w:ascii="Times New Roman" w:hAnsi="Times New Roman" w:cs="Times New Roman"/>
+                <w:sz w:val="24"/>
+                <w:szCs w:val="24"/>
+              </w:rPr>
               <w:t>Once</w:t>
             </w:r>
           </w:p>
@@ -361,8 +800,18 @@
                 <w:numId w:val="2"/>
               </w:numPr>
               <w:cnfStyle w:val="000000100000" w:firstRow="0" w:lastRow="0" w:firstColumn="0" w:lastColumn="0" w:oddVBand="0" w:evenVBand="0" w:oddHBand="1" w:evenHBand="0" w:firstRowFirstColumn="0" w:firstRowLastColumn="0" w:lastRowFirstColumn="0" w:lastRowLastColumn="0"/>
-            </w:pPr>
-            <w:r>
+              <w:rPr>
+                <w:rFonts w:ascii="Times New Roman" w:hAnsi="Times New Roman" w:cs="Times New Roman"/>
+                <w:sz w:val="24"/>
+                <w:szCs w:val="24"/>
+              </w:rPr>
+            </w:pPr>
+            <w:r>
+              <w:rPr>
+                <w:rFonts w:ascii="Times New Roman" w:hAnsi="Times New Roman" w:cs="Times New Roman"/>
+                <w:sz w:val="24"/>
+                <w:szCs w:val="24"/>
+              </w:rPr>
               <w:t>Project Manager</w:t>
             </w:r>
           </w:p>
@@ -374,11 +823,26 @@
                 <w:numId w:val="2"/>
               </w:numPr>
               <w:cnfStyle w:val="000000100000" w:firstRow="0" w:lastRow="0" w:firstColumn="0" w:lastColumn="0" w:oddVBand="0" w:evenVBand="0" w:oddHBand="1" w:evenHBand="0" w:firstRowFirstColumn="0" w:firstRowLastColumn="0" w:lastRowFirstColumn="0" w:lastRowLastColumn="0"/>
-            </w:pPr>
-            <w:r>
+              <w:rPr>
+                <w:rFonts w:ascii="Times New Roman" w:hAnsi="Times New Roman" w:cs="Times New Roman"/>
+                <w:sz w:val="24"/>
+                <w:szCs w:val="24"/>
+              </w:rPr>
+            </w:pPr>
+            <w:r>
+              <w:rPr>
+                <w:rFonts w:ascii="Times New Roman" w:hAnsi="Times New Roman" w:cs="Times New Roman"/>
+                <w:sz w:val="24"/>
+                <w:szCs w:val="24"/>
+              </w:rPr>
               <w:t>Project Team</w:t>
             </w:r>
             <w:r>
+              <w:rPr>
+                <w:rFonts w:ascii="Times New Roman" w:hAnsi="Times New Roman" w:cs="Times New Roman"/>
+                <w:sz w:val="24"/>
+                <w:szCs w:val="24"/>
+              </w:rPr>
               <w:t xml:space="preserve"> Members</w:t>
             </w:r>
           </w:p>
@@ -390,8 +854,18 @@
                 <w:numId w:val="2"/>
               </w:numPr>
               <w:cnfStyle w:val="000000100000" w:firstRow="0" w:lastRow="0" w:firstColumn="0" w:lastColumn="0" w:oddVBand="0" w:evenVBand="0" w:oddHBand="1" w:evenHBand="0" w:firstRowFirstColumn="0" w:firstRowLastColumn="0" w:lastRowFirstColumn="0" w:lastRowLastColumn="0"/>
-            </w:pPr>
-            <w:r>
+              <w:rPr>
+                <w:rFonts w:ascii="Times New Roman" w:hAnsi="Times New Roman" w:cs="Times New Roman"/>
+                <w:sz w:val="24"/>
+                <w:szCs w:val="24"/>
+              </w:rPr>
+            </w:pPr>
+            <w:r>
+              <w:rPr>
+                <w:rFonts w:ascii="Times New Roman" w:hAnsi="Times New Roman" w:cs="Times New Roman"/>
+                <w:sz w:val="24"/>
+                <w:szCs w:val="24"/>
+              </w:rPr>
               <w:t>Client</w:t>
             </w:r>
           </w:p>
@@ -399,6 +873,11 @@
             <w:pPr>
               <w:pStyle w:val="ListParagraph"/>
               <w:cnfStyle w:val="000000100000" w:firstRow="0" w:lastRow="0" w:firstColumn="0" w:lastColumn="0" w:oddVBand="0" w:evenVBand="0" w:oddHBand="1" w:evenHBand="0" w:firstRowFirstColumn="0" w:firstRowLastColumn="0" w:lastRowFirstColumn="0" w:lastRowLastColumn="0"/>
+              <w:rPr>
+                <w:rFonts w:ascii="Times New Roman" w:hAnsi="Times New Roman" w:cs="Times New Roman"/>
+                <w:sz w:val="24"/>
+                <w:szCs w:val="24"/>
+              </w:rPr>
             </w:pPr>
           </w:p>
         </w:tc>
@@ -410,7 +889,19 @@
             <w:tcW w:w="1870" w:type="dxa"/>
           </w:tcPr>
           <w:p>
-            <w:r>
+            <w:pPr>
+              <w:rPr>
+                <w:rFonts w:ascii="Times New Roman" w:hAnsi="Times New Roman" w:cs="Times New Roman"/>
+                <w:sz w:val="24"/>
+                <w:szCs w:val="24"/>
+              </w:rPr>
+            </w:pPr>
+            <w:r>
+              <w:rPr>
+                <w:rFonts w:ascii="Times New Roman" w:hAnsi="Times New Roman" w:cs="Times New Roman"/>
+                <w:sz w:val="24"/>
+                <w:szCs w:val="24"/>
+              </w:rPr>
               <w:t>Team Meetings</w:t>
             </w:r>
           </w:p>
@@ -422,8 +913,18 @@
           <w:p>
             <w:pPr>
               <w:cnfStyle w:val="000000000000" w:firstRow="0" w:lastRow="0" w:firstColumn="0" w:lastColumn="0" w:oddVBand="0" w:evenVBand="0" w:oddHBand="0" w:evenHBand="0" w:firstRowFirstColumn="0" w:firstRowLastColumn="0" w:lastRowFirstColumn="0" w:lastRowLastColumn="0"/>
-            </w:pPr>
-            <w:r>
+              <w:rPr>
+                <w:rFonts w:ascii="Times New Roman" w:hAnsi="Times New Roman" w:cs="Times New Roman"/>
+                <w:sz w:val="24"/>
+                <w:szCs w:val="24"/>
+              </w:rPr>
+            </w:pPr>
+            <w:r>
+              <w:rPr>
+                <w:rFonts w:ascii="Times New Roman" w:hAnsi="Times New Roman" w:cs="Times New Roman"/>
+                <w:sz w:val="24"/>
+                <w:szCs w:val="24"/>
+              </w:rPr>
               <w:t>Discussing the tasks and working on the deliverables.</w:t>
             </w:r>
           </w:p>
@@ -435,16 +936,36 @@
           <w:p>
             <w:pPr>
               <w:cnfStyle w:val="000000000000" w:firstRow="0" w:lastRow="0" w:firstColumn="0" w:lastColumn="0" w:oddVBand="0" w:evenVBand="0" w:oddHBand="0" w:evenHBand="0" w:firstRowFirstColumn="0" w:firstRowLastColumn="0" w:lastRowFirstColumn="0" w:lastRowLastColumn="0"/>
-            </w:pPr>
-            <w:r>
+              <w:rPr>
+                <w:rFonts w:ascii="Times New Roman" w:hAnsi="Times New Roman" w:cs="Times New Roman"/>
+                <w:sz w:val="24"/>
+                <w:szCs w:val="24"/>
+              </w:rPr>
+            </w:pPr>
+            <w:r>
+              <w:rPr>
+                <w:rFonts w:ascii="Times New Roman" w:hAnsi="Times New Roman" w:cs="Times New Roman"/>
+                <w:sz w:val="24"/>
+                <w:szCs w:val="24"/>
+              </w:rPr>
               <w:t xml:space="preserve">Microsoft Teams </w:t>
             </w:r>
           </w:p>
           <w:p>
             <w:pPr>
               <w:cnfStyle w:val="000000000000" w:firstRow="0" w:lastRow="0" w:firstColumn="0" w:lastColumn="0" w:oddVBand="0" w:evenVBand="0" w:oddHBand="0" w:evenHBand="0" w:firstRowFirstColumn="0" w:firstRowLastColumn="0" w:lastRowFirstColumn="0" w:lastRowLastColumn="0"/>
-            </w:pPr>
-            <w:r>
+              <w:rPr>
+                <w:rFonts w:ascii="Times New Roman" w:hAnsi="Times New Roman" w:cs="Times New Roman"/>
+                <w:sz w:val="24"/>
+                <w:szCs w:val="24"/>
+              </w:rPr>
+            </w:pPr>
+            <w:r>
+              <w:rPr>
+                <w:rFonts w:ascii="Times New Roman" w:hAnsi="Times New Roman" w:cs="Times New Roman"/>
+                <w:sz w:val="24"/>
+                <w:szCs w:val="24"/>
+              </w:rPr>
               <w:t>Face-to-face Meetings</w:t>
             </w:r>
           </w:p>
@@ -457,8 +978,18 @@
             <w:pPr>
               <w:jc w:val="center"/>
               <w:cnfStyle w:val="000000000000" w:firstRow="0" w:lastRow="0" w:firstColumn="0" w:lastColumn="0" w:oddVBand="0" w:evenVBand="0" w:oddHBand="0" w:evenHBand="0" w:firstRowFirstColumn="0" w:firstRowLastColumn="0" w:lastRowFirstColumn="0" w:lastRowLastColumn="0"/>
-            </w:pPr>
-            <w:r>
+              <w:rPr>
+                <w:rFonts w:ascii="Times New Roman" w:hAnsi="Times New Roman" w:cs="Times New Roman"/>
+                <w:sz w:val="24"/>
+                <w:szCs w:val="24"/>
+              </w:rPr>
+            </w:pPr>
+            <w:r>
+              <w:rPr>
+                <w:rFonts w:ascii="Times New Roman" w:hAnsi="Times New Roman" w:cs="Times New Roman"/>
+                <w:sz w:val="24"/>
+                <w:szCs w:val="24"/>
+              </w:rPr>
               <w:t>Weekly</w:t>
             </w:r>
           </w:p>
@@ -475,8 +1006,18 @@
                 <w:numId w:val="2"/>
               </w:numPr>
               <w:cnfStyle w:val="000000000000" w:firstRow="0" w:lastRow="0" w:firstColumn="0" w:lastColumn="0" w:oddVBand="0" w:evenVBand="0" w:oddHBand="0" w:evenHBand="0" w:firstRowFirstColumn="0" w:firstRowLastColumn="0" w:lastRowFirstColumn="0" w:lastRowLastColumn="0"/>
-            </w:pPr>
-            <w:r>
+              <w:rPr>
+                <w:rFonts w:ascii="Times New Roman" w:hAnsi="Times New Roman" w:cs="Times New Roman"/>
+                <w:sz w:val="24"/>
+                <w:szCs w:val="24"/>
+              </w:rPr>
+            </w:pPr>
+            <w:r>
+              <w:rPr>
+                <w:rFonts w:ascii="Times New Roman" w:hAnsi="Times New Roman" w:cs="Times New Roman"/>
+                <w:sz w:val="24"/>
+                <w:szCs w:val="24"/>
+              </w:rPr>
               <w:t>Project Manager</w:t>
             </w:r>
           </w:p>
@@ -488,8 +1029,18 @@
                 <w:numId w:val="2"/>
               </w:numPr>
               <w:cnfStyle w:val="000000000000" w:firstRow="0" w:lastRow="0" w:firstColumn="0" w:lastColumn="0" w:oddVBand="0" w:evenVBand="0" w:oddHBand="0" w:evenHBand="0" w:firstRowFirstColumn="0" w:firstRowLastColumn="0" w:lastRowFirstColumn="0" w:lastRowLastColumn="0"/>
-            </w:pPr>
-            <w:r>
+              <w:rPr>
+                <w:rFonts w:ascii="Times New Roman" w:hAnsi="Times New Roman" w:cs="Times New Roman"/>
+                <w:sz w:val="24"/>
+                <w:szCs w:val="24"/>
+              </w:rPr>
+            </w:pPr>
+            <w:r>
+              <w:rPr>
+                <w:rFonts w:ascii="Times New Roman" w:hAnsi="Times New Roman" w:cs="Times New Roman"/>
+                <w:sz w:val="24"/>
+                <w:szCs w:val="24"/>
+              </w:rPr>
               <w:t>Project Team Members</w:t>
             </w:r>
           </w:p>
@@ -505,7 +1056,19 @@
             <w:tcW w:w="1870" w:type="dxa"/>
           </w:tcPr>
           <w:p>
-            <w:r>
+            <w:pPr>
+              <w:rPr>
+                <w:rFonts w:ascii="Times New Roman" w:hAnsi="Times New Roman" w:cs="Times New Roman"/>
+                <w:sz w:val="24"/>
+                <w:szCs w:val="24"/>
+              </w:rPr>
+            </w:pPr>
+            <w:r>
+              <w:rPr>
+                <w:rFonts w:ascii="Times New Roman" w:hAnsi="Times New Roman" w:cs="Times New Roman"/>
+                <w:sz w:val="24"/>
+                <w:szCs w:val="24"/>
+              </w:rPr>
               <w:t>Progress Reports</w:t>
             </w:r>
           </w:p>
@@ -517,8 +1080,18 @@
           <w:p>
             <w:pPr>
               <w:cnfStyle w:val="000000100000" w:firstRow="0" w:lastRow="0" w:firstColumn="0" w:lastColumn="0" w:oddVBand="0" w:evenVBand="0" w:oddHBand="1" w:evenHBand="0" w:firstRowFirstColumn="0" w:firstRowLastColumn="0" w:lastRowFirstColumn="0" w:lastRowLastColumn="0"/>
-            </w:pPr>
-            <w:r>
+              <w:rPr>
+                <w:rFonts w:ascii="Times New Roman" w:hAnsi="Times New Roman" w:cs="Times New Roman"/>
+                <w:sz w:val="24"/>
+                <w:szCs w:val="24"/>
+              </w:rPr>
+            </w:pPr>
+            <w:r>
+              <w:rPr>
+                <w:rFonts w:ascii="Times New Roman" w:hAnsi="Times New Roman" w:cs="Times New Roman"/>
+                <w:sz w:val="24"/>
+                <w:szCs w:val="24"/>
+              </w:rPr>
               <w:t>Updating progress with the project and its deliverables.</w:t>
             </w:r>
           </w:p>
@@ -530,16 +1103,36 @@
           <w:p>
             <w:pPr>
               <w:cnfStyle w:val="000000100000" w:firstRow="0" w:lastRow="0" w:firstColumn="0" w:lastColumn="0" w:oddVBand="0" w:evenVBand="0" w:oddHBand="1" w:evenHBand="0" w:firstRowFirstColumn="0" w:firstRowLastColumn="0" w:lastRowFirstColumn="0" w:lastRowLastColumn="0"/>
-            </w:pPr>
-            <w:r>
+              <w:rPr>
+                <w:rFonts w:ascii="Times New Roman" w:hAnsi="Times New Roman" w:cs="Times New Roman"/>
+                <w:sz w:val="24"/>
+                <w:szCs w:val="24"/>
+              </w:rPr>
+            </w:pPr>
+            <w:r>
+              <w:rPr>
+                <w:rFonts w:ascii="Times New Roman" w:hAnsi="Times New Roman" w:cs="Times New Roman"/>
+                <w:sz w:val="24"/>
+                <w:szCs w:val="24"/>
+              </w:rPr>
               <w:t xml:space="preserve">Microsoft Teams </w:t>
             </w:r>
           </w:p>
           <w:p>
             <w:pPr>
               <w:cnfStyle w:val="000000100000" w:firstRow="0" w:lastRow="0" w:firstColumn="0" w:lastColumn="0" w:oddVBand="0" w:evenVBand="0" w:oddHBand="1" w:evenHBand="0" w:firstRowFirstColumn="0" w:firstRowLastColumn="0" w:lastRowFirstColumn="0" w:lastRowLastColumn="0"/>
-            </w:pPr>
-            <w:r>
+              <w:rPr>
+                <w:rFonts w:ascii="Times New Roman" w:hAnsi="Times New Roman" w:cs="Times New Roman"/>
+                <w:sz w:val="24"/>
+                <w:szCs w:val="24"/>
+              </w:rPr>
+            </w:pPr>
+            <w:r>
+              <w:rPr>
+                <w:rFonts w:ascii="Times New Roman" w:hAnsi="Times New Roman" w:cs="Times New Roman"/>
+                <w:sz w:val="24"/>
+                <w:szCs w:val="24"/>
+              </w:rPr>
               <w:t>Face-to-face Meetings</w:t>
             </w:r>
           </w:p>
@@ -551,8 +1144,18 @@
           <w:p>
             <w:pPr>
               <w:cnfStyle w:val="000000100000" w:firstRow="0" w:lastRow="0" w:firstColumn="0" w:lastColumn="0" w:oddVBand="0" w:evenVBand="0" w:oddHBand="1" w:evenHBand="0" w:firstRowFirstColumn="0" w:firstRowLastColumn="0" w:lastRowFirstColumn="0" w:lastRowLastColumn="0"/>
-            </w:pPr>
-            <w:r>
+              <w:rPr>
+                <w:rFonts w:ascii="Times New Roman" w:hAnsi="Times New Roman" w:cs="Times New Roman"/>
+                <w:sz w:val="24"/>
+                <w:szCs w:val="24"/>
+              </w:rPr>
+            </w:pPr>
+            <w:r>
+              <w:rPr>
+                <w:rFonts w:ascii="Times New Roman" w:hAnsi="Times New Roman" w:cs="Times New Roman"/>
+                <w:sz w:val="24"/>
+                <w:szCs w:val="24"/>
+              </w:rPr>
               <w:t>Every other week</w:t>
             </w:r>
           </w:p>
@@ -569,8 +1172,18 @@
                 <w:numId w:val="2"/>
               </w:numPr>
               <w:cnfStyle w:val="000000100000" w:firstRow="0" w:lastRow="0" w:firstColumn="0" w:lastColumn="0" w:oddVBand="0" w:evenVBand="0" w:oddHBand="1" w:evenHBand="0" w:firstRowFirstColumn="0" w:firstRowLastColumn="0" w:lastRowFirstColumn="0" w:lastRowLastColumn="0"/>
-            </w:pPr>
-            <w:r>
+              <w:rPr>
+                <w:rFonts w:ascii="Times New Roman" w:hAnsi="Times New Roman" w:cs="Times New Roman"/>
+                <w:sz w:val="24"/>
+                <w:szCs w:val="24"/>
+              </w:rPr>
+            </w:pPr>
+            <w:r>
+              <w:rPr>
+                <w:rFonts w:ascii="Times New Roman" w:hAnsi="Times New Roman" w:cs="Times New Roman"/>
+                <w:sz w:val="24"/>
+                <w:szCs w:val="24"/>
+              </w:rPr>
               <w:t>Project Manager</w:t>
             </w:r>
           </w:p>
@@ -582,8 +1195,18 @@
                 <w:numId w:val="2"/>
               </w:numPr>
               <w:cnfStyle w:val="000000100000" w:firstRow="0" w:lastRow="0" w:firstColumn="0" w:lastColumn="0" w:oddVBand="0" w:evenVBand="0" w:oddHBand="1" w:evenHBand="0" w:firstRowFirstColumn="0" w:firstRowLastColumn="0" w:lastRowFirstColumn="0" w:lastRowLastColumn="0"/>
-            </w:pPr>
-            <w:r>
+              <w:rPr>
+                <w:rFonts w:ascii="Times New Roman" w:hAnsi="Times New Roman" w:cs="Times New Roman"/>
+                <w:sz w:val="24"/>
+                <w:szCs w:val="24"/>
+              </w:rPr>
+            </w:pPr>
+            <w:r>
+              <w:rPr>
+                <w:rFonts w:ascii="Times New Roman" w:hAnsi="Times New Roman" w:cs="Times New Roman"/>
+                <w:sz w:val="24"/>
+                <w:szCs w:val="24"/>
+              </w:rPr>
               <w:t>Project Team Members</w:t>
             </w:r>
           </w:p>
@@ -596,7 +1219,19 @@
             <w:tcW w:w="1870" w:type="dxa"/>
           </w:tcPr>
           <w:p>
-            <w:r>
+            <w:pPr>
+              <w:rPr>
+                <w:rFonts w:ascii="Times New Roman" w:hAnsi="Times New Roman" w:cs="Times New Roman"/>
+                <w:sz w:val="24"/>
+                <w:szCs w:val="24"/>
+              </w:rPr>
+            </w:pPr>
+            <w:r>
+              <w:rPr>
+                <w:rFonts w:ascii="Times New Roman" w:hAnsi="Times New Roman" w:cs="Times New Roman"/>
+                <w:sz w:val="24"/>
+                <w:szCs w:val="24"/>
+              </w:rPr>
               <w:t xml:space="preserve">Sprint Meeting </w:t>
             </w:r>
           </w:p>
@@ -608,8 +1243,18 @@
           <w:p>
             <w:pPr>
               <w:cnfStyle w:val="000000000000" w:firstRow="0" w:lastRow="0" w:firstColumn="0" w:lastColumn="0" w:oddVBand="0" w:evenVBand="0" w:oddHBand="0" w:evenHBand="0" w:firstRowFirstColumn="0" w:firstRowLastColumn="0" w:lastRowFirstColumn="0" w:lastRowLastColumn="0"/>
-            </w:pPr>
-            <w:r>
+              <w:rPr>
+                <w:rFonts w:ascii="Times New Roman" w:hAnsi="Times New Roman" w:cs="Times New Roman"/>
+                <w:sz w:val="24"/>
+                <w:szCs w:val="24"/>
+              </w:rPr>
+            </w:pPr>
+            <w:r>
+              <w:rPr>
+                <w:rFonts w:ascii="Times New Roman" w:hAnsi="Times New Roman" w:cs="Times New Roman"/>
+                <w:sz w:val="24"/>
+                <w:szCs w:val="24"/>
+              </w:rPr>
               <w:t>To discuss the works that need to be completed and plan on how to accomplish.</w:t>
             </w:r>
           </w:p>
@@ -621,16 +1266,36 @@
           <w:p>
             <w:pPr>
               <w:cnfStyle w:val="000000000000" w:firstRow="0" w:lastRow="0" w:firstColumn="0" w:lastColumn="0" w:oddVBand="0" w:evenVBand="0" w:oddHBand="0" w:evenHBand="0" w:firstRowFirstColumn="0" w:firstRowLastColumn="0" w:lastRowFirstColumn="0" w:lastRowLastColumn="0"/>
-            </w:pPr>
-            <w:r>
+              <w:rPr>
+                <w:rFonts w:ascii="Times New Roman" w:hAnsi="Times New Roman" w:cs="Times New Roman"/>
+                <w:sz w:val="24"/>
+                <w:szCs w:val="24"/>
+              </w:rPr>
+            </w:pPr>
+            <w:r>
+              <w:rPr>
+                <w:rFonts w:ascii="Times New Roman" w:hAnsi="Times New Roman" w:cs="Times New Roman"/>
+                <w:sz w:val="24"/>
+                <w:szCs w:val="24"/>
+              </w:rPr>
               <w:t xml:space="preserve">Microsoft Teams </w:t>
             </w:r>
           </w:p>
           <w:p>
             <w:pPr>
               <w:cnfStyle w:val="000000000000" w:firstRow="0" w:lastRow="0" w:firstColumn="0" w:lastColumn="0" w:oddVBand="0" w:evenVBand="0" w:oddHBand="0" w:evenHBand="0" w:firstRowFirstColumn="0" w:firstRowLastColumn="0" w:lastRowFirstColumn="0" w:lastRowLastColumn="0"/>
-            </w:pPr>
-            <w:r>
+              <w:rPr>
+                <w:rFonts w:ascii="Times New Roman" w:hAnsi="Times New Roman" w:cs="Times New Roman"/>
+                <w:sz w:val="24"/>
+                <w:szCs w:val="24"/>
+              </w:rPr>
+            </w:pPr>
+            <w:r>
+              <w:rPr>
+                <w:rFonts w:ascii="Times New Roman" w:hAnsi="Times New Roman" w:cs="Times New Roman"/>
+                <w:sz w:val="24"/>
+                <w:szCs w:val="24"/>
+              </w:rPr>
               <w:t>Face-to-face Meetings</w:t>
             </w:r>
           </w:p>
@@ -642,8 +1307,18 @@
           <w:p>
             <w:pPr>
               <w:cnfStyle w:val="000000000000" w:firstRow="0" w:lastRow="0" w:firstColumn="0" w:lastColumn="0" w:oddVBand="0" w:evenVBand="0" w:oddHBand="0" w:evenHBand="0" w:firstRowFirstColumn="0" w:firstRowLastColumn="0" w:lastRowFirstColumn="0" w:lastRowLastColumn="0"/>
-            </w:pPr>
-            <w:r>
+              <w:rPr>
+                <w:rFonts w:ascii="Times New Roman" w:hAnsi="Times New Roman" w:cs="Times New Roman"/>
+                <w:sz w:val="24"/>
+                <w:szCs w:val="24"/>
+              </w:rPr>
+            </w:pPr>
+            <w:r>
+              <w:rPr>
+                <w:rFonts w:ascii="Times New Roman" w:hAnsi="Times New Roman" w:cs="Times New Roman"/>
+                <w:sz w:val="24"/>
+                <w:szCs w:val="24"/>
+              </w:rPr>
               <w:t>Every other week</w:t>
             </w:r>
           </w:p>
@@ -660,8 +1335,18 @@
                 <w:numId w:val="2"/>
               </w:numPr>
               <w:cnfStyle w:val="000000000000" w:firstRow="0" w:lastRow="0" w:firstColumn="0" w:lastColumn="0" w:oddVBand="0" w:evenVBand="0" w:oddHBand="0" w:evenHBand="0" w:firstRowFirstColumn="0" w:firstRowLastColumn="0" w:lastRowFirstColumn="0" w:lastRowLastColumn="0"/>
-            </w:pPr>
-            <w:r>
+              <w:rPr>
+                <w:rFonts w:ascii="Times New Roman" w:hAnsi="Times New Roman" w:cs="Times New Roman"/>
+                <w:sz w:val="24"/>
+                <w:szCs w:val="24"/>
+              </w:rPr>
+            </w:pPr>
+            <w:r>
+              <w:rPr>
+                <w:rFonts w:ascii="Times New Roman" w:hAnsi="Times New Roman" w:cs="Times New Roman"/>
+                <w:sz w:val="24"/>
+                <w:szCs w:val="24"/>
+              </w:rPr>
               <w:t>Project Manager</w:t>
             </w:r>
           </w:p>
@@ -673,8 +1358,18 @@
                 <w:numId w:val="2"/>
               </w:numPr>
               <w:cnfStyle w:val="000000000000" w:firstRow="0" w:lastRow="0" w:firstColumn="0" w:lastColumn="0" w:oddVBand="0" w:evenVBand="0" w:oddHBand="0" w:evenHBand="0" w:firstRowFirstColumn="0" w:firstRowLastColumn="0" w:lastRowFirstColumn="0" w:lastRowLastColumn="0"/>
-            </w:pPr>
-            <w:r>
+              <w:rPr>
+                <w:rFonts w:ascii="Times New Roman" w:hAnsi="Times New Roman" w:cs="Times New Roman"/>
+                <w:sz w:val="24"/>
+                <w:szCs w:val="24"/>
+              </w:rPr>
+            </w:pPr>
+            <w:r>
+              <w:rPr>
+                <w:rFonts w:ascii="Times New Roman" w:hAnsi="Times New Roman" w:cs="Times New Roman"/>
+                <w:sz w:val="24"/>
+                <w:szCs w:val="24"/>
+              </w:rPr>
               <w:t>Project Team Members</w:t>
             </w:r>
           </w:p>
@@ -690,7 +1385,19 @@
             <w:tcW w:w="1870" w:type="dxa"/>
           </w:tcPr>
           <w:p>
-            <w:r>
+            <w:pPr>
+              <w:rPr>
+                <w:rFonts w:ascii="Times New Roman" w:hAnsi="Times New Roman" w:cs="Times New Roman"/>
+                <w:sz w:val="24"/>
+                <w:szCs w:val="24"/>
+              </w:rPr>
+            </w:pPr>
+            <w:r>
+              <w:rPr>
+                <w:rFonts w:ascii="Times New Roman" w:hAnsi="Times New Roman" w:cs="Times New Roman"/>
+                <w:sz w:val="24"/>
+                <w:szCs w:val="24"/>
+              </w:rPr>
               <w:t xml:space="preserve">Technical Meetings </w:t>
             </w:r>
           </w:p>
@@ -702,8 +1409,18 @@
           <w:p>
             <w:pPr>
               <w:cnfStyle w:val="000000100000" w:firstRow="0" w:lastRow="0" w:firstColumn="0" w:lastColumn="0" w:oddVBand="0" w:evenVBand="0" w:oddHBand="1" w:evenHBand="0" w:firstRowFirstColumn="0" w:firstRowLastColumn="0" w:lastRowFirstColumn="0" w:lastRowLastColumn="0"/>
-            </w:pPr>
-            <w:r>
+              <w:rPr>
+                <w:rFonts w:ascii="Times New Roman" w:hAnsi="Times New Roman" w:cs="Times New Roman"/>
+                <w:sz w:val="24"/>
+                <w:szCs w:val="24"/>
+              </w:rPr>
+            </w:pPr>
+            <w:r>
+              <w:rPr>
+                <w:rFonts w:ascii="Times New Roman" w:hAnsi="Times New Roman" w:cs="Times New Roman"/>
+                <w:sz w:val="24"/>
+                <w:szCs w:val="24"/>
+              </w:rPr>
               <w:t>To discuss any technical issues regarding the project development and plan on how to resolve.</w:t>
             </w:r>
           </w:p>
@@ -715,16 +1432,36 @@
           <w:p>
             <w:pPr>
               <w:cnfStyle w:val="000000100000" w:firstRow="0" w:lastRow="0" w:firstColumn="0" w:lastColumn="0" w:oddVBand="0" w:evenVBand="0" w:oddHBand="1" w:evenHBand="0" w:firstRowFirstColumn="0" w:firstRowLastColumn="0" w:lastRowFirstColumn="0" w:lastRowLastColumn="0"/>
-            </w:pPr>
-            <w:r>
+              <w:rPr>
+                <w:rFonts w:ascii="Times New Roman" w:hAnsi="Times New Roman" w:cs="Times New Roman"/>
+                <w:sz w:val="24"/>
+                <w:szCs w:val="24"/>
+              </w:rPr>
+            </w:pPr>
+            <w:r>
+              <w:rPr>
+                <w:rFonts w:ascii="Times New Roman" w:hAnsi="Times New Roman" w:cs="Times New Roman"/>
+                <w:sz w:val="24"/>
+                <w:szCs w:val="24"/>
+              </w:rPr>
               <w:t xml:space="preserve">Microsoft Teams </w:t>
             </w:r>
           </w:p>
           <w:p>
             <w:pPr>
               <w:cnfStyle w:val="000000100000" w:firstRow="0" w:lastRow="0" w:firstColumn="0" w:lastColumn="0" w:oddVBand="0" w:evenVBand="0" w:oddHBand="1" w:evenHBand="0" w:firstRowFirstColumn="0" w:firstRowLastColumn="0" w:lastRowFirstColumn="0" w:lastRowLastColumn="0"/>
-            </w:pPr>
-            <w:r>
+              <w:rPr>
+                <w:rFonts w:ascii="Times New Roman" w:hAnsi="Times New Roman" w:cs="Times New Roman"/>
+                <w:sz w:val="24"/>
+                <w:szCs w:val="24"/>
+              </w:rPr>
+            </w:pPr>
+            <w:r>
+              <w:rPr>
+                <w:rFonts w:ascii="Times New Roman" w:hAnsi="Times New Roman" w:cs="Times New Roman"/>
+                <w:sz w:val="24"/>
+                <w:szCs w:val="24"/>
+              </w:rPr>
               <w:t>Face-to-face Meetings</w:t>
             </w:r>
           </w:p>
@@ -736,8 +1473,18 @@
           <w:p>
             <w:pPr>
               <w:cnfStyle w:val="000000100000" w:firstRow="0" w:lastRow="0" w:firstColumn="0" w:lastColumn="0" w:oddVBand="0" w:evenVBand="0" w:oddHBand="1" w:evenHBand="0" w:firstRowFirstColumn="0" w:firstRowLastColumn="0" w:lastRowFirstColumn="0" w:lastRowLastColumn="0"/>
-            </w:pPr>
-            <w:r>
+              <w:rPr>
+                <w:rFonts w:ascii="Times New Roman" w:hAnsi="Times New Roman" w:cs="Times New Roman"/>
+                <w:sz w:val="24"/>
+                <w:szCs w:val="24"/>
+              </w:rPr>
+            </w:pPr>
+            <w:r>
+              <w:rPr>
+                <w:rFonts w:ascii="Times New Roman" w:hAnsi="Times New Roman" w:cs="Times New Roman"/>
+                <w:sz w:val="24"/>
+                <w:szCs w:val="24"/>
+              </w:rPr>
               <w:t>Only when needed</w:t>
             </w:r>
           </w:p>
@@ -754,8 +1501,18 @@
                 <w:numId w:val="2"/>
               </w:numPr>
               <w:cnfStyle w:val="000000100000" w:firstRow="0" w:lastRow="0" w:firstColumn="0" w:lastColumn="0" w:oddVBand="0" w:evenVBand="0" w:oddHBand="1" w:evenHBand="0" w:firstRowFirstColumn="0" w:firstRowLastColumn="0" w:lastRowFirstColumn="0" w:lastRowLastColumn="0"/>
-            </w:pPr>
-            <w:r>
+              <w:rPr>
+                <w:rFonts w:ascii="Times New Roman" w:hAnsi="Times New Roman" w:cs="Times New Roman"/>
+                <w:sz w:val="24"/>
+                <w:szCs w:val="24"/>
+              </w:rPr>
+            </w:pPr>
+            <w:r>
+              <w:rPr>
+                <w:rFonts w:ascii="Times New Roman" w:hAnsi="Times New Roman" w:cs="Times New Roman"/>
+                <w:sz w:val="24"/>
+                <w:szCs w:val="24"/>
+              </w:rPr>
               <w:t>Project Manager</w:t>
             </w:r>
           </w:p>
@@ -767,15 +1524,33 @@
                 <w:numId w:val="2"/>
               </w:numPr>
               <w:cnfStyle w:val="000000100000" w:firstRow="0" w:lastRow="0" w:firstColumn="0" w:lastColumn="0" w:oddVBand="0" w:evenVBand="0" w:oddHBand="1" w:evenHBand="0" w:firstRowFirstColumn="0" w:firstRowLastColumn="0" w:lastRowFirstColumn="0" w:lastRowLastColumn="0"/>
-            </w:pPr>
-            <w:r>
+              <w:rPr>
+                <w:rFonts w:ascii="Times New Roman" w:hAnsi="Times New Roman" w:cs="Times New Roman"/>
+                <w:sz w:val="24"/>
+                <w:szCs w:val="24"/>
+              </w:rPr>
+            </w:pPr>
+            <w:r>
+              <w:rPr>
+                <w:rFonts w:ascii="Times New Roman" w:hAnsi="Times New Roman" w:cs="Times New Roman"/>
+                <w:sz w:val="24"/>
+                <w:szCs w:val="24"/>
+              </w:rPr>
               <w:t>Project Team Members</w:t>
             </w:r>
           </w:p>
         </w:tc>
       </w:tr>
     </w:tbl>
-    <w:p/>
+    <w:p>
+      <w:pPr>
+        <w:rPr>
+          <w:rFonts w:ascii="Times New Roman" w:hAnsi="Times New Roman" w:cs="Times New Roman"/>
+          <w:sz w:val="24"/>
+          <w:szCs w:val="24"/>
+        </w:rPr>
+      </w:pPr>
+    </w:p>
     <w:sectPr>
       <w:pgSz w:w="12240" w:h="15840"/>
       <w:pgMar w:top="1440" w:right="1440" w:bottom="1440" w:left="1440" w:header="708" w:footer="708" w:gutter="0"/>

</xml_diff>

<commit_message>
updated projman/Communication Management Plan.docx
</commit_message>
<xml_diff>
--- a/documentation/projman/Communication Management Plan.docx
+++ b/documentation/projman/Communication Management Plan.docx
@@ -1,6 +1,6 @@
 
 <file path=word/document.xml><?xml version="1.0" encoding="utf-8"?>
-<w:document xmlns:wpc="http://schemas.microsoft.com/office/word/2010/wordprocessingCanvas" xmlns:cx="http://schemas.microsoft.com/office/drawing/2014/chartex" xmlns:cx1="http://schemas.microsoft.com/office/drawing/2015/9/8/chartex" xmlns:cx2="http://schemas.microsoft.com/office/drawing/2015/10/21/chartex" xmlns:cx3="http://schemas.microsoft.com/office/drawing/2016/5/9/chartex" xmlns:cx4="http://schemas.microsoft.com/office/drawing/2016/5/10/chartex" xmlns:cx5="http://schemas.microsoft.com/office/drawing/2016/5/11/chartex" xmlns:cx6="http://schemas.microsoft.com/office/drawing/2016/5/12/chartex" xmlns:cx7="http://schemas.microsoft.com/office/drawing/2016/5/13/chartex" xmlns:cx8="http://schemas.microsoft.com/office/drawing/2016/5/14/chartex" xmlns:mc="http://schemas.openxmlformats.org/markup-compatibility/2006" xmlns:aink="http://schemas.microsoft.com/office/drawing/2016/ink" xmlns:am3d="http://schemas.microsoft.com/office/drawing/2017/model3d" xmlns:o="urn:schemas-microsoft-com:office:office" xmlns:oel="http://schemas.microsoft.com/office/2019/extlst" xmlns:r="http://schemas.openxmlformats.org/officeDocument/2006/relationships" xmlns:m="http://schemas.openxmlformats.org/officeDocument/2006/math" xmlns:v="urn:schemas-microsoft-com:vml" xmlns:wp14="http://schemas.microsoft.com/office/word/2010/wordprocessingDrawing" xmlns:wp="http://schemas.openxmlformats.org/drawingml/2006/wordprocessingDrawing" xmlns:w10="urn:schemas-microsoft-com:office:word" xmlns:w="http://schemas.openxmlformats.org/wordprocessingml/2006/main" xmlns:w14="http://schemas.microsoft.com/office/word/2010/wordml" xmlns:w15="http://schemas.microsoft.com/office/word/2012/wordml" xmlns:w16cex="http://schemas.microsoft.com/office/word/2018/wordml/cex" xmlns:w16cid="http://schemas.microsoft.com/office/word/2016/wordml/cid" xmlns:w16="http://schemas.microsoft.com/office/word/2018/wordml" xmlns:w16du="http://schemas.microsoft.com/office/word/2023/wordml/word16du" xmlns:w16sdtdh="http://schemas.microsoft.com/office/word/2020/wordml/sdtdatahash" xmlns:w16se="http://schemas.microsoft.com/office/word/2015/wordml/symex" xmlns:wpg="http://schemas.microsoft.com/office/word/2010/wordprocessingGroup" xmlns:wpi="http://schemas.microsoft.com/office/word/2010/wordprocessingInk" xmlns:wne="http://schemas.microsoft.com/office/word/2006/wordml" xmlns:wps="http://schemas.microsoft.com/office/word/2010/wordprocessingShape" mc:Ignorable="w14 w15 w16se w16cid w16 w16cex w16sdtdh wp14">
+<w:document xmlns:wpc="http://schemas.microsoft.com/office/word/2010/wordprocessingCanvas" xmlns:cx="http://schemas.microsoft.com/office/drawing/2014/chartex" xmlns:cx1="http://schemas.microsoft.com/office/drawing/2015/9/8/chartex" xmlns:cx2="http://schemas.microsoft.com/office/drawing/2015/10/21/chartex" xmlns:cx3="http://schemas.microsoft.com/office/drawing/2016/5/9/chartex" xmlns:cx4="http://schemas.microsoft.com/office/drawing/2016/5/10/chartex" xmlns:cx5="http://schemas.microsoft.com/office/drawing/2016/5/11/chartex" xmlns:cx6="http://schemas.microsoft.com/office/drawing/2016/5/12/chartex" xmlns:cx7="http://schemas.microsoft.com/office/drawing/2016/5/13/chartex" xmlns:cx8="http://schemas.microsoft.com/office/drawing/2016/5/14/chartex" xmlns:mc="http://schemas.openxmlformats.org/markup-compatibility/2006" xmlns:aink="http://schemas.microsoft.com/office/drawing/2016/ink" xmlns:am3d="http://schemas.microsoft.com/office/drawing/2017/model3d" xmlns:o="urn:schemas-microsoft-com:office:office" xmlns:oel="http://schemas.microsoft.com/office/2019/extlst" xmlns:r="http://schemas.openxmlformats.org/officeDocument/2006/relationships" xmlns:m="http://schemas.openxmlformats.org/officeDocument/2006/math" xmlns:v="urn:schemas-microsoft-com:vml" xmlns:wp14="http://schemas.microsoft.com/office/word/2010/wordprocessingDrawing" xmlns:wp="http://schemas.openxmlformats.org/drawingml/2006/wordprocessingDrawing" xmlns:w10="urn:schemas-microsoft-com:office:word" xmlns:w="http://schemas.openxmlformats.org/wordprocessingml/2006/main" xmlns:w14="http://schemas.microsoft.com/office/word/2010/wordml" xmlns:w15="http://schemas.microsoft.com/office/word/2012/wordml" xmlns:w16cex="http://schemas.microsoft.com/office/word/2018/wordml/cex" xmlns:w16cid="http://schemas.microsoft.com/office/word/2016/wordml/cid" xmlns:w16="http://schemas.microsoft.com/office/word/2018/wordml" xmlns:w16sdtdh="http://schemas.microsoft.com/office/word/2020/wordml/sdtdatahash" xmlns:w16se="http://schemas.microsoft.com/office/word/2015/wordml/symex" xmlns:wpg="http://schemas.microsoft.com/office/word/2010/wordprocessingGroup" xmlns:wpi="http://schemas.microsoft.com/office/word/2010/wordprocessingInk" xmlns:wne="http://schemas.microsoft.com/office/word/2006/wordml" xmlns:wps="http://schemas.microsoft.com/office/word/2010/wordprocessingShape" mc:Ignorable="w14 w15 w16se w16cid w16 w16cex w16sdtdh wp14">
   <w:body>
     <w:p>
       <w:pPr>
@@ -1551,6 +1551,1539 @@
         </w:rPr>
       </w:pPr>
     </w:p>
+    <w:p>
+      <w:pPr>
+        <w:rPr>
+          <w:rFonts w:ascii="Times New Roman" w:hAnsi="Times New Roman" w:cs="Times New Roman"/>
+          <w:sz w:val="24"/>
+          <w:szCs w:val="24"/>
+        </w:rPr>
+      </w:pPr>
+    </w:p>
+    <w:p>
+      <w:pPr>
+        <w:rPr>
+          <w:rFonts w:ascii="Times New Roman" w:hAnsi="Times New Roman" w:cs="Times New Roman"/>
+          <w:b/>
+          <w:bCs/>
+          <w:sz w:val="24"/>
+          <w:szCs w:val="24"/>
+        </w:rPr>
+      </w:pPr>
+      <w:r>
+        <w:rPr>
+          <w:rFonts w:ascii="Times New Roman" w:hAnsi="Times New Roman" w:cs="Times New Roman"/>
+          <w:b/>
+          <w:bCs/>
+          <w:sz w:val="24"/>
+          <w:szCs w:val="24"/>
+        </w:rPr>
+        <w:lastRenderedPageBreak/>
+        <w:t>Roles and Responsibilities</w:t>
+      </w:r>
+    </w:p>
+    <w:tbl>
+      <w:tblPr>
+        <w:tblStyle w:val="GridTable4-Accent3"/>
+        <w:tblW w:w="0" w:type="auto"/>
+        <w:tblLook w:val="04A0" w:firstRow="1" w:lastRow="0" w:firstColumn="1" w:lastColumn="0" w:noHBand="0" w:noVBand="1"/>
+      </w:tblPr>
+      <w:tblGrid>
+        <w:gridCol w:w="1885"/>
+        <w:gridCol w:w="2426"/>
+        <w:gridCol w:w="2755"/>
+        <w:gridCol w:w="2284"/>
+      </w:tblGrid>
+      <w:tr>
+        <w:trPr>
+          <w:cnfStyle w:val="100000000000" w:firstRow="1" w:lastRow="0" w:firstColumn="0" w:lastColumn="0" w:oddVBand="0" w:evenVBand="0" w:oddHBand="0" w:evenHBand="0" w:firstRowFirstColumn="0" w:firstRowLastColumn="0" w:lastRowFirstColumn="0" w:lastRowLastColumn="0"/>
+        </w:trPr>
+        <w:tc>
+          <w:tcPr>
+            <w:cnfStyle w:val="001000000000" w:firstRow="0" w:lastRow="0" w:firstColumn="1" w:lastColumn="0" w:oddVBand="0" w:evenVBand="0" w:oddHBand="0" w:evenHBand="0" w:firstRowFirstColumn="0" w:firstRowLastColumn="0" w:lastRowFirstColumn="0" w:lastRowLastColumn="0"/>
+            <w:tcW w:w="1885" w:type="dxa"/>
+            <w:vAlign w:val="center"/>
+          </w:tcPr>
+          <w:p>
+            <w:pPr>
+              <w:tabs>
+                <w:tab w:val="left" w:pos="1352"/>
+              </w:tabs>
+              <w:spacing w:line="480" w:lineRule="auto"/>
+              <w:jc w:val="center"/>
+              <w:rPr>
+                <w:color w:val="auto"/>
+                <w:sz w:val="24"/>
+                <w:szCs w:val="24"/>
+              </w:rPr>
+            </w:pPr>
+            <w:r>
+              <w:rPr>
+                <w:color w:val="auto"/>
+                <w:sz w:val="24"/>
+                <w:szCs w:val="24"/>
+              </w:rPr>
+              <w:t>Roles</w:t>
+            </w:r>
+          </w:p>
+        </w:tc>
+        <w:tc>
+          <w:tcPr>
+            <w:tcW w:w="2426" w:type="dxa"/>
+            <w:vAlign w:val="center"/>
+          </w:tcPr>
+          <w:p>
+            <w:pPr>
+              <w:tabs>
+                <w:tab w:val="left" w:pos="1352"/>
+              </w:tabs>
+              <w:spacing w:line="480" w:lineRule="auto"/>
+              <w:jc w:val="center"/>
+              <w:cnfStyle w:val="100000000000" w:firstRow="1" w:lastRow="0" w:firstColumn="0" w:lastColumn="0" w:oddVBand="0" w:evenVBand="0" w:oddHBand="0" w:evenHBand="0" w:firstRowFirstColumn="0" w:firstRowLastColumn="0" w:lastRowFirstColumn="0" w:lastRowLastColumn="0"/>
+              <w:rPr>
+                <w:color w:val="auto"/>
+                <w:sz w:val="24"/>
+                <w:szCs w:val="24"/>
+              </w:rPr>
+            </w:pPr>
+            <w:r>
+              <w:rPr>
+                <w:color w:val="auto"/>
+                <w:sz w:val="24"/>
+                <w:szCs w:val="24"/>
+              </w:rPr>
+              <w:t>Authority</w:t>
+            </w:r>
+          </w:p>
+        </w:tc>
+        <w:tc>
+          <w:tcPr>
+            <w:tcW w:w="2755" w:type="dxa"/>
+            <w:vAlign w:val="center"/>
+          </w:tcPr>
+          <w:p>
+            <w:pPr>
+              <w:tabs>
+                <w:tab w:val="left" w:pos="1352"/>
+              </w:tabs>
+              <w:spacing w:line="480" w:lineRule="auto"/>
+              <w:jc w:val="center"/>
+              <w:cnfStyle w:val="100000000000" w:firstRow="1" w:lastRow="0" w:firstColumn="0" w:lastColumn="0" w:oddVBand="0" w:evenVBand="0" w:oddHBand="0" w:evenHBand="0" w:firstRowFirstColumn="0" w:firstRowLastColumn="0" w:lastRowFirstColumn="0" w:lastRowLastColumn="0"/>
+              <w:rPr>
+                <w:color w:val="auto"/>
+                <w:sz w:val="24"/>
+                <w:szCs w:val="24"/>
+              </w:rPr>
+            </w:pPr>
+            <w:r>
+              <w:rPr>
+                <w:color w:val="auto"/>
+                <w:sz w:val="24"/>
+                <w:szCs w:val="24"/>
+              </w:rPr>
+              <w:t>Responsibility</w:t>
+            </w:r>
+          </w:p>
+        </w:tc>
+        <w:tc>
+          <w:tcPr>
+            <w:tcW w:w="2284" w:type="dxa"/>
+            <w:vAlign w:val="center"/>
+          </w:tcPr>
+          <w:p>
+            <w:pPr>
+              <w:tabs>
+                <w:tab w:val="left" w:pos="1352"/>
+              </w:tabs>
+              <w:spacing w:line="480" w:lineRule="auto"/>
+              <w:jc w:val="center"/>
+              <w:cnfStyle w:val="100000000000" w:firstRow="1" w:lastRow="0" w:firstColumn="0" w:lastColumn="0" w:oddVBand="0" w:evenVBand="0" w:oddHBand="0" w:evenHBand="0" w:firstRowFirstColumn="0" w:firstRowLastColumn="0" w:lastRowFirstColumn="0" w:lastRowLastColumn="0"/>
+              <w:rPr>
+                <w:color w:val="auto"/>
+                <w:sz w:val="24"/>
+                <w:szCs w:val="24"/>
+              </w:rPr>
+            </w:pPr>
+            <w:r>
+              <w:rPr>
+                <w:color w:val="auto"/>
+                <w:sz w:val="24"/>
+                <w:szCs w:val="24"/>
+              </w:rPr>
+              <w:t>Competency</w:t>
+            </w:r>
+          </w:p>
+        </w:tc>
+      </w:tr>
+      <w:tr>
+        <w:trPr>
+          <w:cnfStyle w:val="000000100000" w:firstRow="0" w:lastRow="0" w:firstColumn="0" w:lastColumn="0" w:oddVBand="0" w:evenVBand="0" w:oddHBand="1" w:evenHBand="0" w:firstRowFirstColumn="0" w:firstRowLastColumn="0" w:lastRowFirstColumn="0" w:lastRowLastColumn="0"/>
+        </w:trPr>
+        <w:tc>
+          <w:tcPr>
+            <w:cnfStyle w:val="001000000000" w:firstRow="0" w:lastRow="0" w:firstColumn="1" w:lastColumn="0" w:oddVBand="0" w:evenVBand="0" w:oddHBand="0" w:evenHBand="0" w:firstRowFirstColumn="0" w:firstRowLastColumn="0" w:lastRowFirstColumn="0" w:lastRowLastColumn="0"/>
+            <w:tcW w:w="1885" w:type="dxa"/>
+          </w:tcPr>
+          <w:p>
+            <w:pPr>
+              <w:tabs>
+                <w:tab w:val="left" w:pos="1352"/>
+              </w:tabs>
+              <w:spacing w:line="276" w:lineRule="auto"/>
+              <w:jc w:val="center"/>
+              <w:rPr>
+                <w:sz w:val="24"/>
+                <w:szCs w:val="24"/>
+              </w:rPr>
+            </w:pPr>
+            <w:r>
+              <w:rPr>
+                <w:sz w:val="24"/>
+                <w:szCs w:val="24"/>
+              </w:rPr>
+              <w:t>Project Sponsor</w:t>
+            </w:r>
+          </w:p>
+        </w:tc>
+        <w:tc>
+          <w:tcPr>
+            <w:tcW w:w="2426" w:type="dxa"/>
+          </w:tcPr>
+          <w:p>
+            <w:pPr>
+              <w:tabs>
+                <w:tab w:val="left" w:pos="1352"/>
+              </w:tabs>
+              <w:spacing w:line="276" w:lineRule="auto"/>
+              <w:jc w:val="both"/>
+              <w:cnfStyle w:val="000000100000" w:firstRow="0" w:lastRow="0" w:firstColumn="0" w:lastColumn="0" w:oddVBand="0" w:evenVBand="0" w:oddHBand="1" w:evenHBand="0" w:firstRowFirstColumn="0" w:firstRowLastColumn="0" w:lastRowFirstColumn="0" w:lastRowLastColumn="0"/>
+              <w:rPr>
+                <w:sz w:val="24"/>
+                <w:szCs w:val="24"/>
+              </w:rPr>
+            </w:pPr>
+            <w:r>
+              <w:rPr>
+                <w:sz w:val="24"/>
+                <w:szCs w:val="24"/>
+              </w:rPr>
+              <w:t>Approves the needed deliverables and budget of the project.</w:t>
+            </w:r>
+          </w:p>
+          <w:p>
+            <w:pPr>
+              <w:tabs>
+                <w:tab w:val="left" w:pos="1352"/>
+              </w:tabs>
+              <w:spacing w:line="276" w:lineRule="auto"/>
+              <w:jc w:val="both"/>
+              <w:cnfStyle w:val="000000100000" w:firstRow="0" w:lastRow="0" w:firstColumn="0" w:lastColumn="0" w:oddVBand="0" w:evenVBand="0" w:oddHBand="1" w:evenHBand="0" w:firstRowFirstColumn="0" w:firstRowLastColumn="0" w:lastRowFirstColumn="0" w:lastRowLastColumn="0"/>
+              <w:rPr>
+                <w:sz w:val="24"/>
+                <w:szCs w:val="24"/>
+              </w:rPr>
+            </w:pPr>
+            <w:r>
+              <w:rPr>
+                <w:sz w:val="24"/>
+                <w:szCs w:val="24"/>
+              </w:rPr>
+              <w:t xml:space="preserve">Provides feedback and comments on what can be improved. </w:t>
+            </w:r>
+          </w:p>
+          <w:p>
+            <w:pPr>
+              <w:tabs>
+                <w:tab w:val="left" w:pos="1352"/>
+              </w:tabs>
+              <w:spacing w:line="276" w:lineRule="auto"/>
+              <w:jc w:val="both"/>
+              <w:cnfStyle w:val="000000100000" w:firstRow="0" w:lastRow="0" w:firstColumn="0" w:lastColumn="0" w:oddVBand="0" w:evenVBand="0" w:oddHBand="1" w:evenHBand="0" w:firstRowFirstColumn="0" w:firstRowLastColumn="0" w:lastRowFirstColumn="0" w:lastRowLastColumn="0"/>
+              <w:rPr>
+                <w:sz w:val="24"/>
+                <w:szCs w:val="24"/>
+              </w:rPr>
+            </w:pPr>
+            <w:r>
+              <w:rPr>
+                <w:sz w:val="24"/>
+                <w:szCs w:val="24"/>
+              </w:rPr>
+              <w:t>A</w:t>
+            </w:r>
+            <w:r>
+              <w:rPr>
+                <w:sz w:val="24"/>
+                <w:szCs w:val="24"/>
+              </w:rPr>
+              <w:t xml:space="preserve">ble to allot project resources and consent to project scope changes, </w:t>
+            </w:r>
+          </w:p>
+          <w:p>
+            <w:pPr>
+              <w:tabs>
+                <w:tab w:val="left" w:pos="1352"/>
+              </w:tabs>
+              <w:spacing w:line="276" w:lineRule="auto"/>
+              <w:jc w:val="both"/>
+              <w:cnfStyle w:val="000000100000" w:firstRow="0" w:lastRow="0" w:firstColumn="0" w:lastColumn="0" w:oddVBand="0" w:evenVBand="0" w:oddHBand="1" w:evenHBand="0" w:firstRowFirstColumn="0" w:firstRowLastColumn="0" w:lastRowFirstColumn="0" w:lastRowLastColumn="0"/>
+              <w:rPr>
+                <w:sz w:val="24"/>
+                <w:szCs w:val="24"/>
+              </w:rPr>
+            </w:pPr>
+            <w:r>
+              <w:rPr>
+                <w:sz w:val="24"/>
+                <w:szCs w:val="24"/>
+              </w:rPr>
+              <w:t xml:space="preserve">schedule and </w:t>
+            </w:r>
+            <w:r>
+              <w:rPr>
+                <w:sz w:val="24"/>
+                <w:szCs w:val="24"/>
+              </w:rPr>
+              <w:t>budgeting</w:t>
+            </w:r>
+            <w:r>
+              <w:rPr>
+                <w:sz w:val="24"/>
+                <w:szCs w:val="24"/>
+              </w:rPr>
+              <w:t xml:space="preserve"> plan with significant effects.</w:t>
+            </w:r>
+          </w:p>
+        </w:tc>
+        <w:tc>
+          <w:tcPr>
+            <w:tcW w:w="2755" w:type="dxa"/>
+          </w:tcPr>
+          <w:p>
+            <w:pPr>
+              <w:tabs>
+                <w:tab w:val="left" w:pos="1352"/>
+              </w:tabs>
+              <w:spacing w:line="276" w:lineRule="auto"/>
+              <w:jc w:val="both"/>
+              <w:cnfStyle w:val="000000100000" w:firstRow="0" w:lastRow="0" w:firstColumn="0" w:lastColumn="0" w:oddVBand="0" w:evenVBand="0" w:oddHBand="1" w:evenHBand="0" w:firstRowFirstColumn="0" w:firstRowLastColumn="0" w:lastRowFirstColumn="0" w:lastRowLastColumn="0"/>
+              <w:rPr>
+                <w:sz w:val="24"/>
+                <w:szCs w:val="24"/>
+              </w:rPr>
+            </w:pPr>
+            <w:r>
+              <w:rPr>
+                <w:sz w:val="24"/>
+                <w:szCs w:val="24"/>
+              </w:rPr>
+              <w:t>E</w:t>
+            </w:r>
+            <w:r>
+              <w:rPr>
+                <w:sz w:val="24"/>
+                <w:szCs w:val="24"/>
+              </w:rPr>
+              <w:t>nsures that the project delivers the anticipated benefits and value and is in line with the organization's strategic goals and objectives.</w:t>
+            </w:r>
+          </w:p>
+          <w:p>
+            <w:pPr>
+              <w:tabs>
+                <w:tab w:val="left" w:pos="1352"/>
+              </w:tabs>
+              <w:spacing w:line="276" w:lineRule="auto"/>
+              <w:jc w:val="both"/>
+              <w:cnfStyle w:val="000000100000" w:firstRow="0" w:lastRow="0" w:firstColumn="0" w:lastColumn="0" w:oddVBand="0" w:evenVBand="0" w:oddHBand="1" w:evenHBand="0" w:firstRowFirstColumn="0" w:firstRowLastColumn="0" w:lastRowFirstColumn="0" w:lastRowLastColumn="0"/>
+              <w:rPr>
+                <w:sz w:val="24"/>
+                <w:szCs w:val="24"/>
+              </w:rPr>
+            </w:pPr>
+            <w:r>
+              <w:rPr>
+                <w:sz w:val="24"/>
+                <w:szCs w:val="24"/>
+              </w:rPr>
+              <w:t>Provide guidance to the project and project manager.</w:t>
+            </w:r>
+          </w:p>
+          <w:p>
+            <w:pPr>
+              <w:tabs>
+                <w:tab w:val="left" w:pos="1352"/>
+              </w:tabs>
+              <w:spacing w:line="276" w:lineRule="auto"/>
+              <w:jc w:val="both"/>
+              <w:cnfStyle w:val="000000100000" w:firstRow="0" w:lastRow="0" w:firstColumn="0" w:lastColumn="0" w:oddVBand="0" w:evenVBand="0" w:oddHBand="1" w:evenHBand="0" w:firstRowFirstColumn="0" w:firstRowLastColumn="0" w:lastRowFirstColumn="0" w:lastRowLastColumn="0"/>
+              <w:rPr>
+                <w:sz w:val="24"/>
+                <w:szCs w:val="24"/>
+              </w:rPr>
+            </w:pPr>
+            <w:r>
+              <w:rPr>
+                <w:sz w:val="24"/>
+                <w:szCs w:val="24"/>
+              </w:rPr>
+              <w:t>Communicate with the stakeholder and project manager for the progress of the project and team.</w:t>
+            </w:r>
+          </w:p>
+        </w:tc>
+        <w:tc>
+          <w:tcPr>
+            <w:tcW w:w="2284" w:type="dxa"/>
+          </w:tcPr>
+          <w:p>
+            <w:pPr>
+              <w:tabs>
+                <w:tab w:val="left" w:pos="1352"/>
+              </w:tabs>
+              <w:spacing w:line="276" w:lineRule="auto"/>
+              <w:jc w:val="both"/>
+              <w:cnfStyle w:val="000000100000" w:firstRow="0" w:lastRow="0" w:firstColumn="0" w:lastColumn="0" w:oddVBand="0" w:evenVBand="0" w:oddHBand="1" w:evenHBand="0" w:firstRowFirstColumn="0" w:firstRowLastColumn="0" w:lastRowFirstColumn="0" w:lastRowLastColumn="0"/>
+              <w:rPr>
+                <w:sz w:val="24"/>
+                <w:szCs w:val="24"/>
+              </w:rPr>
+            </w:pPr>
+            <w:r>
+              <w:rPr>
+                <w:sz w:val="24"/>
+                <w:szCs w:val="24"/>
+              </w:rPr>
+              <w:t xml:space="preserve">Communicating effectively with the team. </w:t>
+            </w:r>
+          </w:p>
+          <w:p>
+            <w:pPr>
+              <w:tabs>
+                <w:tab w:val="left" w:pos="1352"/>
+              </w:tabs>
+              <w:spacing w:line="276" w:lineRule="auto"/>
+              <w:jc w:val="both"/>
+              <w:cnfStyle w:val="000000100000" w:firstRow="0" w:lastRow="0" w:firstColumn="0" w:lastColumn="0" w:oddVBand="0" w:evenVBand="0" w:oddHBand="1" w:evenHBand="0" w:firstRowFirstColumn="0" w:firstRowLastColumn="0" w:lastRowFirstColumn="0" w:lastRowLastColumn="0"/>
+              <w:rPr>
+                <w:sz w:val="24"/>
+                <w:szCs w:val="24"/>
+              </w:rPr>
+            </w:pPr>
+            <w:r>
+              <w:rPr>
+                <w:sz w:val="24"/>
+                <w:szCs w:val="24"/>
+              </w:rPr>
+              <w:t>Strong leadership and strategic thinking skills.</w:t>
+            </w:r>
+          </w:p>
+          <w:p>
+            <w:pPr>
+              <w:tabs>
+                <w:tab w:val="left" w:pos="1352"/>
+              </w:tabs>
+              <w:spacing w:line="276" w:lineRule="auto"/>
+              <w:jc w:val="both"/>
+              <w:cnfStyle w:val="000000100000" w:firstRow="0" w:lastRow="0" w:firstColumn="0" w:lastColumn="0" w:oddVBand="0" w:evenVBand="0" w:oddHBand="1" w:evenHBand="0" w:firstRowFirstColumn="0" w:firstRowLastColumn="0" w:lastRowFirstColumn="0" w:lastRowLastColumn="0"/>
+              <w:rPr>
+                <w:sz w:val="24"/>
+                <w:szCs w:val="24"/>
+              </w:rPr>
+            </w:pPr>
+            <w:r>
+              <w:rPr>
+                <w:sz w:val="24"/>
+                <w:szCs w:val="24"/>
+              </w:rPr>
+              <w:t xml:space="preserve"> Understands the team’s goal for the project. </w:t>
+            </w:r>
+          </w:p>
+          <w:p>
+            <w:pPr>
+              <w:tabs>
+                <w:tab w:val="left" w:pos="1352"/>
+              </w:tabs>
+              <w:spacing w:line="276" w:lineRule="auto"/>
+              <w:jc w:val="both"/>
+              <w:cnfStyle w:val="000000100000" w:firstRow="0" w:lastRow="0" w:firstColumn="0" w:lastColumn="0" w:oddVBand="0" w:evenVBand="0" w:oddHBand="1" w:evenHBand="0" w:firstRowFirstColumn="0" w:firstRowLastColumn="0" w:lastRowFirstColumn="0" w:lastRowLastColumn="0"/>
+              <w:rPr>
+                <w:sz w:val="24"/>
+                <w:szCs w:val="24"/>
+              </w:rPr>
+            </w:pPr>
+            <w:r>
+              <w:rPr>
+                <w:sz w:val="24"/>
+                <w:szCs w:val="24"/>
+              </w:rPr>
+              <w:t>Ability to support the project.</w:t>
+            </w:r>
+          </w:p>
+        </w:tc>
+      </w:tr>
+      <w:tr>
+        <w:tc>
+          <w:tcPr>
+            <w:cnfStyle w:val="001000000000" w:firstRow="0" w:lastRow="0" w:firstColumn="1" w:lastColumn="0" w:oddVBand="0" w:evenVBand="0" w:oddHBand="0" w:evenHBand="0" w:firstRowFirstColumn="0" w:firstRowLastColumn="0" w:lastRowFirstColumn="0" w:lastRowLastColumn="0"/>
+            <w:tcW w:w="1885" w:type="dxa"/>
+          </w:tcPr>
+          <w:p>
+            <w:pPr>
+              <w:tabs>
+                <w:tab w:val="left" w:pos="1352"/>
+              </w:tabs>
+              <w:spacing w:line="276" w:lineRule="auto"/>
+              <w:jc w:val="center"/>
+              <w:rPr>
+                <w:sz w:val="24"/>
+                <w:szCs w:val="24"/>
+              </w:rPr>
+            </w:pPr>
+            <w:r>
+              <w:rPr>
+                <w:sz w:val="24"/>
+                <w:szCs w:val="24"/>
+              </w:rPr>
+              <w:t>Product Owner</w:t>
+            </w:r>
+          </w:p>
+        </w:tc>
+        <w:tc>
+          <w:tcPr>
+            <w:tcW w:w="2426" w:type="dxa"/>
+          </w:tcPr>
+          <w:p>
+            <w:pPr>
+              <w:tabs>
+                <w:tab w:val="left" w:pos="1352"/>
+              </w:tabs>
+              <w:spacing w:line="276" w:lineRule="auto"/>
+              <w:jc w:val="both"/>
+              <w:cnfStyle w:val="000000000000" w:firstRow="0" w:lastRow="0" w:firstColumn="0" w:lastColumn="0" w:oddVBand="0" w:evenVBand="0" w:oddHBand="0" w:evenHBand="0" w:firstRowFirstColumn="0" w:firstRowLastColumn="0" w:lastRowFirstColumn="0" w:lastRowLastColumn="0"/>
+              <w:rPr>
+                <w:sz w:val="24"/>
+                <w:szCs w:val="24"/>
+              </w:rPr>
+            </w:pPr>
+            <w:r>
+              <w:rPr>
+                <w:sz w:val="24"/>
+                <w:szCs w:val="24"/>
+              </w:rPr>
+              <w:t>Ma</w:t>
+            </w:r>
+            <w:r>
+              <w:rPr>
+                <w:sz w:val="24"/>
+                <w:szCs w:val="24"/>
+              </w:rPr>
+              <w:t>ke choices about the growth and direction of a product. They have the power to establish requirements, set priorities for the product backlog, and make critical decisions on the features, functionalities, and release timelines.</w:t>
+            </w:r>
+          </w:p>
+        </w:tc>
+        <w:tc>
+          <w:tcPr>
+            <w:tcW w:w="2755" w:type="dxa"/>
+          </w:tcPr>
+          <w:p>
+            <w:pPr>
+              <w:tabs>
+                <w:tab w:val="left" w:pos="1352"/>
+              </w:tabs>
+              <w:spacing w:line="276" w:lineRule="auto"/>
+              <w:jc w:val="both"/>
+              <w:cnfStyle w:val="000000000000" w:firstRow="0" w:lastRow="0" w:firstColumn="0" w:lastColumn="0" w:oddVBand="0" w:evenVBand="0" w:oddHBand="0" w:evenHBand="0" w:firstRowFirstColumn="0" w:firstRowLastColumn="0" w:lastRowFirstColumn="0" w:lastRowLastColumn="0"/>
+              <w:rPr>
+                <w:sz w:val="24"/>
+                <w:szCs w:val="24"/>
+              </w:rPr>
+            </w:pPr>
+            <w:r>
+              <w:rPr>
+                <w:sz w:val="24"/>
+                <w:szCs w:val="24"/>
+              </w:rPr>
+              <w:t xml:space="preserve">Responsible of </w:t>
+            </w:r>
+            <w:r>
+              <w:rPr>
+                <w:sz w:val="24"/>
+                <w:szCs w:val="24"/>
+              </w:rPr>
+              <w:t>representing the interests of the stakeholders, working with the development team, and making sure the product satisfies consumer needs and accomplishes business objectives. Throughout the course of the product's lifecycle, they are responsible for maximizing its value and making strategic decisions.</w:t>
+            </w:r>
+          </w:p>
+        </w:tc>
+        <w:tc>
+          <w:tcPr>
+            <w:tcW w:w="2284" w:type="dxa"/>
+          </w:tcPr>
+          <w:p>
+            <w:pPr>
+              <w:tabs>
+                <w:tab w:val="left" w:pos="1352"/>
+              </w:tabs>
+              <w:spacing w:line="276" w:lineRule="auto"/>
+              <w:jc w:val="both"/>
+              <w:cnfStyle w:val="000000000000" w:firstRow="0" w:lastRow="0" w:firstColumn="0" w:lastColumn="0" w:oddVBand="0" w:evenVBand="0" w:oddHBand="0" w:evenHBand="0" w:firstRowFirstColumn="0" w:firstRowLastColumn="0" w:lastRowFirstColumn="0" w:lastRowLastColumn="0"/>
+              <w:rPr>
+                <w:sz w:val="24"/>
+                <w:szCs w:val="24"/>
+              </w:rPr>
+            </w:pPr>
+            <w:r>
+              <w:rPr>
+                <w:sz w:val="24"/>
+                <w:szCs w:val="24"/>
+              </w:rPr>
+              <w:t>Stakeholder Management, Leadership and Collaboration Skills, Communication Skills, and Continuous Learning and Adaptability.</w:t>
+            </w:r>
+          </w:p>
+        </w:tc>
+      </w:tr>
+      <w:tr>
+        <w:trPr>
+          <w:cnfStyle w:val="000000100000" w:firstRow="0" w:lastRow="0" w:firstColumn="0" w:lastColumn="0" w:oddVBand="0" w:evenVBand="0" w:oddHBand="1" w:evenHBand="0" w:firstRowFirstColumn="0" w:firstRowLastColumn="0" w:lastRowFirstColumn="0" w:lastRowLastColumn="0"/>
+        </w:trPr>
+        <w:tc>
+          <w:tcPr>
+            <w:cnfStyle w:val="001000000000" w:firstRow="0" w:lastRow="0" w:firstColumn="1" w:lastColumn="0" w:oddVBand="0" w:evenVBand="0" w:oddHBand="0" w:evenHBand="0" w:firstRowFirstColumn="0" w:firstRowLastColumn="0" w:lastRowFirstColumn="0" w:lastRowLastColumn="0"/>
+            <w:tcW w:w="1885" w:type="dxa"/>
+          </w:tcPr>
+          <w:p>
+            <w:pPr>
+              <w:tabs>
+                <w:tab w:val="left" w:pos="1352"/>
+              </w:tabs>
+              <w:spacing w:line="276" w:lineRule="auto"/>
+              <w:jc w:val="center"/>
+              <w:rPr>
+                <w:sz w:val="24"/>
+                <w:szCs w:val="24"/>
+              </w:rPr>
+            </w:pPr>
+            <w:r>
+              <w:rPr>
+                <w:sz w:val="24"/>
+                <w:szCs w:val="24"/>
+              </w:rPr>
+              <w:t>Project Manager</w:t>
+            </w:r>
+          </w:p>
+        </w:tc>
+        <w:tc>
+          <w:tcPr>
+            <w:tcW w:w="2426" w:type="dxa"/>
+          </w:tcPr>
+          <w:p>
+            <w:pPr>
+              <w:tabs>
+                <w:tab w:val="left" w:pos="1352"/>
+              </w:tabs>
+              <w:spacing w:line="276" w:lineRule="auto"/>
+              <w:jc w:val="both"/>
+              <w:cnfStyle w:val="000000100000" w:firstRow="0" w:lastRow="0" w:firstColumn="0" w:lastColumn="0" w:oddVBand="0" w:evenVBand="0" w:oddHBand="1" w:evenHBand="0" w:firstRowFirstColumn="0" w:firstRowLastColumn="0" w:lastRowFirstColumn="0" w:lastRowLastColumn="0"/>
+              <w:rPr>
+                <w:sz w:val="24"/>
+                <w:szCs w:val="24"/>
+              </w:rPr>
+            </w:pPr>
+            <w:r>
+              <w:rPr>
+                <w:sz w:val="24"/>
+                <w:szCs w:val="24"/>
+              </w:rPr>
+              <w:t>Authority</w:t>
+            </w:r>
+            <w:r>
+              <w:rPr>
+                <w:sz w:val="24"/>
+                <w:szCs w:val="24"/>
+              </w:rPr>
+              <w:t xml:space="preserve"> to make decisions regarding the project.</w:t>
+            </w:r>
+          </w:p>
+          <w:p>
+            <w:pPr>
+              <w:tabs>
+                <w:tab w:val="left" w:pos="1352"/>
+              </w:tabs>
+              <w:spacing w:line="276" w:lineRule="auto"/>
+              <w:jc w:val="both"/>
+              <w:cnfStyle w:val="000000100000" w:firstRow="0" w:lastRow="0" w:firstColumn="0" w:lastColumn="0" w:oddVBand="0" w:evenVBand="0" w:oddHBand="1" w:evenHBand="0" w:firstRowFirstColumn="0" w:firstRowLastColumn="0" w:lastRowFirstColumn="0" w:lastRowLastColumn="0"/>
+              <w:rPr>
+                <w:sz w:val="24"/>
+                <w:szCs w:val="24"/>
+              </w:rPr>
+            </w:pPr>
+            <w:r>
+              <w:rPr>
+                <w:sz w:val="24"/>
+                <w:szCs w:val="24"/>
+              </w:rPr>
+              <w:t xml:space="preserve">Approve changes to project scope, schedule, and budget </w:t>
+            </w:r>
+            <w:r>
+              <w:rPr>
+                <w:sz w:val="24"/>
+                <w:szCs w:val="24"/>
+              </w:rPr>
+              <w:lastRenderedPageBreak/>
+              <w:t>that has low change effect.</w:t>
+            </w:r>
+          </w:p>
+        </w:tc>
+        <w:tc>
+          <w:tcPr>
+            <w:tcW w:w="2755" w:type="dxa"/>
+          </w:tcPr>
+          <w:p>
+            <w:pPr>
+              <w:tabs>
+                <w:tab w:val="left" w:pos="1352"/>
+              </w:tabs>
+              <w:spacing w:line="276" w:lineRule="auto"/>
+              <w:jc w:val="both"/>
+              <w:cnfStyle w:val="000000100000" w:firstRow="0" w:lastRow="0" w:firstColumn="0" w:lastColumn="0" w:oddVBand="0" w:evenVBand="0" w:oddHBand="1" w:evenHBand="0" w:firstRowFirstColumn="0" w:firstRowLastColumn="0" w:lastRowFirstColumn="0" w:lastRowLastColumn="0"/>
+              <w:rPr>
+                <w:sz w:val="24"/>
+                <w:szCs w:val="24"/>
+              </w:rPr>
+            </w:pPr>
+            <w:r>
+              <w:rPr>
+                <w:sz w:val="24"/>
+                <w:szCs w:val="24"/>
+              </w:rPr>
+              <w:lastRenderedPageBreak/>
+              <w:t>Control and help execute a solution to a problem in the project and monitors the work of the team members.</w:t>
+            </w:r>
+          </w:p>
+        </w:tc>
+        <w:tc>
+          <w:tcPr>
+            <w:tcW w:w="2284" w:type="dxa"/>
+          </w:tcPr>
+          <w:p>
+            <w:pPr>
+              <w:tabs>
+                <w:tab w:val="left" w:pos="1352"/>
+              </w:tabs>
+              <w:spacing w:line="276" w:lineRule="auto"/>
+              <w:jc w:val="both"/>
+              <w:cnfStyle w:val="000000100000" w:firstRow="0" w:lastRow="0" w:firstColumn="0" w:lastColumn="0" w:oddVBand="0" w:evenVBand="0" w:oddHBand="1" w:evenHBand="0" w:firstRowFirstColumn="0" w:firstRowLastColumn="0" w:lastRowFirstColumn="0" w:lastRowLastColumn="0"/>
+              <w:rPr>
+                <w:sz w:val="24"/>
+                <w:szCs w:val="24"/>
+              </w:rPr>
+            </w:pPr>
+            <w:r>
+              <w:rPr>
+                <w:sz w:val="24"/>
+                <w:szCs w:val="24"/>
+              </w:rPr>
+              <w:t>Strong leadership, communication skills, and project management skills. Knowledge of the company for precise information.</w:t>
+            </w:r>
+          </w:p>
+        </w:tc>
+      </w:tr>
+      <w:tr>
+        <w:tc>
+          <w:tcPr>
+            <w:cnfStyle w:val="001000000000" w:firstRow="0" w:lastRow="0" w:firstColumn="1" w:lastColumn="0" w:oddVBand="0" w:evenVBand="0" w:oddHBand="0" w:evenHBand="0" w:firstRowFirstColumn="0" w:firstRowLastColumn="0" w:lastRowFirstColumn="0" w:lastRowLastColumn="0"/>
+            <w:tcW w:w="1885" w:type="dxa"/>
+          </w:tcPr>
+          <w:p>
+            <w:pPr>
+              <w:tabs>
+                <w:tab w:val="left" w:pos="1352"/>
+              </w:tabs>
+              <w:spacing w:line="276" w:lineRule="auto"/>
+              <w:jc w:val="center"/>
+              <w:rPr>
+                <w:sz w:val="24"/>
+                <w:szCs w:val="24"/>
+              </w:rPr>
+            </w:pPr>
+            <w:r>
+              <w:rPr>
+                <w:sz w:val="24"/>
+                <w:szCs w:val="24"/>
+              </w:rPr>
+              <w:t>Developer</w:t>
+            </w:r>
+          </w:p>
+        </w:tc>
+        <w:tc>
+          <w:tcPr>
+            <w:tcW w:w="2426" w:type="dxa"/>
+          </w:tcPr>
+          <w:p>
+            <w:pPr>
+              <w:tabs>
+                <w:tab w:val="left" w:pos="1352"/>
+              </w:tabs>
+              <w:spacing w:line="276" w:lineRule="auto"/>
+              <w:jc w:val="both"/>
+              <w:cnfStyle w:val="000000000000" w:firstRow="0" w:lastRow="0" w:firstColumn="0" w:lastColumn="0" w:oddVBand="0" w:evenVBand="0" w:oddHBand="0" w:evenHBand="0" w:firstRowFirstColumn="0" w:firstRowLastColumn="0" w:lastRowFirstColumn="0" w:lastRowLastColumn="0"/>
+              <w:rPr>
+                <w:sz w:val="24"/>
+                <w:szCs w:val="24"/>
+              </w:rPr>
+            </w:pPr>
+            <w:r>
+              <w:rPr>
+                <w:sz w:val="24"/>
+                <w:szCs w:val="24"/>
+              </w:rPr>
+              <w:t>Designing, creating, and implementing software solutions in accordance with project needs and technical specifications are the domain of a developer. To guarantee the successful delivery of the software product, they have the authority to develop and edit code, create, and maintain software components, and work with team members.</w:t>
+            </w:r>
+          </w:p>
+        </w:tc>
+        <w:tc>
+          <w:tcPr>
+            <w:tcW w:w="2755" w:type="dxa"/>
+          </w:tcPr>
+          <w:p>
+            <w:pPr>
+              <w:tabs>
+                <w:tab w:val="left" w:pos="1352"/>
+              </w:tabs>
+              <w:spacing w:line="276" w:lineRule="auto"/>
+              <w:jc w:val="both"/>
+              <w:cnfStyle w:val="000000000000" w:firstRow="0" w:lastRow="0" w:firstColumn="0" w:lastColumn="0" w:oddVBand="0" w:evenVBand="0" w:oddHBand="0" w:evenHBand="0" w:firstRowFirstColumn="0" w:firstRowLastColumn="0" w:lastRowFirstColumn="0" w:lastRowLastColumn="0"/>
+              <w:rPr>
+                <w:sz w:val="24"/>
+                <w:szCs w:val="24"/>
+              </w:rPr>
+            </w:pPr>
+            <w:r>
+              <w:rPr>
+                <w:sz w:val="24"/>
+                <w:szCs w:val="24"/>
+              </w:rPr>
+              <w:t xml:space="preserve">Responsible </w:t>
+            </w:r>
+            <w:r>
+              <w:rPr>
+                <w:sz w:val="24"/>
+                <w:szCs w:val="24"/>
+              </w:rPr>
+              <w:t>to convert conceptual designs and specifications into useful software programs. They must write clear, effective, and well-documented code, perform unit tests to ensure functionality, and debug and fix software bugs.</w:t>
+            </w:r>
+            <w:r>
+              <w:rPr>
+                <w:sz w:val="24"/>
+                <w:szCs w:val="24"/>
+              </w:rPr>
+              <w:t xml:space="preserve"> Work closely with product owner and project manager.</w:t>
+            </w:r>
+          </w:p>
+        </w:tc>
+        <w:tc>
+          <w:tcPr>
+            <w:tcW w:w="2284" w:type="dxa"/>
+          </w:tcPr>
+          <w:p>
+            <w:pPr>
+              <w:tabs>
+                <w:tab w:val="left" w:pos="1352"/>
+              </w:tabs>
+              <w:spacing w:line="276" w:lineRule="auto"/>
+              <w:jc w:val="both"/>
+              <w:cnfStyle w:val="000000000000" w:firstRow="0" w:lastRow="0" w:firstColumn="0" w:lastColumn="0" w:oddVBand="0" w:evenVBand="0" w:oddHBand="0" w:evenHBand="0" w:firstRowFirstColumn="0" w:firstRowLastColumn="0" w:lastRowFirstColumn="0" w:lastRowLastColumn="0"/>
+              <w:rPr>
+                <w:sz w:val="24"/>
+                <w:szCs w:val="24"/>
+              </w:rPr>
+            </w:pPr>
+            <w:r>
+              <w:rPr>
+                <w:sz w:val="24"/>
+                <w:szCs w:val="24"/>
+              </w:rPr>
+              <w:t>Programming Languages, Problem-Solving Skills, Technical Knowledge, Coding and Debugging, Collaboration and Teamwork, Time Management, and Continuous Learning.</w:t>
+            </w:r>
+          </w:p>
+        </w:tc>
+      </w:tr>
+      <w:tr>
+        <w:trPr>
+          <w:cnfStyle w:val="000000100000" w:firstRow="0" w:lastRow="0" w:firstColumn="0" w:lastColumn="0" w:oddVBand="0" w:evenVBand="0" w:oddHBand="1" w:evenHBand="0" w:firstRowFirstColumn="0" w:firstRowLastColumn="0" w:lastRowFirstColumn="0" w:lastRowLastColumn="0"/>
+        </w:trPr>
+        <w:tc>
+          <w:tcPr>
+            <w:cnfStyle w:val="001000000000" w:firstRow="0" w:lastRow="0" w:firstColumn="1" w:lastColumn="0" w:oddVBand="0" w:evenVBand="0" w:oddHBand="0" w:evenHBand="0" w:firstRowFirstColumn="0" w:firstRowLastColumn="0" w:lastRowFirstColumn="0" w:lastRowLastColumn="0"/>
+            <w:tcW w:w="1885" w:type="dxa"/>
+          </w:tcPr>
+          <w:p>
+            <w:pPr>
+              <w:tabs>
+                <w:tab w:val="left" w:pos="1352"/>
+              </w:tabs>
+              <w:spacing w:line="276" w:lineRule="auto"/>
+              <w:jc w:val="center"/>
+              <w:rPr>
+                <w:b w:val="0"/>
+                <w:bCs w:val="0"/>
+                <w:sz w:val="24"/>
+                <w:szCs w:val="24"/>
+              </w:rPr>
+            </w:pPr>
+            <w:r>
+              <w:rPr>
+                <w:sz w:val="24"/>
+                <w:szCs w:val="24"/>
+              </w:rPr>
+              <w:t>Quality Assurance</w:t>
+            </w:r>
+          </w:p>
+          <w:p>
+            <w:pPr>
+              <w:tabs>
+                <w:tab w:val="left" w:pos="1352"/>
+              </w:tabs>
+              <w:spacing w:line="276" w:lineRule="auto"/>
+              <w:jc w:val="center"/>
+              <w:rPr>
+                <w:sz w:val="24"/>
+                <w:szCs w:val="24"/>
+              </w:rPr>
+            </w:pPr>
+            <w:r>
+              <w:rPr>
+                <w:sz w:val="24"/>
+                <w:szCs w:val="24"/>
+              </w:rPr>
+              <w:t>(Internal User)</w:t>
+            </w:r>
+          </w:p>
+        </w:tc>
+        <w:tc>
+          <w:tcPr>
+            <w:tcW w:w="2426" w:type="dxa"/>
+          </w:tcPr>
+          <w:p>
+            <w:pPr>
+              <w:tabs>
+                <w:tab w:val="left" w:pos="1352"/>
+              </w:tabs>
+              <w:spacing w:line="276" w:lineRule="auto"/>
+              <w:jc w:val="both"/>
+              <w:cnfStyle w:val="000000100000" w:firstRow="0" w:lastRow="0" w:firstColumn="0" w:lastColumn="0" w:oddVBand="0" w:evenVBand="0" w:oddHBand="1" w:evenHBand="0" w:firstRowFirstColumn="0" w:firstRowLastColumn="0" w:lastRowFirstColumn="0" w:lastRowLastColumn="0"/>
+              <w:rPr>
+                <w:sz w:val="24"/>
+                <w:szCs w:val="24"/>
+              </w:rPr>
+            </w:pPr>
+            <w:r>
+              <w:rPr>
+                <w:sz w:val="24"/>
+                <w:szCs w:val="24"/>
+              </w:rPr>
+              <w:t>Ensures that products and deliverables fulfill its quality standards. Develop and implement quality processes, conduct testing, and checks the quality of the system and deliverables.</w:t>
+            </w:r>
+          </w:p>
+        </w:tc>
+        <w:tc>
+          <w:tcPr>
+            <w:tcW w:w="2755" w:type="dxa"/>
+          </w:tcPr>
+          <w:p>
+            <w:pPr>
+              <w:tabs>
+                <w:tab w:val="left" w:pos="1352"/>
+              </w:tabs>
+              <w:spacing w:line="276" w:lineRule="auto"/>
+              <w:jc w:val="both"/>
+              <w:cnfStyle w:val="000000100000" w:firstRow="0" w:lastRow="0" w:firstColumn="0" w:lastColumn="0" w:oddVBand="0" w:evenVBand="0" w:oddHBand="1" w:evenHBand="0" w:firstRowFirstColumn="0" w:firstRowLastColumn="0" w:lastRowFirstColumn="0" w:lastRowLastColumn="0"/>
+              <w:rPr>
+                <w:sz w:val="24"/>
+                <w:szCs w:val="24"/>
+              </w:rPr>
+            </w:pPr>
+            <w:r>
+              <w:rPr>
+                <w:sz w:val="24"/>
+                <w:szCs w:val="24"/>
+              </w:rPr>
+              <w:t xml:space="preserve">Ensures that the entire project deliverables and product are consistently meeting its quality standards. Ensure that the overall quality of the product and deliverables are met by establishing quality criteria, development processes, and implements corrective actions. </w:t>
+            </w:r>
+          </w:p>
+          <w:p>
+            <w:pPr>
+              <w:tabs>
+                <w:tab w:val="left" w:pos="1352"/>
+              </w:tabs>
+              <w:spacing w:line="276" w:lineRule="auto"/>
+              <w:jc w:val="both"/>
+              <w:cnfStyle w:val="000000100000" w:firstRow="0" w:lastRow="0" w:firstColumn="0" w:lastColumn="0" w:oddVBand="0" w:evenVBand="0" w:oddHBand="1" w:evenHBand="0" w:firstRowFirstColumn="0" w:firstRowLastColumn="0" w:lastRowFirstColumn="0" w:lastRowLastColumn="0"/>
+              <w:rPr>
+                <w:sz w:val="24"/>
+                <w:szCs w:val="24"/>
+              </w:rPr>
+            </w:pPr>
+          </w:p>
+        </w:tc>
+        <w:tc>
+          <w:tcPr>
+            <w:tcW w:w="2284" w:type="dxa"/>
+          </w:tcPr>
+          <w:p>
+            <w:pPr>
+              <w:tabs>
+                <w:tab w:val="left" w:pos="1352"/>
+              </w:tabs>
+              <w:spacing w:line="276" w:lineRule="auto"/>
+              <w:jc w:val="both"/>
+              <w:cnfStyle w:val="000000100000" w:firstRow="0" w:lastRow="0" w:firstColumn="0" w:lastColumn="0" w:oddVBand="0" w:evenVBand="0" w:oddHBand="1" w:evenHBand="0" w:firstRowFirstColumn="0" w:firstRowLastColumn="0" w:lastRowFirstColumn="0" w:lastRowLastColumn="0"/>
+              <w:rPr>
+                <w:sz w:val="24"/>
+                <w:szCs w:val="24"/>
+              </w:rPr>
+            </w:pPr>
+            <w:r>
+              <w:rPr>
+                <w:sz w:val="24"/>
+                <w:szCs w:val="24"/>
+              </w:rPr>
+              <w:t>Technical Skills, Communication skills, Problem-solving skills, Collaboration, and Time Management.</w:t>
+            </w:r>
+          </w:p>
+        </w:tc>
+      </w:tr>
+      <w:tr>
+        <w:tc>
+          <w:tcPr>
+            <w:cnfStyle w:val="001000000000" w:firstRow="0" w:lastRow="0" w:firstColumn="1" w:lastColumn="0" w:oddVBand="0" w:evenVBand="0" w:oddHBand="0" w:evenHBand="0" w:firstRowFirstColumn="0" w:firstRowLastColumn="0" w:lastRowFirstColumn="0" w:lastRowLastColumn="0"/>
+            <w:tcW w:w="1885" w:type="dxa"/>
+          </w:tcPr>
+          <w:p>
+            <w:pPr>
+              <w:tabs>
+                <w:tab w:val="left" w:pos="1352"/>
+              </w:tabs>
+              <w:spacing w:line="276" w:lineRule="auto"/>
+              <w:jc w:val="center"/>
+              <w:rPr>
+                <w:b w:val="0"/>
+                <w:bCs w:val="0"/>
+                <w:sz w:val="24"/>
+                <w:szCs w:val="24"/>
+              </w:rPr>
+            </w:pPr>
+            <w:r>
+              <w:rPr>
+                <w:sz w:val="24"/>
+                <w:szCs w:val="24"/>
+              </w:rPr>
+              <w:t>Product/System Tester</w:t>
+            </w:r>
+          </w:p>
+          <w:p>
+            <w:pPr>
+              <w:tabs>
+                <w:tab w:val="left" w:pos="1352"/>
+              </w:tabs>
+              <w:spacing w:line="276" w:lineRule="auto"/>
+              <w:jc w:val="center"/>
+              <w:rPr>
+                <w:b w:val="0"/>
+                <w:bCs w:val="0"/>
+                <w:sz w:val="24"/>
+                <w:szCs w:val="24"/>
+              </w:rPr>
+            </w:pPr>
+            <w:r>
+              <w:rPr>
+                <w:sz w:val="24"/>
+                <w:szCs w:val="24"/>
+              </w:rPr>
+              <w:t>(Internal Users)</w:t>
+            </w:r>
+          </w:p>
+          <w:p>
+            <w:pPr>
+              <w:tabs>
+                <w:tab w:val="left" w:pos="1352"/>
+              </w:tabs>
+              <w:spacing w:line="276" w:lineRule="auto"/>
+              <w:jc w:val="center"/>
+              <w:rPr>
+                <w:sz w:val="24"/>
+                <w:szCs w:val="24"/>
+              </w:rPr>
+            </w:pPr>
+            <w:r>
+              <w:rPr>
+                <w:sz w:val="24"/>
+                <w:szCs w:val="24"/>
+              </w:rPr>
+              <w:t xml:space="preserve"> </w:t>
+            </w:r>
+          </w:p>
+        </w:tc>
+        <w:tc>
+          <w:tcPr>
+            <w:tcW w:w="2426" w:type="dxa"/>
+          </w:tcPr>
+          <w:p>
+            <w:pPr>
+              <w:tabs>
+                <w:tab w:val="left" w:pos="1352"/>
+              </w:tabs>
+              <w:spacing w:line="276" w:lineRule="auto"/>
+              <w:jc w:val="both"/>
+              <w:cnfStyle w:val="000000000000" w:firstRow="0" w:lastRow="0" w:firstColumn="0" w:lastColumn="0" w:oddVBand="0" w:evenVBand="0" w:oddHBand="0" w:evenHBand="0" w:firstRowFirstColumn="0" w:firstRowLastColumn="0" w:lastRowFirstColumn="0" w:lastRowLastColumn="0"/>
+              <w:rPr>
+                <w:sz w:val="24"/>
+                <w:szCs w:val="24"/>
+              </w:rPr>
+            </w:pPr>
+            <w:r>
+              <w:rPr>
+                <w:sz w:val="24"/>
+                <w:szCs w:val="24"/>
+              </w:rPr>
+              <w:t xml:space="preserve">Evaluate and validates the </w:t>
+            </w:r>
+            <w:r>
+              <w:rPr>
+                <w:sz w:val="24"/>
+                <w:szCs w:val="24"/>
+              </w:rPr>
+              <w:t xml:space="preserve">performance and functioning of a system or software </w:t>
+            </w:r>
+            <w:r>
+              <w:rPr>
+                <w:sz w:val="24"/>
+                <w:szCs w:val="24"/>
+              </w:rPr>
+              <w:lastRenderedPageBreak/>
+              <w:t>program.</w:t>
+            </w:r>
+            <w:r>
+              <w:rPr>
+                <w:sz w:val="24"/>
+                <w:szCs w:val="24"/>
+              </w:rPr>
+              <w:t xml:space="preserve"> Authority </w:t>
+            </w:r>
+            <w:r>
+              <w:rPr>
+                <w:sz w:val="24"/>
+                <w:szCs w:val="24"/>
+              </w:rPr>
+              <w:t>to find and report errors or problems, work with stakeholders and developers to fix them, and make improved suggestions.</w:t>
+            </w:r>
+          </w:p>
+        </w:tc>
+        <w:tc>
+          <w:tcPr>
+            <w:tcW w:w="2755" w:type="dxa"/>
+          </w:tcPr>
+          <w:p>
+            <w:pPr>
+              <w:tabs>
+                <w:tab w:val="left" w:pos="1352"/>
+              </w:tabs>
+              <w:spacing w:line="276" w:lineRule="auto"/>
+              <w:jc w:val="both"/>
+              <w:cnfStyle w:val="000000000000" w:firstRow="0" w:lastRow="0" w:firstColumn="0" w:lastColumn="0" w:oddVBand="0" w:evenVBand="0" w:oddHBand="0" w:evenHBand="0" w:firstRowFirstColumn="0" w:firstRowLastColumn="0" w:lastRowFirstColumn="0" w:lastRowLastColumn="0"/>
+              <w:rPr>
+                <w:sz w:val="24"/>
+                <w:szCs w:val="24"/>
+              </w:rPr>
+            </w:pPr>
+            <w:r>
+              <w:rPr>
+                <w:sz w:val="24"/>
+                <w:szCs w:val="24"/>
+              </w:rPr>
+              <w:lastRenderedPageBreak/>
+              <w:t xml:space="preserve">Ensure that the system operates as intended and meets the quality standard set for it. </w:t>
+            </w:r>
+            <w:r>
+              <w:rPr>
+                <w:sz w:val="24"/>
+                <w:szCs w:val="24"/>
+              </w:rPr>
+              <w:lastRenderedPageBreak/>
+              <w:t xml:space="preserve">Responsible for </w:t>
+            </w:r>
+            <w:r>
+              <w:rPr>
+                <w:sz w:val="24"/>
+                <w:szCs w:val="24"/>
+              </w:rPr>
+              <w:t>designing and executing test cases, identifying, and reporting defects, and verifying that the system meets the specified requirements.</w:t>
+            </w:r>
+          </w:p>
+        </w:tc>
+        <w:tc>
+          <w:tcPr>
+            <w:tcW w:w="2284" w:type="dxa"/>
+          </w:tcPr>
+          <w:p>
+            <w:pPr>
+              <w:tabs>
+                <w:tab w:val="left" w:pos="1352"/>
+              </w:tabs>
+              <w:spacing w:line="276" w:lineRule="auto"/>
+              <w:jc w:val="both"/>
+              <w:cnfStyle w:val="000000000000" w:firstRow="0" w:lastRow="0" w:firstColumn="0" w:lastColumn="0" w:oddVBand="0" w:evenVBand="0" w:oddHBand="0" w:evenHBand="0" w:firstRowFirstColumn="0" w:firstRowLastColumn="0" w:lastRowFirstColumn="0" w:lastRowLastColumn="0"/>
+              <w:rPr>
+                <w:sz w:val="24"/>
+                <w:szCs w:val="24"/>
+              </w:rPr>
+            </w:pPr>
+            <w:r>
+              <w:rPr>
+                <w:sz w:val="24"/>
+                <w:szCs w:val="24"/>
+              </w:rPr>
+              <w:lastRenderedPageBreak/>
+              <w:t xml:space="preserve">Technical Skills, Communication Skills, Time Management, </w:t>
+            </w:r>
+            <w:r>
+              <w:rPr>
+                <w:sz w:val="24"/>
+                <w:szCs w:val="24"/>
+              </w:rPr>
+              <w:lastRenderedPageBreak/>
+              <w:t>Analytic and Problem-Solving Abilities.</w:t>
+            </w:r>
+          </w:p>
+        </w:tc>
+      </w:tr>
+      <w:tr>
+        <w:trPr>
+          <w:cnfStyle w:val="000000100000" w:firstRow="0" w:lastRow="0" w:firstColumn="0" w:lastColumn="0" w:oddVBand="0" w:evenVBand="0" w:oddHBand="1" w:evenHBand="0" w:firstRowFirstColumn="0" w:firstRowLastColumn="0" w:lastRowFirstColumn="0" w:lastRowLastColumn="0"/>
+        </w:trPr>
+        <w:tc>
+          <w:tcPr>
+            <w:cnfStyle w:val="001000000000" w:firstRow="0" w:lastRow="0" w:firstColumn="1" w:lastColumn="0" w:oddVBand="0" w:evenVBand="0" w:oddHBand="0" w:evenHBand="0" w:firstRowFirstColumn="0" w:firstRowLastColumn="0" w:lastRowFirstColumn="0" w:lastRowLastColumn="0"/>
+            <w:tcW w:w="1885" w:type="dxa"/>
+          </w:tcPr>
+          <w:p>
+            <w:pPr>
+              <w:tabs>
+                <w:tab w:val="left" w:pos="1352"/>
+              </w:tabs>
+              <w:spacing w:line="276" w:lineRule="auto"/>
+              <w:jc w:val="center"/>
+              <w:rPr>
+                <w:b w:val="0"/>
+                <w:bCs w:val="0"/>
+                <w:sz w:val="24"/>
+                <w:szCs w:val="24"/>
+              </w:rPr>
+            </w:pPr>
+            <w:r>
+              <w:rPr>
+                <w:sz w:val="24"/>
+                <w:szCs w:val="24"/>
+              </w:rPr>
+              <w:lastRenderedPageBreak/>
+              <w:t xml:space="preserve">Customers </w:t>
+            </w:r>
+          </w:p>
+          <w:p>
+            <w:pPr>
+              <w:tabs>
+                <w:tab w:val="left" w:pos="1352"/>
+              </w:tabs>
+              <w:spacing w:line="276" w:lineRule="auto"/>
+              <w:jc w:val="center"/>
+              <w:rPr>
+                <w:sz w:val="24"/>
+                <w:szCs w:val="24"/>
+              </w:rPr>
+            </w:pPr>
+            <w:r>
+              <w:rPr>
+                <w:sz w:val="24"/>
+                <w:szCs w:val="24"/>
+              </w:rPr>
+              <w:t>(External Users)</w:t>
+            </w:r>
+          </w:p>
+        </w:tc>
+        <w:tc>
+          <w:tcPr>
+            <w:tcW w:w="2426" w:type="dxa"/>
+          </w:tcPr>
+          <w:p>
+            <w:pPr>
+              <w:tabs>
+                <w:tab w:val="left" w:pos="1352"/>
+              </w:tabs>
+              <w:spacing w:line="276" w:lineRule="auto"/>
+              <w:jc w:val="both"/>
+              <w:cnfStyle w:val="000000100000" w:firstRow="0" w:lastRow="0" w:firstColumn="0" w:lastColumn="0" w:oddVBand="0" w:evenVBand="0" w:oddHBand="1" w:evenHBand="0" w:firstRowFirstColumn="0" w:firstRowLastColumn="0" w:lastRowFirstColumn="0" w:lastRowLastColumn="0"/>
+              <w:rPr>
+                <w:sz w:val="24"/>
+                <w:szCs w:val="24"/>
+              </w:rPr>
+            </w:pPr>
+            <w:r>
+              <w:rPr>
+                <w:sz w:val="24"/>
+                <w:szCs w:val="24"/>
+              </w:rPr>
+              <w:t>Test the project’s system.</w:t>
+            </w:r>
+          </w:p>
+        </w:tc>
+        <w:tc>
+          <w:tcPr>
+            <w:tcW w:w="2755" w:type="dxa"/>
+          </w:tcPr>
+          <w:p>
+            <w:pPr>
+              <w:tabs>
+                <w:tab w:val="left" w:pos="1352"/>
+              </w:tabs>
+              <w:spacing w:line="276" w:lineRule="auto"/>
+              <w:jc w:val="both"/>
+              <w:cnfStyle w:val="000000100000" w:firstRow="0" w:lastRow="0" w:firstColumn="0" w:lastColumn="0" w:oddVBand="0" w:evenVBand="0" w:oddHBand="1" w:evenHBand="0" w:firstRowFirstColumn="0" w:firstRowLastColumn="0" w:lastRowFirstColumn="0" w:lastRowLastColumn="0"/>
+              <w:rPr>
+                <w:sz w:val="24"/>
+                <w:szCs w:val="24"/>
+              </w:rPr>
+            </w:pPr>
+            <w:r>
+              <w:rPr>
+                <w:sz w:val="24"/>
+                <w:szCs w:val="24"/>
+              </w:rPr>
+              <w:t>Provides feedback on the project’s system.</w:t>
+            </w:r>
+          </w:p>
+          <w:p>
+            <w:pPr>
+              <w:tabs>
+                <w:tab w:val="left" w:pos="1352"/>
+              </w:tabs>
+              <w:spacing w:line="276" w:lineRule="auto"/>
+              <w:jc w:val="both"/>
+              <w:cnfStyle w:val="000000100000" w:firstRow="0" w:lastRow="0" w:firstColumn="0" w:lastColumn="0" w:oddVBand="0" w:evenVBand="0" w:oddHBand="1" w:evenHBand="0" w:firstRowFirstColumn="0" w:firstRowLastColumn="0" w:lastRowFirstColumn="0" w:lastRowLastColumn="0"/>
+              <w:rPr>
+                <w:sz w:val="24"/>
+                <w:szCs w:val="24"/>
+              </w:rPr>
+            </w:pPr>
+            <w:r>
+              <w:rPr>
+                <w:sz w:val="24"/>
+                <w:szCs w:val="24"/>
+              </w:rPr>
+              <w:t>Communicates with the team to help improve the system.</w:t>
+            </w:r>
+          </w:p>
+          <w:p>
+            <w:pPr>
+              <w:tabs>
+                <w:tab w:val="left" w:pos="1352"/>
+              </w:tabs>
+              <w:spacing w:line="276" w:lineRule="auto"/>
+              <w:jc w:val="both"/>
+              <w:cnfStyle w:val="000000100000" w:firstRow="0" w:lastRow="0" w:firstColumn="0" w:lastColumn="0" w:oddVBand="0" w:evenVBand="0" w:oddHBand="1" w:evenHBand="0" w:firstRowFirstColumn="0" w:firstRowLastColumn="0" w:lastRowFirstColumn="0" w:lastRowLastColumn="0"/>
+              <w:rPr>
+                <w:sz w:val="24"/>
+                <w:szCs w:val="24"/>
+              </w:rPr>
+            </w:pPr>
+          </w:p>
+        </w:tc>
+        <w:tc>
+          <w:tcPr>
+            <w:tcW w:w="2284" w:type="dxa"/>
+          </w:tcPr>
+          <w:p>
+            <w:pPr>
+              <w:tabs>
+                <w:tab w:val="left" w:pos="1352"/>
+              </w:tabs>
+              <w:spacing w:line="276" w:lineRule="auto"/>
+              <w:jc w:val="both"/>
+              <w:cnfStyle w:val="000000100000" w:firstRow="0" w:lastRow="0" w:firstColumn="0" w:lastColumn="0" w:oddVBand="0" w:evenVBand="0" w:oddHBand="1" w:evenHBand="0" w:firstRowFirstColumn="0" w:firstRowLastColumn="0" w:lastRowFirstColumn="0" w:lastRowLastColumn="0"/>
+              <w:rPr>
+                <w:sz w:val="24"/>
+                <w:szCs w:val="24"/>
+              </w:rPr>
+            </w:pPr>
+            <w:r>
+              <w:rPr>
+                <w:sz w:val="24"/>
+                <w:szCs w:val="24"/>
+              </w:rPr>
+              <w:t>Communication skills.</w:t>
+            </w:r>
+          </w:p>
+          <w:p>
+            <w:pPr>
+              <w:tabs>
+                <w:tab w:val="left" w:pos="1352"/>
+              </w:tabs>
+              <w:spacing w:line="276" w:lineRule="auto"/>
+              <w:jc w:val="both"/>
+              <w:cnfStyle w:val="000000100000" w:firstRow="0" w:lastRow="0" w:firstColumn="0" w:lastColumn="0" w:oddVBand="0" w:evenVBand="0" w:oddHBand="1" w:evenHBand="0" w:firstRowFirstColumn="0" w:firstRowLastColumn="0" w:lastRowFirstColumn="0" w:lastRowLastColumn="0"/>
+              <w:rPr>
+                <w:sz w:val="24"/>
+                <w:szCs w:val="24"/>
+              </w:rPr>
+            </w:pPr>
+            <w:r>
+              <w:rPr>
+                <w:sz w:val="24"/>
+                <w:szCs w:val="24"/>
+              </w:rPr>
+              <w:t>Knowledge in using an online system.</w:t>
+            </w:r>
+          </w:p>
+        </w:tc>
+      </w:tr>
+      <w:tr>
+        <w:tc>
+          <w:tcPr>
+            <w:cnfStyle w:val="001000000000" w:firstRow="0" w:lastRow="0" w:firstColumn="1" w:lastColumn="0" w:oddVBand="0" w:evenVBand="0" w:oddHBand="0" w:evenHBand="0" w:firstRowFirstColumn="0" w:firstRowLastColumn="0" w:lastRowFirstColumn="0" w:lastRowLastColumn="0"/>
+            <w:tcW w:w="1885" w:type="dxa"/>
+          </w:tcPr>
+          <w:p>
+            <w:pPr>
+              <w:tabs>
+                <w:tab w:val="left" w:pos="1352"/>
+              </w:tabs>
+              <w:spacing w:line="276" w:lineRule="auto"/>
+              <w:jc w:val="center"/>
+              <w:rPr>
+                <w:b w:val="0"/>
+                <w:bCs w:val="0"/>
+                <w:sz w:val="24"/>
+                <w:szCs w:val="24"/>
+              </w:rPr>
+            </w:pPr>
+            <w:r>
+              <w:rPr>
+                <w:sz w:val="24"/>
+                <w:szCs w:val="24"/>
+              </w:rPr>
+              <w:t>Client</w:t>
+            </w:r>
+          </w:p>
+          <w:p>
+            <w:pPr>
+              <w:tabs>
+                <w:tab w:val="left" w:pos="1352"/>
+              </w:tabs>
+              <w:spacing w:line="276" w:lineRule="auto"/>
+              <w:jc w:val="center"/>
+              <w:rPr>
+                <w:sz w:val="24"/>
+                <w:szCs w:val="24"/>
+              </w:rPr>
+            </w:pPr>
+            <w:r>
+              <w:rPr>
+                <w:sz w:val="24"/>
+                <w:szCs w:val="24"/>
+              </w:rPr>
+              <w:t>(External User)</w:t>
+            </w:r>
+          </w:p>
+        </w:tc>
+        <w:tc>
+          <w:tcPr>
+            <w:tcW w:w="2426" w:type="dxa"/>
+          </w:tcPr>
+          <w:p>
+            <w:pPr>
+              <w:tabs>
+                <w:tab w:val="left" w:pos="1352"/>
+              </w:tabs>
+              <w:spacing w:line="276" w:lineRule="auto"/>
+              <w:jc w:val="both"/>
+              <w:cnfStyle w:val="000000000000" w:firstRow="0" w:lastRow="0" w:firstColumn="0" w:lastColumn="0" w:oddVBand="0" w:evenVBand="0" w:oddHBand="0" w:evenHBand="0" w:firstRowFirstColumn="0" w:firstRowLastColumn="0" w:lastRowFirstColumn="0" w:lastRowLastColumn="0"/>
+              <w:rPr>
+                <w:sz w:val="24"/>
+                <w:szCs w:val="24"/>
+              </w:rPr>
+            </w:pPr>
+            <w:r>
+              <w:rPr>
+                <w:sz w:val="24"/>
+                <w:szCs w:val="24"/>
+              </w:rPr>
+              <w:t>Company Owner that introduced the project and will test the system.</w:t>
+            </w:r>
+          </w:p>
+        </w:tc>
+        <w:tc>
+          <w:tcPr>
+            <w:tcW w:w="2755" w:type="dxa"/>
+          </w:tcPr>
+          <w:p>
+            <w:pPr>
+              <w:tabs>
+                <w:tab w:val="left" w:pos="1352"/>
+              </w:tabs>
+              <w:spacing w:line="276" w:lineRule="auto"/>
+              <w:jc w:val="both"/>
+              <w:cnfStyle w:val="000000000000" w:firstRow="0" w:lastRow="0" w:firstColumn="0" w:lastColumn="0" w:oddVBand="0" w:evenVBand="0" w:oddHBand="0" w:evenHBand="0" w:firstRowFirstColumn="0" w:firstRowLastColumn="0" w:lastRowFirstColumn="0" w:lastRowLastColumn="0"/>
+              <w:rPr>
+                <w:sz w:val="24"/>
+                <w:szCs w:val="24"/>
+              </w:rPr>
+            </w:pPr>
+            <w:r>
+              <w:rPr>
+                <w:sz w:val="24"/>
+                <w:szCs w:val="24"/>
+              </w:rPr>
+              <w:t xml:space="preserve">Provides feedback on the deliverables and system. Communicates with the project sponsor, project stakeholder, and project manager for updates and progress. </w:t>
+            </w:r>
+          </w:p>
+        </w:tc>
+        <w:tc>
+          <w:tcPr>
+            <w:tcW w:w="2284" w:type="dxa"/>
+          </w:tcPr>
+          <w:p>
+            <w:pPr>
+              <w:keepNext/>
+              <w:tabs>
+                <w:tab w:val="left" w:pos="1352"/>
+              </w:tabs>
+              <w:spacing w:line="276" w:lineRule="auto"/>
+              <w:jc w:val="both"/>
+              <w:cnfStyle w:val="000000000000" w:firstRow="0" w:lastRow="0" w:firstColumn="0" w:lastColumn="0" w:oddVBand="0" w:evenVBand="0" w:oddHBand="0" w:evenHBand="0" w:firstRowFirstColumn="0" w:firstRowLastColumn="0" w:lastRowFirstColumn="0" w:lastRowLastColumn="0"/>
+              <w:rPr>
+                <w:sz w:val="24"/>
+                <w:szCs w:val="24"/>
+              </w:rPr>
+            </w:pPr>
+            <w:r>
+              <w:rPr>
+                <w:sz w:val="24"/>
+                <w:szCs w:val="24"/>
+              </w:rPr>
+              <w:t>Strong leadership, communication skills, and negotiation skills.</w:t>
+            </w:r>
+          </w:p>
+        </w:tc>
+      </w:tr>
+    </w:tbl>
+    <w:p>
+      <w:pPr>
+        <w:rPr>
+          <w:rFonts w:ascii="Times New Roman" w:hAnsi="Times New Roman" w:cs="Times New Roman"/>
+          <w:b/>
+          <w:bCs/>
+          <w:sz w:val="24"/>
+          <w:szCs w:val="24"/>
+        </w:rPr>
+      </w:pPr>
+    </w:p>
     <w:sectPr>
       <w:pgSz w:w="12240" w:h="15840"/>
       <w:pgMar w:top="1440" w:right="1440" w:bottom="1440" w:left="1440" w:header="708" w:footer="708" w:gutter="0"/>
@@ -1562,7 +3095,7 @@
 </file>
 
 <file path=word/numbering.xml><?xml version="1.0" encoding="utf-8"?>
-<w:numbering xmlns:wpc="http://schemas.microsoft.com/office/word/2010/wordprocessingCanvas" xmlns:cx="http://schemas.microsoft.com/office/drawing/2014/chartex" xmlns:cx1="http://schemas.microsoft.com/office/drawing/2015/9/8/chartex" xmlns:cx2="http://schemas.microsoft.com/office/drawing/2015/10/21/chartex" xmlns:cx3="http://schemas.microsoft.com/office/drawing/2016/5/9/chartex" xmlns:cx4="http://schemas.microsoft.com/office/drawing/2016/5/10/chartex" xmlns:cx5="http://schemas.microsoft.com/office/drawing/2016/5/11/chartex" xmlns:cx6="http://schemas.microsoft.com/office/drawing/2016/5/12/chartex" xmlns:cx7="http://schemas.microsoft.com/office/drawing/2016/5/13/chartex" xmlns:cx8="http://schemas.microsoft.com/office/drawing/2016/5/14/chartex" xmlns:mc="http://schemas.openxmlformats.org/markup-compatibility/2006" xmlns:aink="http://schemas.microsoft.com/office/drawing/2016/ink" xmlns:am3d="http://schemas.microsoft.com/office/drawing/2017/model3d" xmlns:o="urn:schemas-microsoft-com:office:office" xmlns:oel="http://schemas.microsoft.com/office/2019/extlst" xmlns:r="http://schemas.openxmlformats.org/officeDocument/2006/relationships" xmlns:m="http://schemas.openxmlformats.org/officeDocument/2006/math" xmlns:v="urn:schemas-microsoft-com:vml" xmlns:wp14="http://schemas.microsoft.com/office/word/2010/wordprocessingDrawing" xmlns:wp="http://schemas.openxmlformats.org/drawingml/2006/wordprocessingDrawing" xmlns:w10="urn:schemas-microsoft-com:office:word" xmlns:w="http://schemas.openxmlformats.org/wordprocessingml/2006/main" xmlns:w14="http://schemas.microsoft.com/office/word/2010/wordml" xmlns:w15="http://schemas.microsoft.com/office/word/2012/wordml" xmlns:w16cex="http://schemas.microsoft.com/office/word/2018/wordml/cex" xmlns:w16cid="http://schemas.microsoft.com/office/word/2016/wordml/cid" xmlns:w16="http://schemas.microsoft.com/office/word/2018/wordml" xmlns:w16du="http://schemas.microsoft.com/office/word/2023/wordml/word16du" xmlns:w16sdtdh="http://schemas.microsoft.com/office/word/2020/wordml/sdtdatahash" xmlns:w16se="http://schemas.microsoft.com/office/word/2015/wordml/symex" xmlns:wpg="http://schemas.microsoft.com/office/word/2010/wordprocessingGroup" xmlns:wpi="http://schemas.microsoft.com/office/word/2010/wordprocessingInk" xmlns:wne="http://schemas.microsoft.com/office/word/2006/wordml" xmlns:wps="http://schemas.microsoft.com/office/word/2010/wordprocessingShape" mc:Ignorable="w14 w15 w16se w16cid w16 w16cex w16sdtdh wp14">
+<w:numbering xmlns:wpc="http://schemas.microsoft.com/office/word/2010/wordprocessingCanvas" xmlns:cx="http://schemas.microsoft.com/office/drawing/2014/chartex" xmlns:cx1="http://schemas.microsoft.com/office/drawing/2015/9/8/chartex" xmlns:cx2="http://schemas.microsoft.com/office/drawing/2015/10/21/chartex" xmlns:cx3="http://schemas.microsoft.com/office/drawing/2016/5/9/chartex" xmlns:cx4="http://schemas.microsoft.com/office/drawing/2016/5/10/chartex" xmlns:cx5="http://schemas.microsoft.com/office/drawing/2016/5/11/chartex" xmlns:cx6="http://schemas.microsoft.com/office/drawing/2016/5/12/chartex" xmlns:cx7="http://schemas.microsoft.com/office/drawing/2016/5/13/chartex" xmlns:cx8="http://schemas.microsoft.com/office/drawing/2016/5/14/chartex" xmlns:mc="http://schemas.openxmlformats.org/markup-compatibility/2006" xmlns:aink="http://schemas.microsoft.com/office/drawing/2016/ink" xmlns:am3d="http://schemas.microsoft.com/office/drawing/2017/model3d" xmlns:o="urn:schemas-microsoft-com:office:office" xmlns:oel="http://schemas.microsoft.com/office/2019/extlst" xmlns:r="http://schemas.openxmlformats.org/officeDocument/2006/relationships" xmlns:m="http://schemas.openxmlformats.org/officeDocument/2006/math" xmlns:v="urn:schemas-microsoft-com:vml" xmlns:wp14="http://schemas.microsoft.com/office/word/2010/wordprocessingDrawing" xmlns:wp="http://schemas.openxmlformats.org/drawingml/2006/wordprocessingDrawing" xmlns:w10="urn:schemas-microsoft-com:office:word" xmlns:w="http://schemas.openxmlformats.org/wordprocessingml/2006/main" xmlns:w14="http://schemas.microsoft.com/office/word/2010/wordml" xmlns:w15="http://schemas.microsoft.com/office/word/2012/wordml" xmlns:w16cex="http://schemas.microsoft.com/office/word/2018/wordml/cex" xmlns:w16cid="http://schemas.microsoft.com/office/word/2016/wordml/cid" xmlns:w16="http://schemas.microsoft.com/office/word/2018/wordml" xmlns:w16sdtdh="http://schemas.microsoft.com/office/word/2020/wordml/sdtdatahash" xmlns:w16se="http://schemas.microsoft.com/office/word/2015/wordml/symex" xmlns:wpg="http://schemas.microsoft.com/office/word/2010/wordprocessingGroup" xmlns:wpi="http://schemas.microsoft.com/office/word/2010/wordprocessingInk" xmlns:wne="http://schemas.microsoft.com/office/word/2006/wordml" xmlns:wps="http://schemas.microsoft.com/office/word/2010/wordprocessingShape" mc:Ignorable="w14 w15 w16se w16cid w16 w16cex w16sdtdh wp14">
   <w:abstractNum w:abstractNumId="0" w15:restartNumberingAfterBreak="0">
     <w:nsid w:val="557B1B00"/>
     <w:multiLevelType w:val="hybridMultilevel"/>
@@ -2308,6 +3841,88 @@
       </w:tcPr>
     </w:tblStylePr>
   </w:style>
+  <w:style w:type="table" w:styleId="GridTable4-Accent3">
+    <w:name w:val="Grid Table 4 Accent 3"/>
+    <w:basedOn w:val="TableNormal"/>
+    <w:uiPriority w:val="49"/>
+    <w:rsid w:val="002F4114"/>
+    <w:pPr>
+      <w:spacing w:after="0" w:line="240" w:lineRule="auto"/>
+    </w:pPr>
+    <w:rPr>
+      <w:rFonts w:eastAsiaTheme="minorEastAsia"/>
+      <w:kern w:val="0"/>
+      <w:lang w:eastAsia="ja-JP"/>
+      <w14:ligatures w14:val="none"/>
+    </w:rPr>
+    <w:tblPr>
+      <w:tblStyleRowBandSize w:val="1"/>
+      <w:tblStyleColBandSize w:val="1"/>
+      <w:tblBorders>
+        <w:top w:val="single" w:sz="4" w:space="0" w:color="C9C9C9" w:themeColor="accent3" w:themeTint="99"/>
+        <w:left w:val="single" w:sz="4" w:space="0" w:color="C9C9C9" w:themeColor="accent3" w:themeTint="99"/>
+        <w:bottom w:val="single" w:sz="4" w:space="0" w:color="C9C9C9" w:themeColor="accent3" w:themeTint="99"/>
+        <w:right w:val="single" w:sz="4" w:space="0" w:color="C9C9C9" w:themeColor="accent3" w:themeTint="99"/>
+        <w:insideH w:val="single" w:sz="4" w:space="0" w:color="C9C9C9" w:themeColor="accent3" w:themeTint="99"/>
+        <w:insideV w:val="single" w:sz="4" w:space="0" w:color="C9C9C9" w:themeColor="accent3" w:themeTint="99"/>
+      </w:tblBorders>
+    </w:tblPr>
+    <w:tblStylePr w:type="firstRow">
+      <w:rPr>
+        <w:b/>
+        <w:bCs/>
+        <w:color w:val="FFFFFF" w:themeColor="background1"/>
+      </w:rPr>
+      <w:tblPr/>
+      <w:tcPr>
+        <w:tcBorders>
+          <w:top w:val="single" w:sz="4" w:space="0" w:color="A5A5A5" w:themeColor="accent3"/>
+          <w:left w:val="single" w:sz="4" w:space="0" w:color="A5A5A5" w:themeColor="accent3"/>
+          <w:bottom w:val="single" w:sz="4" w:space="0" w:color="A5A5A5" w:themeColor="accent3"/>
+          <w:right w:val="single" w:sz="4" w:space="0" w:color="A5A5A5" w:themeColor="accent3"/>
+          <w:insideH w:val="nil"/>
+          <w:insideV w:val="nil"/>
+        </w:tcBorders>
+        <w:shd w:val="clear" w:color="auto" w:fill="A5A5A5" w:themeFill="accent3"/>
+      </w:tcPr>
+    </w:tblStylePr>
+    <w:tblStylePr w:type="lastRow">
+      <w:rPr>
+        <w:b/>
+        <w:bCs/>
+      </w:rPr>
+      <w:tblPr/>
+      <w:tcPr>
+        <w:tcBorders>
+          <w:top w:val="double" w:sz="4" w:space="0" w:color="A5A5A5" w:themeColor="accent3"/>
+        </w:tcBorders>
+      </w:tcPr>
+    </w:tblStylePr>
+    <w:tblStylePr w:type="firstCol">
+      <w:rPr>
+        <w:b/>
+        <w:bCs/>
+      </w:rPr>
+    </w:tblStylePr>
+    <w:tblStylePr w:type="lastCol">
+      <w:rPr>
+        <w:b/>
+        <w:bCs/>
+      </w:rPr>
+    </w:tblStylePr>
+    <w:tblStylePr w:type="band1Vert">
+      <w:tblPr/>
+      <w:tcPr>
+        <w:shd w:val="clear" w:color="auto" w:fill="EDEDED" w:themeFill="accent3" w:themeFillTint="33"/>
+      </w:tcPr>
+    </w:tblStylePr>
+    <w:tblStylePr w:type="band1Horz">
+      <w:tblPr/>
+      <w:tcPr>
+        <w:shd w:val="clear" w:color="auto" w:fill="EDEDED" w:themeFill="accent3" w:themeFillTint="33"/>
+      </w:tcPr>
+    </w:tblStylePr>
+  </w:style>
 </w:styles>
 </file>
 

</xml_diff>

<commit_message>
updated roles in Communication Management Plan.docx
</commit_message>
<xml_diff>
--- a/documentation/projman/Communication Management Plan.docx
+++ b/documentation/projman/Communication Management Plan.docx
@@ -1582,1497 +1582,426 @@
         <w:t>Roles and Responsibilities</w:t>
       </w:r>
     </w:p>
-    <w:tbl>
-      <w:tblPr>
-        <w:tblStyle w:val="GridTable4-Accent3"/>
-        <w:tblW w:w="0" w:type="auto"/>
-        <w:tblLook w:val="04A0" w:firstRow="1" w:lastRow="0" w:firstColumn="1" w:lastColumn="0" w:noHBand="0" w:noVBand="1"/>
-      </w:tblPr>
-      <w:tblGrid>
-        <w:gridCol w:w="1885"/>
-        <w:gridCol w:w="2426"/>
-        <w:gridCol w:w="2755"/>
-        <w:gridCol w:w="2284"/>
-      </w:tblGrid>
-      <w:tr>
-        <w:trPr>
-          <w:cnfStyle w:val="100000000000" w:firstRow="1" w:lastRow="0" w:firstColumn="0" w:lastColumn="0" w:oddVBand="0" w:evenVBand="0" w:oddHBand="0" w:evenHBand="0" w:firstRowFirstColumn="0" w:firstRowLastColumn="0" w:lastRowFirstColumn="0" w:lastRowLastColumn="0"/>
-        </w:trPr>
-        <w:tc>
-          <w:tcPr>
-            <w:cnfStyle w:val="001000000000" w:firstRow="0" w:lastRow="0" w:firstColumn="1" w:lastColumn="0" w:oddVBand="0" w:evenVBand="0" w:oddHBand="0" w:evenHBand="0" w:firstRowFirstColumn="0" w:firstRowLastColumn="0" w:lastRowFirstColumn="0" w:lastRowLastColumn="0"/>
-            <w:tcW w:w="1885" w:type="dxa"/>
-            <w:vAlign w:val="center"/>
-          </w:tcPr>
-          <w:p>
-            <w:pPr>
-              <w:tabs>
-                <w:tab w:val="left" w:pos="1352"/>
-              </w:tabs>
-              <w:spacing w:line="480" w:lineRule="auto"/>
-              <w:jc w:val="center"/>
-              <w:rPr>
-                <w:color w:val="auto"/>
-                <w:sz w:val="24"/>
-                <w:szCs w:val="24"/>
-              </w:rPr>
-            </w:pPr>
-            <w:r>
-              <w:rPr>
-                <w:color w:val="auto"/>
-                <w:sz w:val="24"/>
-                <w:szCs w:val="24"/>
-              </w:rPr>
-              <w:t>Roles</w:t>
-            </w:r>
-          </w:p>
-        </w:tc>
-        <w:tc>
-          <w:tcPr>
-            <w:tcW w:w="2426" w:type="dxa"/>
-            <w:vAlign w:val="center"/>
-          </w:tcPr>
-          <w:p>
-            <w:pPr>
-              <w:tabs>
-                <w:tab w:val="left" w:pos="1352"/>
-              </w:tabs>
-              <w:spacing w:line="480" w:lineRule="auto"/>
-              <w:jc w:val="center"/>
-              <w:cnfStyle w:val="100000000000" w:firstRow="1" w:lastRow="0" w:firstColumn="0" w:lastColumn="0" w:oddVBand="0" w:evenVBand="0" w:oddHBand="0" w:evenHBand="0" w:firstRowFirstColumn="0" w:firstRowLastColumn="0" w:lastRowFirstColumn="0" w:lastRowLastColumn="0"/>
-              <w:rPr>
-                <w:color w:val="auto"/>
-                <w:sz w:val="24"/>
-                <w:szCs w:val="24"/>
-              </w:rPr>
-            </w:pPr>
-            <w:r>
-              <w:rPr>
-                <w:color w:val="auto"/>
-                <w:sz w:val="24"/>
-                <w:szCs w:val="24"/>
-              </w:rPr>
-              <w:t>Authority</w:t>
-            </w:r>
-          </w:p>
-        </w:tc>
-        <w:tc>
-          <w:tcPr>
-            <w:tcW w:w="2755" w:type="dxa"/>
-            <w:vAlign w:val="center"/>
-          </w:tcPr>
-          <w:p>
-            <w:pPr>
-              <w:tabs>
-                <w:tab w:val="left" w:pos="1352"/>
-              </w:tabs>
-              <w:spacing w:line="480" w:lineRule="auto"/>
-              <w:jc w:val="center"/>
-              <w:cnfStyle w:val="100000000000" w:firstRow="1" w:lastRow="0" w:firstColumn="0" w:lastColumn="0" w:oddVBand="0" w:evenVBand="0" w:oddHBand="0" w:evenHBand="0" w:firstRowFirstColumn="0" w:firstRowLastColumn="0" w:lastRowFirstColumn="0" w:lastRowLastColumn="0"/>
-              <w:rPr>
-                <w:color w:val="auto"/>
-                <w:sz w:val="24"/>
-                <w:szCs w:val="24"/>
-              </w:rPr>
-            </w:pPr>
-            <w:r>
-              <w:rPr>
-                <w:color w:val="auto"/>
-                <w:sz w:val="24"/>
-                <w:szCs w:val="24"/>
-              </w:rPr>
-              <w:t>Responsibility</w:t>
-            </w:r>
-          </w:p>
-        </w:tc>
-        <w:tc>
-          <w:tcPr>
-            <w:tcW w:w="2284" w:type="dxa"/>
-            <w:vAlign w:val="center"/>
-          </w:tcPr>
-          <w:p>
-            <w:pPr>
-              <w:tabs>
-                <w:tab w:val="left" w:pos="1352"/>
-              </w:tabs>
-              <w:spacing w:line="480" w:lineRule="auto"/>
-              <w:jc w:val="center"/>
-              <w:cnfStyle w:val="100000000000" w:firstRow="1" w:lastRow="0" w:firstColumn="0" w:lastColumn="0" w:oddVBand="0" w:evenVBand="0" w:oddHBand="0" w:evenHBand="0" w:firstRowFirstColumn="0" w:firstRowLastColumn="0" w:lastRowFirstColumn="0" w:lastRowLastColumn="0"/>
-              <w:rPr>
-                <w:color w:val="auto"/>
-                <w:sz w:val="24"/>
-                <w:szCs w:val="24"/>
-              </w:rPr>
-            </w:pPr>
-            <w:r>
-              <w:rPr>
-                <w:color w:val="auto"/>
-                <w:sz w:val="24"/>
-                <w:szCs w:val="24"/>
-              </w:rPr>
-              <w:t>Competency</w:t>
-            </w:r>
-          </w:p>
-        </w:tc>
-      </w:tr>
-      <w:tr>
-        <w:trPr>
-          <w:cnfStyle w:val="000000100000" w:firstRow="0" w:lastRow="0" w:firstColumn="0" w:lastColumn="0" w:oddVBand="0" w:evenVBand="0" w:oddHBand="1" w:evenHBand="0" w:firstRowFirstColumn="0" w:firstRowLastColumn="0" w:lastRowFirstColumn="0" w:lastRowLastColumn="0"/>
-        </w:trPr>
-        <w:tc>
-          <w:tcPr>
-            <w:cnfStyle w:val="001000000000" w:firstRow="0" w:lastRow="0" w:firstColumn="1" w:lastColumn="0" w:oddVBand="0" w:evenVBand="0" w:oddHBand="0" w:evenHBand="0" w:firstRowFirstColumn="0" w:firstRowLastColumn="0" w:lastRowFirstColumn="0" w:lastRowLastColumn="0"/>
-            <w:tcW w:w="1885" w:type="dxa"/>
-          </w:tcPr>
-          <w:p>
-            <w:pPr>
-              <w:tabs>
-                <w:tab w:val="left" w:pos="1352"/>
-              </w:tabs>
-              <w:spacing w:line="276" w:lineRule="auto"/>
-              <w:jc w:val="center"/>
-              <w:rPr>
-                <w:sz w:val="24"/>
-                <w:szCs w:val="24"/>
-              </w:rPr>
-            </w:pPr>
-            <w:r>
-              <w:rPr>
-                <w:sz w:val="24"/>
-                <w:szCs w:val="24"/>
-              </w:rPr>
-              <w:t>Project Sponsor</w:t>
-            </w:r>
-          </w:p>
-        </w:tc>
-        <w:tc>
-          <w:tcPr>
-            <w:tcW w:w="2426" w:type="dxa"/>
-          </w:tcPr>
-          <w:p>
-            <w:pPr>
-              <w:tabs>
-                <w:tab w:val="left" w:pos="1352"/>
-              </w:tabs>
-              <w:spacing w:line="276" w:lineRule="auto"/>
-              <w:jc w:val="both"/>
-              <w:cnfStyle w:val="000000100000" w:firstRow="0" w:lastRow="0" w:firstColumn="0" w:lastColumn="0" w:oddVBand="0" w:evenVBand="0" w:oddHBand="1" w:evenHBand="0" w:firstRowFirstColumn="0" w:firstRowLastColumn="0" w:lastRowFirstColumn="0" w:lastRowLastColumn="0"/>
-              <w:rPr>
-                <w:sz w:val="24"/>
-                <w:szCs w:val="24"/>
-              </w:rPr>
-            </w:pPr>
-            <w:r>
-              <w:rPr>
-                <w:sz w:val="24"/>
-                <w:szCs w:val="24"/>
-              </w:rPr>
-              <w:t>Approves the needed deliverables and budget of the project.</w:t>
-            </w:r>
-          </w:p>
-          <w:p>
-            <w:pPr>
-              <w:tabs>
-                <w:tab w:val="left" w:pos="1352"/>
-              </w:tabs>
-              <w:spacing w:line="276" w:lineRule="auto"/>
-              <w:jc w:val="both"/>
-              <w:cnfStyle w:val="000000100000" w:firstRow="0" w:lastRow="0" w:firstColumn="0" w:lastColumn="0" w:oddVBand="0" w:evenVBand="0" w:oddHBand="1" w:evenHBand="0" w:firstRowFirstColumn="0" w:firstRowLastColumn="0" w:lastRowFirstColumn="0" w:lastRowLastColumn="0"/>
-              <w:rPr>
-                <w:sz w:val="24"/>
-                <w:szCs w:val="24"/>
-              </w:rPr>
-            </w:pPr>
-            <w:r>
-              <w:rPr>
-                <w:sz w:val="24"/>
-                <w:szCs w:val="24"/>
-              </w:rPr>
-              <w:t xml:space="preserve">Provides feedback and comments on what can be improved. </w:t>
-            </w:r>
-          </w:p>
-          <w:p>
-            <w:pPr>
-              <w:tabs>
-                <w:tab w:val="left" w:pos="1352"/>
-              </w:tabs>
-              <w:spacing w:line="276" w:lineRule="auto"/>
-              <w:jc w:val="both"/>
-              <w:cnfStyle w:val="000000100000" w:firstRow="0" w:lastRow="0" w:firstColumn="0" w:lastColumn="0" w:oddVBand="0" w:evenVBand="0" w:oddHBand="1" w:evenHBand="0" w:firstRowFirstColumn="0" w:firstRowLastColumn="0" w:lastRowFirstColumn="0" w:lastRowLastColumn="0"/>
-              <w:rPr>
-                <w:sz w:val="24"/>
-                <w:szCs w:val="24"/>
-              </w:rPr>
-            </w:pPr>
-            <w:r>
-              <w:rPr>
-                <w:sz w:val="24"/>
-                <w:szCs w:val="24"/>
-              </w:rPr>
-              <w:t>A</w:t>
-            </w:r>
-            <w:r>
-              <w:rPr>
-                <w:sz w:val="24"/>
-                <w:szCs w:val="24"/>
-              </w:rPr>
-              <w:t xml:space="preserve">ble to allot project resources and consent to project scope changes, </w:t>
-            </w:r>
-          </w:p>
-          <w:p>
-            <w:pPr>
-              <w:tabs>
-                <w:tab w:val="left" w:pos="1352"/>
-              </w:tabs>
-              <w:spacing w:line="276" w:lineRule="auto"/>
-              <w:jc w:val="both"/>
-              <w:cnfStyle w:val="000000100000" w:firstRow="0" w:lastRow="0" w:firstColumn="0" w:lastColumn="0" w:oddVBand="0" w:evenVBand="0" w:oddHBand="1" w:evenHBand="0" w:firstRowFirstColumn="0" w:firstRowLastColumn="0" w:lastRowFirstColumn="0" w:lastRowLastColumn="0"/>
-              <w:rPr>
-                <w:sz w:val="24"/>
-                <w:szCs w:val="24"/>
-              </w:rPr>
-            </w:pPr>
-            <w:r>
-              <w:rPr>
-                <w:sz w:val="24"/>
-                <w:szCs w:val="24"/>
-              </w:rPr>
-              <w:t xml:space="preserve">schedule and </w:t>
-            </w:r>
-            <w:r>
-              <w:rPr>
-                <w:sz w:val="24"/>
-                <w:szCs w:val="24"/>
-              </w:rPr>
-              <w:t>budgeting</w:t>
-            </w:r>
-            <w:r>
-              <w:rPr>
-                <w:sz w:val="24"/>
-                <w:szCs w:val="24"/>
-              </w:rPr>
-              <w:t xml:space="preserve"> plan with significant effects.</w:t>
-            </w:r>
-          </w:p>
-        </w:tc>
-        <w:tc>
-          <w:tcPr>
-            <w:tcW w:w="2755" w:type="dxa"/>
-          </w:tcPr>
-          <w:p>
-            <w:pPr>
-              <w:tabs>
-                <w:tab w:val="left" w:pos="1352"/>
-              </w:tabs>
-              <w:spacing w:line="276" w:lineRule="auto"/>
-              <w:jc w:val="both"/>
-              <w:cnfStyle w:val="000000100000" w:firstRow="0" w:lastRow="0" w:firstColumn="0" w:lastColumn="0" w:oddVBand="0" w:evenVBand="0" w:oddHBand="1" w:evenHBand="0" w:firstRowFirstColumn="0" w:firstRowLastColumn="0" w:lastRowFirstColumn="0" w:lastRowLastColumn="0"/>
-              <w:rPr>
-                <w:sz w:val="24"/>
-                <w:szCs w:val="24"/>
-              </w:rPr>
-            </w:pPr>
-            <w:r>
-              <w:rPr>
-                <w:sz w:val="24"/>
-                <w:szCs w:val="24"/>
-              </w:rPr>
-              <w:t>E</w:t>
-            </w:r>
-            <w:r>
-              <w:rPr>
-                <w:sz w:val="24"/>
-                <w:szCs w:val="24"/>
-              </w:rPr>
-              <w:t>nsures that the project delivers the anticipated benefits and value and is in line with the organization's strategic goals and objectives.</w:t>
-            </w:r>
-          </w:p>
-          <w:p>
-            <w:pPr>
-              <w:tabs>
-                <w:tab w:val="left" w:pos="1352"/>
-              </w:tabs>
-              <w:spacing w:line="276" w:lineRule="auto"/>
-              <w:jc w:val="both"/>
-              <w:cnfStyle w:val="000000100000" w:firstRow="0" w:lastRow="0" w:firstColumn="0" w:lastColumn="0" w:oddVBand="0" w:evenVBand="0" w:oddHBand="1" w:evenHBand="0" w:firstRowFirstColumn="0" w:firstRowLastColumn="0" w:lastRowFirstColumn="0" w:lastRowLastColumn="0"/>
-              <w:rPr>
-                <w:sz w:val="24"/>
-                <w:szCs w:val="24"/>
-              </w:rPr>
-            </w:pPr>
-            <w:r>
-              <w:rPr>
-                <w:sz w:val="24"/>
-                <w:szCs w:val="24"/>
-              </w:rPr>
-              <w:t>Provide guidance to the project and project manager.</w:t>
-            </w:r>
-          </w:p>
-          <w:p>
-            <w:pPr>
-              <w:tabs>
-                <w:tab w:val="left" w:pos="1352"/>
-              </w:tabs>
-              <w:spacing w:line="276" w:lineRule="auto"/>
-              <w:jc w:val="both"/>
-              <w:cnfStyle w:val="000000100000" w:firstRow="0" w:lastRow="0" w:firstColumn="0" w:lastColumn="0" w:oddVBand="0" w:evenVBand="0" w:oddHBand="1" w:evenHBand="0" w:firstRowFirstColumn="0" w:firstRowLastColumn="0" w:lastRowFirstColumn="0" w:lastRowLastColumn="0"/>
-              <w:rPr>
-                <w:sz w:val="24"/>
-                <w:szCs w:val="24"/>
-              </w:rPr>
-            </w:pPr>
-            <w:r>
-              <w:rPr>
-                <w:sz w:val="24"/>
-                <w:szCs w:val="24"/>
-              </w:rPr>
-              <w:t>Communicate with the stakeholder and project manager for the progress of the project and team.</w:t>
-            </w:r>
-          </w:p>
-        </w:tc>
-        <w:tc>
-          <w:tcPr>
-            <w:tcW w:w="2284" w:type="dxa"/>
-          </w:tcPr>
-          <w:p>
-            <w:pPr>
-              <w:tabs>
-                <w:tab w:val="left" w:pos="1352"/>
-              </w:tabs>
-              <w:spacing w:line="276" w:lineRule="auto"/>
-              <w:jc w:val="both"/>
-              <w:cnfStyle w:val="000000100000" w:firstRow="0" w:lastRow="0" w:firstColumn="0" w:lastColumn="0" w:oddVBand="0" w:evenVBand="0" w:oddHBand="1" w:evenHBand="0" w:firstRowFirstColumn="0" w:firstRowLastColumn="0" w:lastRowFirstColumn="0" w:lastRowLastColumn="0"/>
-              <w:rPr>
-                <w:sz w:val="24"/>
-                <w:szCs w:val="24"/>
-              </w:rPr>
-            </w:pPr>
-            <w:r>
-              <w:rPr>
-                <w:sz w:val="24"/>
-                <w:szCs w:val="24"/>
-              </w:rPr>
-              <w:t xml:space="preserve">Communicating effectively with the team. </w:t>
-            </w:r>
-          </w:p>
-          <w:p>
-            <w:pPr>
-              <w:tabs>
-                <w:tab w:val="left" w:pos="1352"/>
-              </w:tabs>
-              <w:spacing w:line="276" w:lineRule="auto"/>
-              <w:jc w:val="both"/>
-              <w:cnfStyle w:val="000000100000" w:firstRow="0" w:lastRow="0" w:firstColumn="0" w:lastColumn="0" w:oddVBand="0" w:evenVBand="0" w:oddHBand="1" w:evenHBand="0" w:firstRowFirstColumn="0" w:firstRowLastColumn="0" w:lastRowFirstColumn="0" w:lastRowLastColumn="0"/>
-              <w:rPr>
-                <w:sz w:val="24"/>
-                <w:szCs w:val="24"/>
-              </w:rPr>
-            </w:pPr>
-            <w:r>
-              <w:rPr>
-                <w:sz w:val="24"/>
-                <w:szCs w:val="24"/>
-              </w:rPr>
-              <w:t>Strong leadership and strategic thinking skills.</w:t>
-            </w:r>
-          </w:p>
-          <w:p>
-            <w:pPr>
-              <w:tabs>
-                <w:tab w:val="left" w:pos="1352"/>
-              </w:tabs>
-              <w:spacing w:line="276" w:lineRule="auto"/>
-              <w:jc w:val="both"/>
-              <w:cnfStyle w:val="000000100000" w:firstRow="0" w:lastRow="0" w:firstColumn="0" w:lastColumn="0" w:oddVBand="0" w:evenVBand="0" w:oddHBand="1" w:evenHBand="0" w:firstRowFirstColumn="0" w:firstRowLastColumn="0" w:lastRowFirstColumn="0" w:lastRowLastColumn="0"/>
-              <w:rPr>
-                <w:sz w:val="24"/>
-                <w:szCs w:val="24"/>
-              </w:rPr>
-            </w:pPr>
-            <w:r>
-              <w:rPr>
-                <w:sz w:val="24"/>
-                <w:szCs w:val="24"/>
-              </w:rPr>
-              <w:t xml:space="preserve"> Understands the team’s goal for the project. </w:t>
-            </w:r>
-          </w:p>
-          <w:p>
-            <w:pPr>
-              <w:tabs>
-                <w:tab w:val="left" w:pos="1352"/>
-              </w:tabs>
-              <w:spacing w:line="276" w:lineRule="auto"/>
-              <w:jc w:val="both"/>
-              <w:cnfStyle w:val="000000100000" w:firstRow="0" w:lastRow="0" w:firstColumn="0" w:lastColumn="0" w:oddVBand="0" w:evenVBand="0" w:oddHBand="1" w:evenHBand="0" w:firstRowFirstColumn="0" w:firstRowLastColumn="0" w:lastRowFirstColumn="0" w:lastRowLastColumn="0"/>
-              <w:rPr>
-                <w:sz w:val="24"/>
-                <w:szCs w:val="24"/>
-              </w:rPr>
-            </w:pPr>
-            <w:r>
-              <w:rPr>
-                <w:sz w:val="24"/>
-                <w:szCs w:val="24"/>
-              </w:rPr>
-              <w:t>Ability to support the project.</w:t>
-            </w:r>
-          </w:p>
-        </w:tc>
-      </w:tr>
-      <w:tr>
-        <w:tc>
-          <w:tcPr>
-            <w:cnfStyle w:val="001000000000" w:firstRow="0" w:lastRow="0" w:firstColumn="1" w:lastColumn="0" w:oddVBand="0" w:evenVBand="0" w:oddHBand="0" w:evenHBand="0" w:firstRowFirstColumn="0" w:firstRowLastColumn="0" w:lastRowFirstColumn="0" w:lastRowLastColumn="0"/>
-            <w:tcW w:w="1885" w:type="dxa"/>
-          </w:tcPr>
-          <w:p>
-            <w:pPr>
-              <w:tabs>
-                <w:tab w:val="left" w:pos="1352"/>
-              </w:tabs>
-              <w:spacing w:line="276" w:lineRule="auto"/>
-              <w:jc w:val="center"/>
-              <w:rPr>
-                <w:sz w:val="24"/>
-                <w:szCs w:val="24"/>
-              </w:rPr>
-            </w:pPr>
-            <w:r>
-              <w:rPr>
-                <w:sz w:val="24"/>
-                <w:szCs w:val="24"/>
-              </w:rPr>
-              <w:t>Product Owner</w:t>
-            </w:r>
-          </w:p>
-        </w:tc>
-        <w:tc>
-          <w:tcPr>
-            <w:tcW w:w="2426" w:type="dxa"/>
-          </w:tcPr>
-          <w:p>
-            <w:pPr>
-              <w:tabs>
-                <w:tab w:val="left" w:pos="1352"/>
-              </w:tabs>
-              <w:spacing w:line="276" w:lineRule="auto"/>
-              <w:jc w:val="both"/>
-              <w:cnfStyle w:val="000000000000" w:firstRow="0" w:lastRow="0" w:firstColumn="0" w:lastColumn="0" w:oddVBand="0" w:evenVBand="0" w:oddHBand="0" w:evenHBand="0" w:firstRowFirstColumn="0" w:firstRowLastColumn="0" w:lastRowFirstColumn="0" w:lastRowLastColumn="0"/>
-              <w:rPr>
-                <w:sz w:val="24"/>
-                <w:szCs w:val="24"/>
-              </w:rPr>
-            </w:pPr>
-            <w:r>
-              <w:rPr>
-                <w:sz w:val="24"/>
-                <w:szCs w:val="24"/>
-              </w:rPr>
-              <w:t>Ma</w:t>
-            </w:r>
-            <w:r>
-              <w:rPr>
-                <w:sz w:val="24"/>
-                <w:szCs w:val="24"/>
-              </w:rPr>
-              <w:t>ke choices about the growth and direction of a product. They have the power to establish requirements, set priorities for the product backlog, and make critical decisions on the features, functionalities, and release timelines.</w:t>
-            </w:r>
-          </w:p>
-        </w:tc>
-        <w:tc>
-          <w:tcPr>
-            <w:tcW w:w="2755" w:type="dxa"/>
-          </w:tcPr>
-          <w:p>
-            <w:pPr>
-              <w:tabs>
-                <w:tab w:val="left" w:pos="1352"/>
-              </w:tabs>
-              <w:spacing w:line="276" w:lineRule="auto"/>
-              <w:jc w:val="both"/>
-              <w:cnfStyle w:val="000000000000" w:firstRow="0" w:lastRow="0" w:firstColumn="0" w:lastColumn="0" w:oddVBand="0" w:evenVBand="0" w:oddHBand="0" w:evenHBand="0" w:firstRowFirstColumn="0" w:firstRowLastColumn="0" w:lastRowFirstColumn="0" w:lastRowLastColumn="0"/>
-              <w:rPr>
-                <w:sz w:val="24"/>
-                <w:szCs w:val="24"/>
-              </w:rPr>
-            </w:pPr>
-            <w:r>
-              <w:rPr>
-                <w:sz w:val="24"/>
-                <w:szCs w:val="24"/>
-              </w:rPr>
-              <w:t xml:space="preserve">Responsible of </w:t>
-            </w:r>
-            <w:r>
-              <w:rPr>
-                <w:sz w:val="24"/>
-                <w:szCs w:val="24"/>
-              </w:rPr>
-              <w:t>representing the interests of the stakeholders, working with the development team, and making sure the product satisfies consumer needs and accomplishes business objectives. Throughout the course of the product's lifecycle, they are responsible for maximizing its value and making strategic decisions.</w:t>
-            </w:r>
-          </w:p>
-        </w:tc>
-        <w:tc>
-          <w:tcPr>
-            <w:tcW w:w="2284" w:type="dxa"/>
-          </w:tcPr>
-          <w:p>
-            <w:pPr>
-              <w:tabs>
-                <w:tab w:val="left" w:pos="1352"/>
-              </w:tabs>
-              <w:spacing w:line="276" w:lineRule="auto"/>
-              <w:jc w:val="both"/>
-              <w:cnfStyle w:val="000000000000" w:firstRow="0" w:lastRow="0" w:firstColumn="0" w:lastColumn="0" w:oddVBand="0" w:evenVBand="0" w:oddHBand="0" w:evenHBand="0" w:firstRowFirstColumn="0" w:firstRowLastColumn="0" w:lastRowFirstColumn="0" w:lastRowLastColumn="0"/>
-              <w:rPr>
-                <w:sz w:val="24"/>
-                <w:szCs w:val="24"/>
-              </w:rPr>
-            </w:pPr>
-            <w:r>
-              <w:rPr>
-                <w:sz w:val="24"/>
-                <w:szCs w:val="24"/>
-              </w:rPr>
-              <w:t>Stakeholder Management, Leadership and Collaboration Skills, Communication Skills, and Continuous Learning and Adaptability.</w:t>
-            </w:r>
-          </w:p>
-        </w:tc>
-      </w:tr>
-      <w:tr>
-        <w:trPr>
-          <w:cnfStyle w:val="000000100000" w:firstRow="0" w:lastRow="0" w:firstColumn="0" w:lastColumn="0" w:oddVBand="0" w:evenVBand="0" w:oddHBand="1" w:evenHBand="0" w:firstRowFirstColumn="0" w:firstRowLastColumn="0" w:lastRowFirstColumn="0" w:lastRowLastColumn="0"/>
-        </w:trPr>
-        <w:tc>
-          <w:tcPr>
-            <w:cnfStyle w:val="001000000000" w:firstRow="0" w:lastRow="0" w:firstColumn="1" w:lastColumn="0" w:oddVBand="0" w:evenVBand="0" w:oddHBand="0" w:evenHBand="0" w:firstRowFirstColumn="0" w:firstRowLastColumn="0" w:lastRowFirstColumn="0" w:lastRowLastColumn="0"/>
-            <w:tcW w:w="1885" w:type="dxa"/>
-          </w:tcPr>
-          <w:p>
-            <w:pPr>
-              <w:tabs>
-                <w:tab w:val="left" w:pos="1352"/>
-              </w:tabs>
-              <w:spacing w:line="276" w:lineRule="auto"/>
-              <w:jc w:val="center"/>
-              <w:rPr>
-                <w:sz w:val="24"/>
-                <w:szCs w:val="24"/>
-              </w:rPr>
-            </w:pPr>
-            <w:r>
-              <w:rPr>
-                <w:sz w:val="24"/>
-                <w:szCs w:val="24"/>
-              </w:rPr>
-              <w:t>Project Manager</w:t>
-            </w:r>
-          </w:p>
-        </w:tc>
-        <w:tc>
-          <w:tcPr>
-            <w:tcW w:w="2426" w:type="dxa"/>
-          </w:tcPr>
-          <w:p>
-            <w:pPr>
-              <w:tabs>
-                <w:tab w:val="left" w:pos="1352"/>
-              </w:tabs>
-              <w:spacing w:line="276" w:lineRule="auto"/>
-              <w:jc w:val="both"/>
-              <w:cnfStyle w:val="000000100000" w:firstRow="0" w:lastRow="0" w:firstColumn="0" w:lastColumn="0" w:oddVBand="0" w:evenVBand="0" w:oddHBand="1" w:evenHBand="0" w:firstRowFirstColumn="0" w:firstRowLastColumn="0" w:lastRowFirstColumn="0" w:lastRowLastColumn="0"/>
-              <w:rPr>
-                <w:sz w:val="24"/>
-                <w:szCs w:val="24"/>
-              </w:rPr>
-            </w:pPr>
-            <w:r>
-              <w:rPr>
-                <w:sz w:val="24"/>
-                <w:szCs w:val="24"/>
-              </w:rPr>
-              <w:t>Authority</w:t>
-            </w:r>
-            <w:r>
-              <w:rPr>
-                <w:sz w:val="24"/>
-                <w:szCs w:val="24"/>
-              </w:rPr>
-              <w:t xml:space="preserve"> to make decisions regarding the project.</w:t>
-            </w:r>
-          </w:p>
-          <w:p>
-            <w:pPr>
-              <w:tabs>
-                <w:tab w:val="left" w:pos="1352"/>
-              </w:tabs>
-              <w:spacing w:line="276" w:lineRule="auto"/>
-              <w:jc w:val="both"/>
-              <w:cnfStyle w:val="000000100000" w:firstRow="0" w:lastRow="0" w:firstColumn="0" w:lastColumn="0" w:oddVBand="0" w:evenVBand="0" w:oddHBand="1" w:evenHBand="0" w:firstRowFirstColumn="0" w:firstRowLastColumn="0" w:lastRowFirstColumn="0" w:lastRowLastColumn="0"/>
-              <w:rPr>
-                <w:sz w:val="24"/>
-                <w:szCs w:val="24"/>
-              </w:rPr>
-            </w:pPr>
-            <w:r>
-              <w:rPr>
-                <w:sz w:val="24"/>
-                <w:szCs w:val="24"/>
-              </w:rPr>
-              <w:t xml:space="preserve">Approve changes to project scope, schedule, and budget </w:t>
-            </w:r>
-            <w:r>
-              <w:rPr>
-                <w:sz w:val="24"/>
-                <w:szCs w:val="24"/>
-              </w:rPr>
-              <w:lastRenderedPageBreak/>
-              <w:t>that has low change effect.</w:t>
-            </w:r>
-          </w:p>
-        </w:tc>
-        <w:tc>
-          <w:tcPr>
-            <w:tcW w:w="2755" w:type="dxa"/>
-          </w:tcPr>
-          <w:p>
-            <w:pPr>
-              <w:tabs>
-                <w:tab w:val="left" w:pos="1352"/>
-              </w:tabs>
-              <w:spacing w:line="276" w:lineRule="auto"/>
-              <w:jc w:val="both"/>
-              <w:cnfStyle w:val="000000100000" w:firstRow="0" w:lastRow="0" w:firstColumn="0" w:lastColumn="0" w:oddVBand="0" w:evenVBand="0" w:oddHBand="1" w:evenHBand="0" w:firstRowFirstColumn="0" w:firstRowLastColumn="0" w:lastRowFirstColumn="0" w:lastRowLastColumn="0"/>
-              <w:rPr>
-                <w:sz w:val="24"/>
-                <w:szCs w:val="24"/>
-              </w:rPr>
-            </w:pPr>
-            <w:r>
-              <w:rPr>
-                <w:sz w:val="24"/>
-                <w:szCs w:val="24"/>
-              </w:rPr>
-              <w:lastRenderedPageBreak/>
-              <w:t>Control and help execute a solution to a problem in the project and monitors the work of the team members.</w:t>
-            </w:r>
-          </w:p>
-        </w:tc>
-        <w:tc>
-          <w:tcPr>
-            <w:tcW w:w="2284" w:type="dxa"/>
-          </w:tcPr>
-          <w:p>
-            <w:pPr>
-              <w:tabs>
-                <w:tab w:val="left" w:pos="1352"/>
-              </w:tabs>
-              <w:spacing w:line="276" w:lineRule="auto"/>
-              <w:jc w:val="both"/>
-              <w:cnfStyle w:val="000000100000" w:firstRow="0" w:lastRow="0" w:firstColumn="0" w:lastColumn="0" w:oddVBand="0" w:evenVBand="0" w:oddHBand="1" w:evenHBand="0" w:firstRowFirstColumn="0" w:firstRowLastColumn="0" w:lastRowFirstColumn="0" w:lastRowLastColumn="0"/>
-              <w:rPr>
-                <w:sz w:val="24"/>
-                <w:szCs w:val="24"/>
-              </w:rPr>
-            </w:pPr>
-            <w:r>
-              <w:rPr>
-                <w:sz w:val="24"/>
-                <w:szCs w:val="24"/>
-              </w:rPr>
-              <w:t>Strong leadership, communication skills, and project management skills. Knowledge of the company for precise information.</w:t>
-            </w:r>
-          </w:p>
-        </w:tc>
-      </w:tr>
-      <w:tr>
-        <w:tc>
-          <w:tcPr>
-            <w:cnfStyle w:val="001000000000" w:firstRow="0" w:lastRow="0" w:firstColumn="1" w:lastColumn="0" w:oddVBand="0" w:evenVBand="0" w:oddHBand="0" w:evenHBand="0" w:firstRowFirstColumn="0" w:firstRowLastColumn="0" w:lastRowFirstColumn="0" w:lastRowLastColumn="0"/>
-            <w:tcW w:w="1885" w:type="dxa"/>
-          </w:tcPr>
-          <w:p>
-            <w:pPr>
-              <w:tabs>
-                <w:tab w:val="left" w:pos="1352"/>
-              </w:tabs>
-              <w:spacing w:line="276" w:lineRule="auto"/>
-              <w:jc w:val="center"/>
-              <w:rPr>
-                <w:sz w:val="24"/>
-                <w:szCs w:val="24"/>
-              </w:rPr>
-            </w:pPr>
-            <w:r>
-              <w:rPr>
-                <w:sz w:val="24"/>
-                <w:szCs w:val="24"/>
-              </w:rPr>
-              <w:t>Developer</w:t>
-            </w:r>
-          </w:p>
-        </w:tc>
-        <w:tc>
-          <w:tcPr>
-            <w:tcW w:w="2426" w:type="dxa"/>
-          </w:tcPr>
-          <w:p>
-            <w:pPr>
-              <w:tabs>
-                <w:tab w:val="left" w:pos="1352"/>
-              </w:tabs>
-              <w:spacing w:line="276" w:lineRule="auto"/>
-              <w:jc w:val="both"/>
-              <w:cnfStyle w:val="000000000000" w:firstRow="0" w:lastRow="0" w:firstColumn="0" w:lastColumn="0" w:oddVBand="0" w:evenVBand="0" w:oddHBand="0" w:evenHBand="0" w:firstRowFirstColumn="0" w:firstRowLastColumn="0" w:lastRowFirstColumn="0" w:lastRowLastColumn="0"/>
-              <w:rPr>
-                <w:sz w:val="24"/>
-                <w:szCs w:val="24"/>
-              </w:rPr>
-            </w:pPr>
-            <w:r>
-              <w:rPr>
-                <w:sz w:val="24"/>
-                <w:szCs w:val="24"/>
-              </w:rPr>
-              <w:t>Designing, creating, and implementing software solutions in accordance with project needs and technical specifications are the domain of a developer. To guarantee the successful delivery of the software product, they have the authority to develop and edit code, create, and maintain software components, and work with team members.</w:t>
-            </w:r>
-          </w:p>
-        </w:tc>
-        <w:tc>
-          <w:tcPr>
-            <w:tcW w:w="2755" w:type="dxa"/>
-          </w:tcPr>
-          <w:p>
-            <w:pPr>
-              <w:tabs>
-                <w:tab w:val="left" w:pos="1352"/>
-              </w:tabs>
-              <w:spacing w:line="276" w:lineRule="auto"/>
-              <w:jc w:val="both"/>
-              <w:cnfStyle w:val="000000000000" w:firstRow="0" w:lastRow="0" w:firstColumn="0" w:lastColumn="0" w:oddVBand="0" w:evenVBand="0" w:oddHBand="0" w:evenHBand="0" w:firstRowFirstColumn="0" w:firstRowLastColumn="0" w:lastRowFirstColumn="0" w:lastRowLastColumn="0"/>
-              <w:rPr>
-                <w:sz w:val="24"/>
-                <w:szCs w:val="24"/>
-              </w:rPr>
-            </w:pPr>
-            <w:r>
-              <w:rPr>
-                <w:sz w:val="24"/>
-                <w:szCs w:val="24"/>
-              </w:rPr>
-              <w:t xml:space="preserve">Responsible </w:t>
-            </w:r>
-            <w:r>
-              <w:rPr>
-                <w:sz w:val="24"/>
-                <w:szCs w:val="24"/>
-              </w:rPr>
-              <w:t>to convert conceptual designs and specifications into useful software programs. They must write clear, effective, and well-documented code, perform unit tests to ensure functionality, and debug and fix software bugs.</w:t>
-            </w:r>
-            <w:r>
-              <w:rPr>
-                <w:sz w:val="24"/>
-                <w:szCs w:val="24"/>
-              </w:rPr>
-              <w:t xml:space="preserve"> Work closely with product owner and project manager.</w:t>
-            </w:r>
-          </w:p>
-        </w:tc>
-        <w:tc>
-          <w:tcPr>
-            <w:tcW w:w="2284" w:type="dxa"/>
-          </w:tcPr>
-          <w:p>
-            <w:pPr>
-              <w:tabs>
-                <w:tab w:val="left" w:pos="1352"/>
-              </w:tabs>
-              <w:spacing w:line="276" w:lineRule="auto"/>
-              <w:jc w:val="both"/>
-              <w:cnfStyle w:val="000000000000" w:firstRow="0" w:lastRow="0" w:firstColumn="0" w:lastColumn="0" w:oddVBand="0" w:evenVBand="0" w:oddHBand="0" w:evenHBand="0" w:firstRowFirstColumn="0" w:firstRowLastColumn="0" w:lastRowFirstColumn="0" w:lastRowLastColumn="0"/>
-              <w:rPr>
-                <w:sz w:val="24"/>
-                <w:szCs w:val="24"/>
-              </w:rPr>
-            </w:pPr>
-            <w:r>
-              <w:rPr>
-                <w:sz w:val="24"/>
-                <w:szCs w:val="24"/>
-              </w:rPr>
-              <w:t>Programming Languages, Problem-Solving Skills, Technical Knowledge, Coding and Debugging, Collaboration and Teamwork, Time Management, and Continuous Learning.</w:t>
-            </w:r>
-          </w:p>
-        </w:tc>
-      </w:tr>
-      <w:tr>
-        <w:trPr>
-          <w:cnfStyle w:val="000000100000" w:firstRow="0" w:lastRow="0" w:firstColumn="0" w:lastColumn="0" w:oddVBand="0" w:evenVBand="0" w:oddHBand="1" w:evenHBand="0" w:firstRowFirstColumn="0" w:firstRowLastColumn="0" w:lastRowFirstColumn="0" w:lastRowLastColumn="0"/>
-        </w:trPr>
-        <w:tc>
-          <w:tcPr>
-            <w:cnfStyle w:val="001000000000" w:firstRow="0" w:lastRow="0" w:firstColumn="1" w:lastColumn="0" w:oddVBand="0" w:evenVBand="0" w:oddHBand="0" w:evenHBand="0" w:firstRowFirstColumn="0" w:firstRowLastColumn="0" w:lastRowFirstColumn="0" w:lastRowLastColumn="0"/>
-            <w:tcW w:w="1885" w:type="dxa"/>
-          </w:tcPr>
-          <w:p>
-            <w:pPr>
-              <w:tabs>
-                <w:tab w:val="left" w:pos="1352"/>
-              </w:tabs>
-              <w:spacing w:line="276" w:lineRule="auto"/>
-              <w:jc w:val="center"/>
-              <w:rPr>
-                <w:b w:val="0"/>
-                <w:bCs w:val="0"/>
-                <w:sz w:val="24"/>
-                <w:szCs w:val="24"/>
-              </w:rPr>
-            </w:pPr>
-            <w:r>
-              <w:rPr>
-                <w:sz w:val="24"/>
-                <w:szCs w:val="24"/>
-              </w:rPr>
-              <w:t>Quality Assurance</w:t>
-            </w:r>
-          </w:p>
-          <w:p>
-            <w:pPr>
-              <w:tabs>
-                <w:tab w:val="left" w:pos="1352"/>
-              </w:tabs>
-              <w:spacing w:line="276" w:lineRule="auto"/>
-              <w:jc w:val="center"/>
-              <w:rPr>
-                <w:sz w:val="24"/>
-                <w:szCs w:val="24"/>
-              </w:rPr>
-            </w:pPr>
-            <w:r>
-              <w:rPr>
-                <w:sz w:val="24"/>
-                <w:szCs w:val="24"/>
-              </w:rPr>
-              <w:t>(Internal User)</w:t>
-            </w:r>
-          </w:p>
-        </w:tc>
-        <w:tc>
-          <w:tcPr>
-            <w:tcW w:w="2426" w:type="dxa"/>
-          </w:tcPr>
-          <w:p>
-            <w:pPr>
-              <w:tabs>
-                <w:tab w:val="left" w:pos="1352"/>
-              </w:tabs>
-              <w:spacing w:line="276" w:lineRule="auto"/>
-              <w:jc w:val="both"/>
-              <w:cnfStyle w:val="000000100000" w:firstRow="0" w:lastRow="0" w:firstColumn="0" w:lastColumn="0" w:oddVBand="0" w:evenVBand="0" w:oddHBand="1" w:evenHBand="0" w:firstRowFirstColumn="0" w:firstRowLastColumn="0" w:lastRowFirstColumn="0" w:lastRowLastColumn="0"/>
-              <w:rPr>
-                <w:sz w:val="24"/>
-                <w:szCs w:val="24"/>
-              </w:rPr>
-            </w:pPr>
-            <w:r>
-              <w:rPr>
-                <w:sz w:val="24"/>
-                <w:szCs w:val="24"/>
-              </w:rPr>
-              <w:t>Ensures that products and deliverables fulfill its quality standards. Develop and implement quality processes, conduct testing, and checks the quality of the system and deliverables.</w:t>
-            </w:r>
-          </w:p>
-        </w:tc>
-        <w:tc>
-          <w:tcPr>
-            <w:tcW w:w="2755" w:type="dxa"/>
-          </w:tcPr>
-          <w:p>
-            <w:pPr>
-              <w:tabs>
-                <w:tab w:val="left" w:pos="1352"/>
-              </w:tabs>
-              <w:spacing w:line="276" w:lineRule="auto"/>
-              <w:jc w:val="both"/>
-              <w:cnfStyle w:val="000000100000" w:firstRow="0" w:lastRow="0" w:firstColumn="0" w:lastColumn="0" w:oddVBand="0" w:evenVBand="0" w:oddHBand="1" w:evenHBand="0" w:firstRowFirstColumn="0" w:firstRowLastColumn="0" w:lastRowFirstColumn="0" w:lastRowLastColumn="0"/>
-              <w:rPr>
-                <w:sz w:val="24"/>
-                <w:szCs w:val="24"/>
-              </w:rPr>
-            </w:pPr>
-            <w:r>
-              <w:rPr>
-                <w:sz w:val="24"/>
-                <w:szCs w:val="24"/>
-              </w:rPr>
-              <w:t xml:space="preserve">Ensures that the entire project deliverables and product are consistently meeting its quality standards. Ensure that the overall quality of the product and deliverables are met by establishing quality criteria, development processes, and implements corrective actions. </w:t>
-            </w:r>
-          </w:p>
-          <w:p>
-            <w:pPr>
-              <w:tabs>
-                <w:tab w:val="left" w:pos="1352"/>
-              </w:tabs>
-              <w:spacing w:line="276" w:lineRule="auto"/>
-              <w:jc w:val="both"/>
-              <w:cnfStyle w:val="000000100000" w:firstRow="0" w:lastRow="0" w:firstColumn="0" w:lastColumn="0" w:oddVBand="0" w:evenVBand="0" w:oddHBand="1" w:evenHBand="0" w:firstRowFirstColumn="0" w:firstRowLastColumn="0" w:lastRowFirstColumn="0" w:lastRowLastColumn="0"/>
-              <w:rPr>
-                <w:sz w:val="24"/>
-                <w:szCs w:val="24"/>
-              </w:rPr>
-            </w:pPr>
-          </w:p>
-        </w:tc>
-        <w:tc>
-          <w:tcPr>
-            <w:tcW w:w="2284" w:type="dxa"/>
-          </w:tcPr>
-          <w:p>
-            <w:pPr>
-              <w:tabs>
-                <w:tab w:val="left" w:pos="1352"/>
-              </w:tabs>
-              <w:spacing w:line="276" w:lineRule="auto"/>
-              <w:jc w:val="both"/>
-              <w:cnfStyle w:val="000000100000" w:firstRow="0" w:lastRow="0" w:firstColumn="0" w:lastColumn="0" w:oddVBand="0" w:evenVBand="0" w:oddHBand="1" w:evenHBand="0" w:firstRowFirstColumn="0" w:firstRowLastColumn="0" w:lastRowFirstColumn="0" w:lastRowLastColumn="0"/>
-              <w:rPr>
-                <w:sz w:val="24"/>
-                <w:szCs w:val="24"/>
-              </w:rPr>
-            </w:pPr>
-            <w:r>
-              <w:rPr>
-                <w:sz w:val="24"/>
-                <w:szCs w:val="24"/>
-              </w:rPr>
-              <w:t>Technical Skills, Communication skills, Problem-solving skills, Collaboration, and Time Management.</w:t>
-            </w:r>
-          </w:p>
-        </w:tc>
-      </w:tr>
-      <w:tr>
-        <w:tc>
-          <w:tcPr>
-            <w:cnfStyle w:val="001000000000" w:firstRow="0" w:lastRow="0" w:firstColumn="1" w:lastColumn="0" w:oddVBand="0" w:evenVBand="0" w:oddHBand="0" w:evenHBand="0" w:firstRowFirstColumn="0" w:firstRowLastColumn="0" w:lastRowFirstColumn="0" w:lastRowLastColumn="0"/>
-            <w:tcW w:w="1885" w:type="dxa"/>
-          </w:tcPr>
-          <w:p>
-            <w:pPr>
-              <w:tabs>
-                <w:tab w:val="left" w:pos="1352"/>
-              </w:tabs>
-              <w:spacing w:line="276" w:lineRule="auto"/>
-              <w:jc w:val="center"/>
-              <w:rPr>
-                <w:b w:val="0"/>
-                <w:bCs w:val="0"/>
-                <w:sz w:val="24"/>
-                <w:szCs w:val="24"/>
-              </w:rPr>
-            </w:pPr>
-            <w:r>
-              <w:rPr>
-                <w:sz w:val="24"/>
-                <w:szCs w:val="24"/>
-              </w:rPr>
-              <w:t>Product/System Tester</w:t>
-            </w:r>
-          </w:p>
-          <w:p>
-            <w:pPr>
-              <w:tabs>
-                <w:tab w:val="left" w:pos="1352"/>
-              </w:tabs>
-              <w:spacing w:line="276" w:lineRule="auto"/>
-              <w:jc w:val="center"/>
-              <w:rPr>
-                <w:b w:val="0"/>
-                <w:bCs w:val="0"/>
-                <w:sz w:val="24"/>
-                <w:szCs w:val="24"/>
-              </w:rPr>
-            </w:pPr>
-            <w:r>
-              <w:rPr>
-                <w:sz w:val="24"/>
-                <w:szCs w:val="24"/>
-              </w:rPr>
-              <w:t>(Internal Users)</w:t>
-            </w:r>
-          </w:p>
-          <w:p>
-            <w:pPr>
-              <w:tabs>
-                <w:tab w:val="left" w:pos="1352"/>
-              </w:tabs>
-              <w:spacing w:line="276" w:lineRule="auto"/>
-              <w:jc w:val="center"/>
-              <w:rPr>
-                <w:sz w:val="24"/>
-                <w:szCs w:val="24"/>
-              </w:rPr>
-            </w:pPr>
-            <w:r>
-              <w:rPr>
-                <w:sz w:val="24"/>
-                <w:szCs w:val="24"/>
-              </w:rPr>
-              <w:t xml:space="preserve"> </w:t>
-            </w:r>
-          </w:p>
-        </w:tc>
-        <w:tc>
-          <w:tcPr>
-            <w:tcW w:w="2426" w:type="dxa"/>
-          </w:tcPr>
-          <w:p>
-            <w:pPr>
-              <w:tabs>
-                <w:tab w:val="left" w:pos="1352"/>
-              </w:tabs>
-              <w:spacing w:line="276" w:lineRule="auto"/>
-              <w:jc w:val="both"/>
-              <w:cnfStyle w:val="000000000000" w:firstRow="0" w:lastRow="0" w:firstColumn="0" w:lastColumn="0" w:oddVBand="0" w:evenVBand="0" w:oddHBand="0" w:evenHBand="0" w:firstRowFirstColumn="0" w:firstRowLastColumn="0" w:lastRowFirstColumn="0" w:lastRowLastColumn="0"/>
-              <w:rPr>
-                <w:sz w:val="24"/>
-                <w:szCs w:val="24"/>
-              </w:rPr>
-            </w:pPr>
-            <w:r>
-              <w:rPr>
-                <w:sz w:val="24"/>
-                <w:szCs w:val="24"/>
-              </w:rPr>
-              <w:t xml:space="preserve">Evaluate and validates the </w:t>
-            </w:r>
-            <w:r>
-              <w:rPr>
-                <w:sz w:val="24"/>
-                <w:szCs w:val="24"/>
-              </w:rPr>
-              <w:t xml:space="preserve">performance and functioning of a system or software </w:t>
-            </w:r>
-            <w:r>
-              <w:rPr>
-                <w:sz w:val="24"/>
-                <w:szCs w:val="24"/>
-              </w:rPr>
-              <w:lastRenderedPageBreak/>
-              <w:t>program.</w:t>
-            </w:r>
-            <w:r>
-              <w:rPr>
-                <w:sz w:val="24"/>
-                <w:szCs w:val="24"/>
-              </w:rPr>
-              <w:t xml:space="preserve"> Authority </w:t>
-            </w:r>
-            <w:r>
-              <w:rPr>
-                <w:sz w:val="24"/>
-                <w:szCs w:val="24"/>
-              </w:rPr>
-              <w:t>to find and report errors or problems, work with stakeholders and developers to fix them, and make improved suggestions.</w:t>
-            </w:r>
-          </w:p>
-        </w:tc>
-        <w:tc>
-          <w:tcPr>
-            <w:tcW w:w="2755" w:type="dxa"/>
-          </w:tcPr>
-          <w:p>
-            <w:pPr>
-              <w:tabs>
-                <w:tab w:val="left" w:pos="1352"/>
-              </w:tabs>
-              <w:spacing w:line="276" w:lineRule="auto"/>
-              <w:jc w:val="both"/>
-              <w:cnfStyle w:val="000000000000" w:firstRow="0" w:lastRow="0" w:firstColumn="0" w:lastColumn="0" w:oddVBand="0" w:evenVBand="0" w:oddHBand="0" w:evenHBand="0" w:firstRowFirstColumn="0" w:firstRowLastColumn="0" w:lastRowFirstColumn="0" w:lastRowLastColumn="0"/>
-              <w:rPr>
-                <w:sz w:val="24"/>
-                <w:szCs w:val="24"/>
-              </w:rPr>
-            </w:pPr>
-            <w:r>
-              <w:rPr>
-                <w:sz w:val="24"/>
-                <w:szCs w:val="24"/>
-              </w:rPr>
-              <w:lastRenderedPageBreak/>
-              <w:t xml:space="preserve">Ensure that the system operates as intended and meets the quality standard set for it. </w:t>
-            </w:r>
-            <w:r>
-              <w:rPr>
-                <w:sz w:val="24"/>
-                <w:szCs w:val="24"/>
-              </w:rPr>
-              <w:lastRenderedPageBreak/>
-              <w:t xml:space="preserve">Responsible for </w:t>
-            </w:r>
-            <w:r>
-              <w:rPr>
-                <w:sz w:val="24"/>
-                <w:szCs w:val="24"/>
-              </w:rPr>
-              <w:t>designing and executing test cases, identifying, and reporting defects, and verifying that the system meets the specified requirements.</w:t>
-            </w:r>
-          </w:p>
-        </w:tc>
-        <w:tc>
-          <w:tcPr>
-            <w:tcW w:w="2284" w:type="dxa"/>
-          </w:tcPr>
-          <w:p>
-            <w:pPr>
-              <w:tabs>
-                <w:tab w:val="left" w:pos="1352"/>
-              </w:tabs>
-              <w:spacing w:line="276" w:lineRule="auto"/>
-              <w:jc w:val="both"/>
-              <w:cnfStyle w:val="000000000000" w:firstRow="0" w:lastRow="0" w:firstColumn="0" w:lastColumn="0" w:oddVBand="0" w:evenVBand="0" w:oddHBand="0" w:evenHBand="0" w:firstRowFirstColumn="0" w:firstRowLastColumn="0" w:lastRowFirstColumn="0" w:lastRowLastColumn="0"/>
-              <w:rPr>
-                <w:sz w:val="24"/>
-                <w:szCs w:val="24"/>
-              </w:rPr>
-            </w:pPr>
-            <w:r>
-              <w:rPr>
-                <w:sz w:val="24"/>
-                <w:szCs w:val="24"/>
-              </w:rPr>
-              <w:lastRenderedPageBreak/>
-              <w:t xml:space="preserve">Technical Skills, Communication Skills, Time Management, </w:t>
-            </w:r>
-            <w:r>
-              <w:rPr>
-                <w:sz w:val="24"/>
-                <w:szCs w:val="24"/>
-              </w:rPr>
-              <w:lastRenderedPageBreak/>
-              <w:t>Analytic and Problem-Solving Abilities.</w:t>
-            </w:r>
-          </w:p>
-        </w:tc>
-      </w:tr>
-      <w:tr>
-        <w:trPr>
-          <w:cnfStyle w:val="000000100000" w:firstRow="0" w:lastRow="0" w:firstColumn="0" w:lastColumn="0" w:oddVBand="0" w:evenVBand="0" w:oddHBand="1" w:evenHBand="0" w:firstRowFirstColumn="0" w:firstRowLastColumn="0" w:lastRowFirstColumn="0" w:lastRowLastColumn="0"/>
-        </w:trPr>
-        <w:tc>
-          <w:tcPr>
-            <w:cnfStyle w:val="001000000000" w:firstRow="0" w:lastRow="0" w:firstColumn="1" w:lastColumn="0" w:oddVBand="0" w:evenVBand="0" w:oddHBand="0" w:evenHBand="0" w:firstRowFirstColumn="0" w:firstRowLastColumn="0" w:lastRowFirstColumn="0" w:lastRowLastColumn="0"/>
-            <w:tcW w:w="1885" w:type="dxa"/>
-          </w:tcPr>
-          <w:p>
-            <w:pPr>
-              <w:tabs>
-                <w:tab w:val="left" w:pos="1352"/>
-              </w:tabs>
-              <w:spacing w:line="276" w:lineRule="auto"/>
-              <w:jc w:val="center"/>
-              <w:rPr>
-                <w:b w:val="0"/>
-                <w:bCs w:val="0"/>
-                <w:sz w:val="24"/>
-                <w:szCs w:val="24"/>
-              </w:rPr>
-            </w:pPr>
-            <w:r>
-              <w:rPr>
-                <w:sz w:val="24"/>
-                <w:szCs w:val="24"/>
-              </w:rPr>
-              <w:lastRenderedPageBreak/>
-              <w:t xml:space="preserve">Customers </w:t>
-            </w:r>
-          </w:p>
-          <w:p>
-            <w:pPr>
-              <w:tabs>
-                <w:tab w:val="left" w:pos="1352"/>
-              </w:tabs>
-              <w:spacing w:line="276" w:lineRule="auto"/>
-              <w:jc w:val="center"/>
-              <w:rPr>
-                <w:sz w:val="24"/>
-                <w:szCs w:val="24"/>
-              </w:rPr>
-            </w:pPr>
-            <w:r>
-              <w:rPr>
-                <w:sz w:val="24"/>
-                <w:szCs w:val="24"/>
-              </w:rPr>
-              <w:t>(External Users)</w:t>
-            </w:r>
-          </w:p>
-        </w:tc>
-        <w:tc>
-          <w:tcPr>
-            <w:tcW w:w="2426" w:type="dxa"/>
-          </w:tcPr>
-          <w:p>
-            <w:pPr>
-              <w:tabs>
-                <w:tab w:val="left" w:pos="1352"/>
-              </w:tabs>
-              <w:spacing w:line="276" w:lineRule="auto"/>
-              <w:jc w:val="both"/>
-              <w:cnfStyle w:val="000000100000" w:firstRow="0" w:lastRow="0" w:firstColumn="0" w:lastColumn="0" w:oddVBand="0" w:evenVBand="0" w:oddHBand="1" w:evenHBand="0" w:firstRowFirstColumn="0" w:firstRowLastColumn="0" w:lastRowFirstColumn="0" w:lastRowLastColumn="0"/>
-              <w:rPr>
-                <w:sz w:val="24"/>
-                <w:szCs w:val="24"/>
-              </w:rPr>
-            </w:pPr>
-            <w:r>
-              <w:rPr>
-                <w:sz w:val="24"/>
-                <w:szCs w:val="24"/>
-              </w:rPr>
-              <w:t>Test the project’s system.</w:t>
-            </w:r>
-          </w:p>
-        </w:tc>
-        <w:tc>
-          <w:tcPr>
-            <w:tcW w:w="2755" w:type="dxa"/>
-          </w:tcPr>
-          <w:p>
-            <w:pPr>
-              <w:tabs>
-                <w:tab w:val="left" w:pos="1352"/>
-              </w:tabs>
-              <w:spacing w:line="276" w:lineRule="auto"/>
-              <w:jc w:val="both"/>
-              <w:cnfStyle w:val="000000100000" w:firstRow="0" w:lastRow="0" w:firstColumn="0" w:lastColumn="0" w:oddVBand="0" w:evenVBand="0" w:oddHBand="1" w:evenHBand="0" w:firstRowFirstColumn="0" w:firstRowLastColumn="0" w:lastRowFirstColumn="0" w:lastRowLastColumn="0"/>
-              <w:rPr>
-                <w:sz w:val="24"/>
-                <w:szCs w:val="24"/>
-              </w:rPr>
-            </w:pPr>
-            <w:r>
-              <w:rPr>
-                <w:sz w:val="24"/>
-                <w:szCs w:val="24"/>
-              </w:rPr>
-              <w:t>Provides feedback on the project’s system.</w:t>
-            </w:r>
-          </w:p>
-          <w:p>
-            <w:pPr>
-              <w:tabs>
-                <w:tab w:val="left" w:pos="1352"/>
-              </w:tabs>
-              <w:spacing w:line="276" w:lineRule="auto"/>
-              <w:jc w:val="both"/>
-              <w:cnfStyle w:val="000000100000" w:firstRow="0" w:lastRow="0" w:firstColumn="0" w:lastColumn="0" w:oddVBand="0" w:evenVBand="0" w:oddHBand="1" w:evenHBand="0" w:firstRowFirstColumn="0" w:firstRowLastColumn="0" w:lastRowFirstColumn="0" w:lastRowLastColumn="0"/>
-              <w:rPr>
-                <w:sz w:val="24"/>
-                <w:szCs w:val="24"/>
-              </w:rPr>
-            </w:pPr>
-            <w:r>
-              <w:rPr>
-                <w:sz w:val="24"/>
-                <w:szCs w:val="24"/>
-              </w:rPr>
-              <w:t>Communicates with the team to help improve the system.</w:t>
-            </w:r>
-          </w:p>
-          <w:p>
-            <w:pPr>
-              <w:tabs>
-                <w:tab w:val="left" w:pos="1352"/>
-              </w:tabs>
-              <w:spacing w:line="276" w:lineRule="auto"/>
-              <w:jc w:val="both"/>
-              <w:cnfStyle w:val="000000100000" w:firstRow="0" w:lastRow="0" w:firstColumn="0" w:lastColumn="0" w:oddVBand="0" w:evenVBand="0" w:oddHBand="1" w:evenHBand="0" w:firstRowFirstColumn="0" w:firstRowLastColumn="0" w:lastRowFirstColumn="0" w:lastRowLastColumn="0"/>
-              <w:rPr>
-                <w:sz w:val="24"/>
-                <w:szCs w:val="24"/>
-              </w:rPr>
-            </w:pPr>
-          </w:p>
-        </w:tc>
-        <w:tc>
-          <w:tcPr>
-            <w:tcW w:w="2284" w:type="dxa"/>
-          </w:tcPr>
-          <w:p>
-            <w:pPr>
-              <w:tabs>
-                <w:tab w:val="left" w:pos="1352"/>
-              </w:tabs>
-              <w:spacing w:line="276" w:lineRule="auto"/>
-              <w:jc w:val="both"/>
-              <w:cnfStyle w:val="000000100000" w:firstRow="0" w:lastRow="0" w:firstColumn="0" w:lastColumn="0" w:oddVBand="0" w:evenVBand="0" w:oddHBand="1" w:evenHBand="0" w:firstRowFirstColumn="0" w:firstRowLastColumn="0" w:lastRowFirstColumn="0" w:lastRowLastColumn="0"/>
-              <w:rPr>
-                <w:sz w:val="24"/>
-                <w:szCs w:val="24"/>
-              </w:rPr>
-            </w:pPr>
-            <w:r>
-              <w:rPr>
-                <w:sz w:val="24"/>
-                <w:szCs w:val="24"/>
-              </w:rPr>
-              <w:t>Communication skills.</w:t>
-            </w:r>
-          </w:p>
-          <w:p>
-            <w:pPr>
-              <w:tabs>
-                <w:tab w:val="left" w:pos="1352"/>
-              </w:tabs>
-              <w:spacing w:line="276" w:lineRule="auto"/>
-              <w:jc w:val="both"/>
-              <w:cnfStyle w:val="000000100000" w:firstRow="0" w:lastRow="0" w:firstColumn="0" w:lastColumn="0" w:oddVBand="0" w:evenVBand="0" w:oddHBand="1" w:evenHBand="0" w:firstRowFirstColumn="0" w:firstRowLastColumn="0" w:lastRowFirstColumn="0" w:lastRowLastColumn="0"/>
-              <w:rPr>
-                <w:sz w:val="24"/>
-                <w:szCs w:val="24"/>
-              </w:rPr>
-            </w:pPr>
-            <w:r>
-              <w:rPr>
-                <w:sz w:val="24"/>
-                <w:szCs w:val="24"/>
-              </w:rPr>
-              <w:t>Knowledge in using an online system.</w:t>
-            </w:r>
-          </w:p>
-        </w:tc>
-      </w:tr>
-      <w:tr>
-        <w:tc>
-          <w:tcPr>
-            <w:cnfStyle w:val="001000000000" w:firstRow="0" w:lastRow="0" w:firstColumn="1" w:lastColumn="0" w:oddVBand="0" w:evenVBand="0" w:oddHBand="0" w:evenHBand="0" w:firstRowFirstColumn="0" w:firstRowLastColumn="0" w:lastRowFirstColumn="0" w:lastRowLastColumn="0"/>
-            <w:tcW w:w="1885" w:type="dxa"/>
-          </w:tcPr>
-          <w:p>
-            <w:pPr>
-              <w:tabs>
-                <w:tab w:val="left" w:pos="1352"/>
-              </w:tabs>
-              <w:spacing w:line="276" w:lineRule="auto"/>
-              <w:jc w:val="center"/>
-              <w:rPr>
-                <w:b w:val="0"/>
-                <w:bCs w:val="0"/>
-                <w:sz w:val="24"/>
-                <w:szCs w:val="24"/>
-              </w:rPr>
-            </w:pPr>
-            <w:r>
-              <w:rPr>
-                <w:sz w:val="24"/>
-                <w:szCs w:val="24"/>
-              </w:rPr>
-              <w:t>Client</w:t>
-            </w:r>
-          </w:p>
-          <w:p>
-            <w:pPr>
-              <w:tabs>
-                <w:tab w:val="left" w:pos="1352"/>
-              </w:tabs>
-              <w:spacing w:line="276" w:lineRule="auto"/>
-              <w:jc w:val="center"/>
-              <w:rPr>
-                <w:sz w:val="24"/>
-                <w:szCs w:val="24"/>
-              </w:rPr>
-            </w:pPr>
-            <w:r>
-              <w:rPr>
-                <w:sz w:val="24"/>
-                <w:szCs w:val="24"/>
-              </w:rPr>
-              <w:t>(External User)</w:t>
-            </w:r>
-          </w:p>
-        </w:tc>
-        <w:tc>
-          <w:tcPr>
-            <w:tcW w:w="2426" w:type="dxa"/>
-          </w:tcPr>
-          <w:p>
-            <w:pPr>
-              <w:tabs>
-                <w:tab w:val="left" w:pos="1352"/>
-              </w:tabs>
-              <w:spacing w:line="276" w:lineRule="auto"/>
-              <w:jc w:val="both"/>
-              <w:cnfStyle w:val="000000000000" w:firstRow="0" w:lastRow="0" w:firstColumn="0" w:lastColumn="0" w:oddVBand="0" w:evenVBand="0" w:oddHBand="0" w:evenHBand="0" w:firstRowFirstColumn="0" w:firstRowLastColumn="0" w:lastRowFirstColumn="0" w:lastRowLastColumn="0"/>
-              <w:rPr>
-                <w:sz w:val="24"/>
-                <w:szCs w:val="24"/>
-              </w:rPr>
-            </w:pPr>
-            <w:r>
-              <w:rPr>
-                <w:sz w:val="24"/>
-                <w:szCs w:val="24"/>
-              </w:rPr>
-              <w:t>Company Owner that introduced the project and will test the system.</w:t>
-            </w:r>
-          </w:p>
-        </w:tc>
-        <w:tc>
-          <w:tcPr>
-            <w:tcW w:w="2755" w:type="dxa"/>
-          </w:tcPr>
-          <w:p>
-            <w:pPr>
-              <w:tabs>
-                <w:tab w:val="left" w:pos="1352"/>
-              </w:tabs>
-              <w:spacing w:line="276" w:lineRule="auto"/>
-              <w:jc w:val="both"/>
-              <w:cnfStyle w:val="000000000000" w:firstRow="0" w:lastRow="0" w:firstColumn="0" w:lastColumn="0" w:oddVBand="0" w:evenVBand="0" w:oddHBand="0" w:evenHBand="0" w:firstRowFirstColumn="0" w:firstRowLastColumn="0" w:lastRowFirstColumn="0" w:lastRowLastColumn="0"/>
-              <w:rPr>
-                <w:sz w:val="24"/>
-                <w:szCs w:val="24"/>
-              </w:rPr>
-            </w:pPr>
-            <w:r>
-              <w:rPr>
-                <w:sz w:val="24"/>
-                <w:szCs w:val="24"/>
-              </w:rPr>
-              <w:t xml:space="preserve">Provides feedback on the deliverables and system. Communicates with the project sponsor, project stakeholder, and project manager for updates and progress. </w:t>
-            </w:r>
-          </w:p>
-        </w:tc>
-        <w:tc>
-          <w:tcPr>
-            <w:tcW w:w="2284" w:type="dxa"/>
-          </w:tcPr>
-          <w:p>
-            <w:pPr>
-              <w:keepNext/>
-              <w:tabs>
-                <w:tab w:val="left" w:pos="1352"/>
-              </w:tabs>
-              <w:spacing w:line="276" w:lineRule="auto"/>
-              <w:jc w:val="both"/>
-              <w:cnfStyle w:val="000000000000" w:firstRow="0" w:lastRow="0" w:firstColumn="0" w:lastColumn="0" w:oddVBand="0" w:evenVBand="0" w:oddHBand="0" w:evenHBand="0" w:firstRowFirstColumn="0" w:firstRowLastColumn="0" w:lastRowFirstColumn="0" w:lastRowLastColumn="0"/>
-              <w:rPr>
-                <w:sz w:val="24"/>
-                <w:szCs w:val="24"/>
-              </w:rPr>
-            </w:pPr>
-            <w:r>
-              <w:rPr>
-                <w:sz w:val="24"/>
-                <w:szCs w:val="24"/>
-              </w:rPr>
-              <w:t>Strong leadership, communication skills, and negotiation skills.</w:t>
-            </w:r>
-          </w:p>
-        </w:tc>
-      </w:tr>
-    </w:tbl>
+    <w:p>
+      <w:pPr>
+        <w:rPr>
+          <w:rFonts w:ascii="Times New Roman" w:hAnsi="Times New Roman" w:cs="Times New Roman"/>
+          <w:b/>
+          <w:bCs/>
+          <w:sz w:val="24"/>
+          <w:szCs w:val="24"/>
+        </w:rPr>
+      </w:pPr>
+    </w:p>
+    <w:p>
+      <w:pPr>
+        <w:rPr>
+          <w:rFonts w:ascii="Times New Roman" w:hAnsi="Times New Roman" w:cs="Times New Roman"/>
+          <w:b/>
+          <w:bCs/>
+          <w:sz w:val="24"/>
+          <w:szCs w:val="24"/>
+        </w:rPr>
+      </w:pPr>
+      <w:r>
+        <w:rPr>
+          <w:rFonts w:ascii="Times New Roman" w:hAnsi="Times New Roman" w:cs="Times New Roman"/>
+          <w:b/>
+          <w:bCs/>
+          <w:sz w:val="24"/>
+          <w:szCs w:val="24"/>
+        </w:rPr>
+        <w:t>Project Sponsor</w:t>
+      </w:r>
+    </w:p>
+    <w:p>
+      <w:pPr>
+        <w:pStyle w:val="ListParagraph"/>
+        <w:numPr>
+          <w:ilvl w:val="0"/>
+          <w:numId w:val="2"/>
+        </w:numPr>
+        <w:rPr>
+          <w:rFonts w:ascii="Times New Roman" w:hAnsi="Times New Roman" w:cs="Times New Roman"/>
+          <w:sz w:val="24"/>
+          <w:szCs w:val="24"/>
+        </w:rPr>
+      </w:pPr>
+      <w:r>
+        <w:rPr>
+          <w:rFonts w:ascii="Times New Roman" w:hAnsi="Times New Roman" w:cs="Times New Roman"/>
+          <w:sz w:val="24"/>
+          <w:szCs w:val="24"/>
+        </w:rPr>
+        <w:t>The project sponsor is responsible for guiding the project manager and project team in ensuring that the goals and objectives are met. The project sponsor also communicates with the entire team in checking the progresses being made.</w:t>
+      </w:r>
+    </w:p>
+    <w:p>
+      <w:pPr>
+        <w:rPr>
+          <w:rFonts w:ascii="Times New Roman" w:hAnsi="Times New Roman" w:cs="Times New Roman"/>
+          <w:b/>
+          <w:bCs/>
+          <w:sz w:val="24"/>
+          <w:szCs w:val="24"/>
+        </w:rPr>
+      </w:pPr>
+      <w:r>
+        <w:rPr>
+          <w:rFonts w:ascii="Times New Roman" w:hAnsi="Times New Roman" w:cs="Times New Roman"/>
+          <w:b/>
+          <w:bCs/>
+          <w:sz w:val="24"/>
+          <w:szCs w:val="24"/>
+        </w:rPr>
+        <w:t>Product Owner</w:t>
+      </w:r>
+    </w:p>
+    <w:p>
+      <w:pPr>
+        <w:pStyle w:val="ListParagraph"/>
+        <w:numPr>
+          <w:ilvl w:val="0"/>
+          <w:numId w:val="2"/>
+        </w:numPr>
+        <w:rPr>
+          <w:rFonts w:ascii="Times New Roman" w:hAnsi="Times New Roman" w:cs="Times New Roman"/>
+          <w:sz w:val="24"/>
+          <w:szCs w:val="24"/>
+        </w:rPr>
+      </w:pPr>
+      <w:r>
+        <w:rPr>
+          <w:rFonts w:ascii="Times New Roman" w:hAnsi="Times New Roman" w:cs="Times New Roman"/>
+          <w:sz w:val="24"/>
+          <w:szCs w:val="24"/>
+        </w:rPr>
+        <w:t xml:space="preserve">The product owner is responsible for ensuring that the project accomplishes the objectives and represent the interests of the stakeholders. The product owner needs to be assertive and communicate clearly with the team on what is needed for the project </w:t>
+      </w:r>
+      <w:proofErr w:type="gramStart"/>
+      <w:r>
+        <w:rPr>
+          <w:rFonts w:ascii="Times New Roman" w:hAnsi="Times New Roman" w:cs="Times New Roman"/>
+          <w:sz w:val="24"/>
+          <w:szCs w:val="24"/>
+        </w:rPr>
+        <w:t>in order to</w:t>
+      </w:r>
+      <w:proofErr w:type="gramEnd"/>
+      <w:r>
+        <w:rPr>
+          <w:rFonts w:ascii="Times New Roman" w:hAnsi="Times New Roman" w:cs="Times New Roman"/>
+          <w:sz w:val="24"/>
+          <w:szCs w:val="24"/>
+        </w:rPr>
+        <w:t xml:space="preserve"> maximize the project’s value. </w:t>
+      </w:r>
+    </w:p>
+    <w:p>
+      <w:pPr>
+        <w:rPr>
+          <w:rFonts w:ascii="Times New Roman" w:hAnsi="Times New Roman" w:cs="Times New Roman"/>
+          <w:b/>
+          <w:bCs/>
+          <w:sz w:val="24"/>
+          <w:szCs w:val="24"/>
+        </w:rPr>
+      </w:pPr>
+      <w:r>
+        <w:rPr>
+          <w:rFonts w:ascii="Times New Roman" w:hAnsi="Times New Roman" w:cs="Times New Roman"/>
+          <w:b/>
+          <w:bCs/>
+          <w:sz w:val="24"/>
+          <w:szCs w:val="24"/>
+        </w:rPr>
+        <w:t>Project Manager</w:t>
+      </w:r>
+    </w:p>
+    <w:p>
+      <w:pPr>
+        <w:pStyle w:val="ListParagraph"/>
+        <w:numPr>
+          <w:ilvl w:val="0"/>
+          <w:numId w:val="2"/>
+        </w:numPr>
+        <w:rPr>
+          <w:rFonts w:ascii="Times New Roman" w:hAnsi="Times New Roman" w:cs="Times New Roman"/>
+          <w:sz w:val="24"/>
+          <w:szCs w:val="24"/>
+        </w:rPr>
+      </w:pPr>
+      <w:r>
+        <w:rPr>
+          <w:rFonts w:ascii="Times New Roman" w:hAnsi="Times New Roman" w:cs="Times New Roman"/>
+          <w:sz w:val="24"/>
+          <w:szCs w:val="24"/>
+        </w:rPr>
+        <w:t>Project Manager has the responsibility of overseeing the entire project which requires coordinating with all parties involved to assure clear communication is being done for the benefit of the project.</w:t>
+      </w:r>
+    </w:p>
+    <w:p>
+      <w:pPr>
+        <w:rPr>
+          <w:rFonts w:ascii="Times New Roman" w:hAnsi="Times New Roman" w:cs="Times New Roman"/>
+          <w:b/>
+          <w:bCs/>
+          <w:sz w:val="24"/>
+          <w:szCs w:val="24"/>
+        </w:rPr>
+      </w:pPr>
+      <w:r>
+        <w:rPr>
+          <w:rFonts w:ascii="Times New Roman" w:hAnsi="Times New Roman" w:cs="Times New Roman"/>
+          <w:b/>
+          <w:bCs/>
+          <w:sz w:val="24"/>
+          <w:szCs w:val="24"/>
+        </w:rPr>
+        <w:t>Developer</w:t>
+      </w:r>
+    </w:p>
+    <w:p>
+      <w:pPr>
+        <w:pStyle w:val="ListParagraph"/>
+        <w:numPr>
+          <w:ilvl w:val="0"/>
+          <w:numId w:val="2"/>
+        </w:numPr>
+        <w:rPr>
+          <w:rFonts w:ascii="Times New Roman" w:hAnsi="Times New Roman" w:cs="Times New Roman"/>
+          <w:sz w:val="24"/>
+          <w:szCs w:val="24"/>
+        </w:rPr>
+      </w:pPr>
+      <w:r>
+        <w:rPr>
+          <w:rFonts w:ascii="Times New Roman" w:hAnsi="Times New Roman" w:cs="Times New Roman"/>
+          <w:sz w:val="24"/>
+          <w:szCs w:val="24"/>
+        </w:rPr>
+        <w:t xml:space="preserve">The developer </w:t>
+      </w:r>
+      <w:proofErr w:type="gramStart"/>
+      <w:r>
+        <w:rPr>
+          <w:rFonts w:ascii="Times New Roman" w:hAnsi="Times New Roman" w:cs="Times New Roman"/>
+          <w:sz w:val="24"/>
+          <w:szCs w:val="24"/>
+        </w:rPr>
+        <w:t>is in charge of</w:t>
+      </w:r>
+      <w:proofErr w:type="gramEnd"/>
+      <w:r>
+        <w:rPr>
+          <w:rFonts w:ascii="Times New Roman" w:hAnsi="Times New Roman" w:cs="Times New Roman"/>
+          <w:sz w:val="24"/>
+          <w:szCs w:val="24"/>
+        </w:rPr>
+        <w:t xml:space="preserve"> converting the ideas for the project into useful software programs which requires the developer to have a clear understanding of what will be developed. The developer will also need to communicate clearly and quickly regarding issues which may occur during the development process </w:t>
+      </w:r>
+      <w:proofErr w:type="gramStart"/>
+      <w:r>
+        <w:rPr>
+          <w:rFonts w:ascii="Times New Roman" w:hAnsi="Times New Roman" w:cs="Times New Roman"/>
+          <w:sz w:val="24"/>
+          <w:szCs w:val="24"/>
+        </w:rPr>
+        <w:t>in order to</w:t>
+      </w:r>
+      <w:proofErr w:type="gramEnd"/>
+      <w:r>
+        <w:rPr>
+          <w:rFonts w:ascii="Times New Roman" w:hAnsi="Times New Roman" w:cs="Times New Roman"/>
+          <w:sz w:val="24"/>
+          <w:szCs w:val="24"/>
+        </w:rPr>
+        <w:t xml:space="preserve"> resolve it immediately.</w:t>
+      </w:r>
+    </w:p>
+    <w:p>
+      <w:pPr>
+        <w:rPr>
+          <w:rFonts w:ascii="Times New Roman" w:hAnsi="Times New Roman" w:cs="Times New Roman"/>
+          <w:b/>
+          <w:bCs/>
+          <w:sz w:val="24"/>
+          <w:szCs w:val="24"/>
+        </w:rPr>
+      </w:pPr>
+      <w:r>
+        <w:rPr>
+          <w:rFonts w:ascii="Times New Roman" w:hAnsi="Times New Roman" w:cs="Times New Roman"/>
+          <w:b/>
+          <w:bCs/>
+          <w:sz w:val="24"/>
+          <w:szCs w:val="24"/>
+        </w:rPr>
+        <w:t>Quality Assurance</w:t>
+      </w:r>
+    </w:p>
+    <w:p>
+      <w:pPr>
+        <w:pStyle w:val="ListParagraph"/>
+        <w:numPr>
+          <w:ilvl w:val="0"/>
+          <w:numId w:val="2"/>
+        </w:numPr>
+        <w:rPr>
+          <w:rFonts w:ascii="Times New Roman" w:hAnsi="Times New Roman" w:cs="Times New Roman"/>
+          <w:b/>
+          <w:bCs/>
+          <w:sz w:val="24"/>
+          <w:szCs w:val="24"/>
+        </w:rPr>
+      </w:pPr>
+      <w:r>
+        <w:rPr>
+          <w:rFonts w:ascii="Times New Roman" w:hAnsi="Times New Roman" w:cs="Times New Roman"/>
+          <w:sz w:val="24"/>
+          <w:szCs w:val="24"/>
+        </w:rPr>
+        <w:t xml:space="preserve">The quality assurance </w:t>
+      </w:r>
+      <w:proofErr w:type="gramStart"/>
+      <w:r>
+        <w:rPr>
+          <w:rFonts w:ascii="Times New Roman" w:hAnsi="Times New Roman" w:cs="Times New Roman"/>
+          <w:sz w:val="24"/>
+          <w:szCs w:val="24"/>
+        </w:rPr>
+        <w:t>is in charge of</w:t>
+      </w:r>
+      <w:proofErr w:type="gramEnd"/>
+      <w:r>
+        <w:rPr>
+          <w:rFonts w:ascii="Times New Roman" w:hAnsi="Times New Roman" w:cs="Times New Roman"/>
+          <w:sz w:val="24"/>
+          <w:szCs w:val="24"/>
+        </w:rPr>
+        <w:t xml:space="preserve"> ensuring that</w:t>
+      </w:r>
+      <w:r>
+        <w:rPr>
+          <w:rFonts w:ascii="Times New Roman" w:hAnsi="Times New Roman" w:cs="Times New Roman"/>
+          <w:sz w:val="24"/>
+          <w:szCs w:val="24"/>
+        </w:rPr>
+        <w:t xml:space="preserve"> the</w:t>
+      </w:r>
+      <w:r>
+        <w:rPr>
+          <w:rFonts w:ascii="Times New Roman" w:hAnsi="Times New Roman" w:cs="Times New Roman"/>
+          <w:b/>
+          <w:bCs/>
+          <w:sz w:val="24"/>
+          <w:szCs w:val="24"/>
+        </w:rPr>
+        <w:t xml:space="preserve"> </w:t>
+      </w:r>
+      <w:r>
+        <w:rPr>
+          <w:sz w:val="24"/>
+          <w:szCs w:val="24"/>
+        </w:rPr>
+        <w:t>entire project deliverables and product are consistently meeting its quality standards.</w:t>
+      </w:r>
+      <w:r>
+        <w:rPr>
+          <w:sz w:val="24"/>
+          <w:szCs w:val="24"/>
+        </w:rPr>
+        <w:t xml:space="preserve"> Therefore, he/she needs to communicate with the team and check regularly on their tasks to ensure that the quality of their work and deliverables meet the criteria. </w:t>
+      </w:r>
+    </w:p>
+    <w:p>
+      <w:pPr>
+        <w:rPr>
+          <w:rFonts w:ascii="Times New Roman" w:hAnsi="Times New Roman" w:cs="Times New Roman"/>
+          <w:b/>
+          <w:bCs/>
+          <w:sz w:val="24"/>
+          <w:szCs w:val="24"/>
+        </w:rPr>
+      </w:pPr>
+      <w:r>
+        <w:rPr>
+          <w:rFonts w:ascii="Times New Roman" w:hAnsi="Times New Roman" w:cs="Times New Roman"/>
+          <w:b/>
+          <w:bCs/>
+          <w:sz w:val="24"/>
+          <w:szCs w:val="24"/>
+        </w:rPr>
+        <w:t>Product Tester</w:t>
+      </w:r>
+    </w:p>
+    <w:p>
+      <w:pPr>
+        <w:pStyle w:val="ListParagraph"/>
+        <w:numPr>
+          <w:ilvl w:val="0"/>
+          <w:numId w:val="2"/>
+        </w:numPr>
+        <w:rPr>
+          <w:rFonts w:ascii="Times New Roman" w:hAnsi="Times New Roman" w:cs="Times New Roman"/>
+          <w:b/>
+          <w:bCs/>
+          <w:sz w:val="24"/>
+          <w:szCs w:val="24"/>
+        </w:rPr>
+      </w:pPr>
+      <w:r>
+        <w:rPr>
+          <w:sz w:val="24"/>
+          <w:szCs w:val="24"/>
+        </w:rPr>
+        <w:t>The product tester is responsible for testing the</w:t>
+      </w:r>
+      <w:r>
+        <w:rPr>
+          <w:sz w:val="24"/>
+          <w:szCs w:val="24"/>
+        </w:rPr>
+        <w:t xml:space="preserve"> system</w:t>
+      </w:r>
+      <w:r>
+        <w:rPr>
+          <w:sz w:val="24"/>
+          <w:szCs w:val="24"/>
+        </w:rPr>
+        <w:t xml:space="preserve"> and ensuring that it</w:t>
+      </w:r>
+      <w:r>
+        <w:rPr>
+          <w:sz w:val="24"/>
+          <w:szCs w:val="24"/>
+        </w:rPr>
+        <w:t xml:space="preserve"> operates as intended and meets the quality standard set for it.</w:t>
+      </w:r>
+      <w:r>
+        <w:rPr>
+          <w:sz w:val="24"/>
+          <w:szCs w:val="24"/>
+        </w:rPr>
+        <w:t xml:space="preserve"> The tester </w:t>
+      </w:r>
+      <w:proofErr w:type="gramStart"/>
+      <w:r>
+        <w:rPr>
+          <w:sz w:val="24"/>
+          <w:szCs w:val="24"/>
+        </w:rPr>
+        <w:t>is in charge of</w:t>
+      </w:r>
+      <w:proofErr w:type="gramEnd"/>
+      <w:r>
+        <w:rPr>
+          <w:sz w:val="24"/>
+          <w:szCs w:val="24"/>
+        </w:rPr>
+        <w:t xml:space="preserve"> reporting issues and adjustments to be made to the system.</w:t>
+      </w:r>
+    </w:p>
     <w:p>
       <w:pPr>
         <w:rPr>

</xml_diff>